<commit_message>
Draft workflow complete (round2)
</commit_message>
<xml_diff>
--- a/WorkflowGuide_README.docx
+++ b/WorkflowGuide_README.docx
@@ -1948,10 +1948,7 @@
         <w:t xml:space="preserve">: </w:t>
       </w:r>
       <w:r>
-        <w:t xml:space="preserve">Child </w:t>
-      </w:r>
-      <w:r>
-        <w:t>argument used to group together individual nodes in complex systems (e.g., Henry’s reach)</w:t>
+        <w:t>Child argument used to group together individual nodes in complex systems (e.g., Henry’s reach)</w:t>
       </w:r>
     </w:p>
     <w:p>
@@ -2326,6 +2323,39 @@
       </w:r>
       <w:r>
         <w:t xml:space="preserve"> tag records with associated movement direction. Observations are limited to arrays/nodes are listed in the “input/metadata/node_direction.csv” configuration file.</w:t>
+      </w:r>
+    </w:p>
+    <w:p>
+      <w:pPr>
+        <w:pStyle w:val="MHEBody"/>
+        <w:numPr>
+          <w:ilvl w:val="0"/>
+          <w:numId w:val="27"/>
+        </w:numPr>
+        <w:spacing w:after="0" w:line="276" w:lineRule="auto"/>
+      </w:pPr>
+      <w:r>
+        <w:t>There is a code chunk following the primary workflow that subsets the “</w:t>
+      </w:r>
+      <w:proofErr w:type="spellStart"/>
+      <w:r>
+        <w:t>TagObs_Directionality</w:t>
+      </w:r>
+      <w:proofErr w:type="spellEnd"/>
+      <w:r>
+        <w:t xml:space="preserve">” dataset to the final detections for each tag and writes it to </w:t>
+      </w:r>
+      <w:r>
+        <w:lastRenderedPageBreak/>
+        <w:t>“TagObs_FinalPaths_YY-MM-DD.csv”. This provides the complete detection path for each fish through nodes specified in the “</w:t>
+      </w:r>
+      <w:proofErr w:type="spellStart"/>
+      <w:r>
+        <w:t>node_direction</w:t>
+      </w:r>
+      <w:proofErr w:type="spellEnd"/>
+      <w:r>
+        <w:t>” file.</w:t>
       </w:r>
     </w:p>
     <w:sectPr>
@@ -2693,7 +2723,7 @@
                       <a:effectLst/>
                       <a:extLst>
                         <a:ext uri="{C572A759-6A51-4108-AA02-DFA0A04FC94B}">
-                          <ma14:wrappingTextBoxFlag xmlns:arto="http://schemas.microsoft.com/office/word/2006/arto" xmlns:ma14="http://schemas.microsoft.com/office/mac/drawingml/2011/main" xmlns:w="http://schemas.openxmlformats.org/wordprocessingml/2006/main" xmlns:w10="urn:schemas-microsoft-com:office:word" xmlns:v="urn:schemas-microsoft-com:vml" xmlns:o="urn:schemas-microsoft-com:office:office" xmlns:mv="urn:schemas-microsoft-com:mac:vml" xmlns:mo="http://schemas.microsoft.com/office/mac/office/2008/main" xmlns="" xmlns:a14="http://schemas.microsoft.com/office/drawing/2010/main" xmlns:pic="http://schemas.openxmlformats.org/drawingml/2006/picture"/>
+                          <ma14:wrappingTextBoxFlag xmlns:pic="http://schemas.openxmlformats.org/drawingml/2006/picture" xmlns:a14="http://schemas.microsoft.com/office/drawing/2010/main" xmlns="" xmlns:mo="http://schemas.microsoft.com/office/mac/office/2008/main" xmlns:mv="urn:schemas-microsoft-com:mac:vml" xmlns:o="urn:schemas-microsoft-com:office:office" xmlns:v="urn:schemas-microsoft-com:vml" xmlns:w10="urn:schemas-microsoft-com:office:word" xmlns:w="http://schemas.openxmlformats.org/wordprocessingml/2006/main" xmlns:ma14="http://schemas.microsoft.com/office/mac/drawingml/2011/main" xmlns:arto="http://schemas.microsoft.com/office/word/2006/arto"/>
                         </a:ext>
                       </a:extLst>
                     </wps:spPr>
@@ -7704,30 +7734,6 @@
 </file>
 
 <file path=customXml/item1.xml><?xml version="1.0" encoding="utf-8"?>
-<p:properties xmlns:p="http://schemas.microsoft.com/office/2006/metadata/properties" xmlns:xsi="http://www.w3.org/2001/XMLSchema-instance" xmlns:pc="http://schemas.microsoft.com/office/infopath/2007/PartnerControls">
-  <documentManagement>
-    <TaxCatchAll xmlns="6fd61f6b-6857-40cd-9f77-bf387b3c9404" xsi:nil="true"/>
-    <lcf76f155ced4ddcb4097134ff3c332f xmlns="003878b6-6f18-4a06-86c0-ca169db0a417">
-      <Terms xmlns="http://schemas.microsoft.com/office/infopath/2007/PartnerControls"/>
-    </lcf76f155ced4ddcb4097134ff3c332f>
-  </documentManagement>
-</p:properties>
-</file>
-
-<file path=customXml/item2.xml><?xml version="1.0" encoding="utf-8"?>
-<?mso-contentType ?>
-<FormTemplates xmlns="http://schemas.microsoft.com/sharepoint/v3/contenttype/forms">
-  <Display>DocumentLibraryForm</Display>
-  <Edit>DocumentLibraryForm</Edit>
-  <New>DocumentLibraryForm</New>
-</FormTemplates>
-</file>
-
-<file path=customXml/item3.xml><?xml version="1.0" encoding="utf-8"?>
-<b:Sources xmlns:b="http://schemas.openxmlformats.org/officeDocument/2006/bibliography" xmlns="http://schemas.openxmlformats.org/officeDocument/2006/bibliography" SelectedStyle="\APASixthEditionOfficeOnline.xsl" StyleName="APA" Version="6"/>
-</file>
-
-<file path=customXml/item4.xml><?xml version="1.0" encoding="utf-8"?>
 <ct:contentTypeSchema xmlns:ct="http://schemas.microsoft.com/office/2006/metadata/contentType" xmlns:ma="http://schemas.microsoft.com/office/2006/metadata/properties/metaAttributes" ct:_="" ma:_="" ma:contentTypeName="Document" ma:contentTypeID="0x0101001A4B73F353D9E0419E70A20A8B29BCCE" ma:contentTypeVersion="16" ma:contentTypeDescription="Create a new document." ma:contentTypeScope="" ma:versionID="e117d2ea771b215ea2a99ca4f0124104">
   <xsd:schema xmlns:xsd="http://www.w3.org/2001/XMLSchema" xmlns:xs="http://www.w3.org/2001/XMLSchema" xmlns:p="http://schemas.microsoft.com/office/2006/metadata/properties" xmlns:ns2="003878b6-6f18-4a06-86c0-ca169db0a417" xmlns:ns3="6fd61f6b-6857-40cd-9f77-bf387b3c9404" targetNamespace="http://schemas.microsoft.com/office/2006/metadata/properties" ma:root="true" ma:fieldsID="62aa5a2fc82dc471e2b1263828cf0352" ns2:_="" ns3:_="">
     <xsd:import namespace="003878b6-6f18-4a06-86c0-ca169db0a417"/>
@@ -7970,34 +7976,31 @@
 </ct:contentTypeSchema>
 </file>
 
-<file path=customXml/itemProps1.xml><?xml version="1.0" encoding="utf-8"?>
-<ds:datastoreItem xmlns:ds="http://schemas.openxmlformats.org/officeDocument/2006/customXml" ds:itemID="{871B3A95-65EA-4130-B179-58E0E5CAAD70}">
-  <ds:schemaRefs>
-    <ds:schemaRef ds:uri="http://schemas.microsoft.com/office/2006/metadata/properties"/>
-    <ds:schemaRef ds:uri="http://schemas.microsoft.com/office/infopath/2007/PartnerControls"/>
-    <ds:schemaRef ds:uri="6fd61f6b-6857-40cd-9f77-bf387b3c9404"/>
-    <ds:schemaRef ds:uri="003878b6-6f18-4a06-86c0-ca169db0a417"/>
-  </ds:schemaRefs>
-</ds:datastoreItem>
+<file path=customXml/item2.xml><?xml version="1.0" encoding="utf-8"?>
+<b:Sources xmlns:b="http://schemas.openxmlformats.org/officeDocument/2006/bibliography" xmlns="http://schemas.openxmlformats.org/officeDocument/2006/bibliography" SelectedStyle="\APASixthEditionOfficeOnline.xsl" StyleName="APA" Version="6"/>
 </file>
 
-<file path=customXml/itemProps2.xml><?xml version="1.0" encoding="utf-8"?>
-<ds:datastoreItem xmlns:ds="http://schemas.openxmlformats.org/officeDocument/2006/customXml" ds:itemID="{698F133D-A307-4AA5-A5A4-9ECEA5F046ED}">
-  <ds:schemaRefs>
-    <ds:schemaRef ds:uri="http://schemas.microsoft.com/sharepoint/v3/contenttype/forms"/>
-  </ds:schemaRefs>
-</ds:datastoreItem>
+<file path=customXml/item3.xml><?xml version="1.0" encoding="utf-8"?>
+<?mso-contentType ?>
+<FormTemplates xmlns="http://schemas.microsoft.com/sharepoint/v3/contenttype/forms">
+  <Display>DocumentLibraryForm</Display>
+  <Edit>DocumentLibraryForm</Edit>
+  <New>DocumentLibraryForm</New>
+</FormTemplates>
 </file>
 
-<file path=customXml/itemProps3.xml><?xml version="1.0" encoding="utf-8"?>
-<ds:datastoreItem xmlns:ds="http://schemas.openxmlformats.org/officeDocument/2006/customXml" ds:itemID="{85DC78F2-BA1B-4F65-BDB0-FC4D8153BE8D}">
-  <ds:schemaRefs>
-    <ds:schemaRef ds:uri="http://schemas.openxmlformats.org/officeDocument/2006/bibliography"/>
-  </ds:schemaRefs>
-</ds:datastoreItem>
+<file path=customXml/item4.xml><?xml version="1.0" encoding="utf-8"?>
+<p:properties xmlns:p="http://schemas.microsoft.com/office/2006/metadata/properties" xmlns:xsi="http://www.w3.org/2001/XMLSchema-instance" xmlns:pc="http://schemas.microsoft.com/office/infopath/2007/PartnerControls">
+  <documentManagement>
+    <TaxCatchAll xmlns="6fd61f6b-6857-40cd-9f77-bf387b3c9404" xsi:nil="true"/>
+    <lcf76f155ced4ddcb4097134ff3c332f xmlns="003878b6-6f18-4a06-86c0-ca169db0a417">
+      <Terms xmlns="http://schemas.microsoft.com/office/infopath/2007/PartnerControls"/>
+    </lcf76f155ced4ddcb4097134ff3c332f>
+  </documentManagement>
+</p:properties>
 </file>
 
-<file path=customXml/itemProps4.xml><?xml version="1.0" encoding="utf-8"?>
+<file path=customXml/itemProps1.xml><?xml version="1.0" encoding="utf-8"?>
 <ds:datastoreItem xmlns:ds="http://schemas.openxmlformats.org/officeDocument/2006/customXml" ds:itemID="{BEFEDEA4-4CC1-4CE1-A160-F2D63C49A097}">
   <ds:schemaRefs>
     <ds:schemaRef ds:uri="http://schemas.microsoft.com/office/2006/metadata/contentType"/>
@@ -8014,4 +8017,31 @@
     <ds:schemaRef ds:uri="http://schemas.microsoft.com/internal/obd"/>
   </ds:schemaRefs>
 </ds:datastoreItem>
+</file>
+
+<file path=customXml/itemProps2.xml><?xml version="1.0" encoding="utf-8"?>
+<ds:datastoreItem xmlns:ds="http://schemas.openxmlformats.org/officeDocument/2006/customXml" ds:itemID="{85DC78F2-BA1B-4F65-BDB0-FC4D8153BE8D}">
+  <ds:schemaRefs>
+    <ds:schemaRef ds:uri="http://schemas.openxmlformats.org/officeDocument/2006/bibliography"/>
+  </ds:schemaRefs>
+</ds:datastoreItem>
+</file>
+
+<file path=customXml/itemProps3.xml><?xml version="1.0" encoding="utf-8"?>
+<ds:datastoreItem xmlns:ds="http://schemas.openxmlformats.org/officeDocument/2006/customXml" ds:itemID="{698F133D-A307-4AA5-A5A4-9ECEA5F046ED}">
+  <ds:schemaRefs>
+    <ds:schemaRef ds:uri="http://schemas.microsoft.com/sharepoint/v3/contenttype/forms"/>
+  </ds:schemaRefs>
+</ds:datastoreItem>
+</file>
+
+<file path=customXml/itemProps4.xml><?xml version="1.0" encoding="utf-8"?>
+<ds:datastoreItem xmlns:ds="http://schemas.openxmlformats.org/officeDocument/2006/customXml" ds:itemID="{871B3A95-65EA-4130-B179-58E0E5CAAD70}">
+  <ds:schemaRefs>
+    <ds:schemaRef ds:uri="http://schemas.microsoft.com/office/2006/metadata/properties"/>
+    <ds:schemaRef ds:uri="http://schemas.microsoft.com/office/infopath/2007/PartnerControls"/>
+    <ds:schemaRef ds:uri="6fd61f6b-6857-40cd-9f77-bf387b3c9404"/>
+    <ds:schemaRef ds:uri="003878b6-6f18-4a06-86c0-ca169db0a417"/>
+  </ds:schemaRefs>
+</ds:datastoreItem>
 </file>
</xml_diff>

<commit_message>
Added suggest comments and feedback
</commit_message>
<xml_diff>
--- a/WorkflowGuide_README.docx
+++ b/WorkflowGuide_README.docx
@@ -1477,7 +1477,11 @@
         <w:spacing w:after="0" w:line="276" w:lineRule="auto"/>
       </w:pPr>
       <w:r>
-        <w:t>Save the downloaded file within the “input</w:t>
+        <w:t>Save the downloaded file within the “</w:t>
+      </w:r>
+      <w:commentRangeStart w:id="1"/>
+      <w:r>
+        <w:t>input</w:t>
       </w:r>
       <w:r>
         <w:t>/</w:t>
@@ -1488,7 +1492,17 @@
       </w:r>
       <w:proofErr w:type="spellEnd"/>
       <w:r>
-        <w:t xml:space="preserve">” folder in </w:t>
+        <w:t xml:space="preserve">” </w:t>
+      </w:r>
+      <w:commentRangeEnd w:id="1"/>
+      <w:r>
+        <w:rPr>
+          <w:rStyle w:val="CommentReference"/>
+        </w:rPr>
+        <w:commentReference w:id="1"/>
+      </w:r>
+      <w:r>
+        <w:t xml:space="preserve">folder in </w:t>
       </w:r>
       <w:proofErr w:type="spellStart"/>
       <w:r>
@@ -1818,7 +1832,28 @@
         <w:t xml:space="preserve">: </w:t>
       </w:r>
       <w:r>
-        <w:t>A node directly downstream of the corresponding node in the “child” column</w:t>
+        <w:t xml:space="preserve">A </w:t>
+      </w:r>
+      <w:commentRangeStart w:id="2"/>
+      <w:r>
+        <w:rPr>
+          <w:highlight w:val="yellow"/>
+        </w:rPr>
+        <w:t>node directly downstream</w:t>
+      </w:r>
+      <w:r>
+        <w:t xml:space="preserve"> </w:t>
+      </w:r>
+      <w:commentRangeEnd w:id="2"/>
+      <w:r>
+        <w:rPr>
+          <w:rStyle w:val="CommentReference"/>
+          <w:rFonts w:cstheme="minorBidi"/>
+        </w:rPr>
+        <w:commentReference w:id="2"/>
+      </w:r>
+      <w:r>
+        <w:t>of the corresponding node in the “child” column</w:t>
       </w:r>
     </w:p>
     <w:p>
@@ -1849,7 +1884,16 @@
         <w:t xml:space="preserve">: </w:t>
       </w:r>
       <w:r>
-        <w:t>A node directly upstream of the node listed in the “parent” column</w:t>
+        <w:t xml:space="preserve">A </w:t>
+      </w:r>
+      <w:r>
+        <w:rPr>
+          <w:highlight w:val="yellow"/>
+        </w:rPr>
+        <w:t>node directly upstream</w:t>
+      </w:r>
+      <w:r>
+        <w:t xml:space="preserve"> of the node listed in the “parent” column</w:t>
       </w:r>
     </w:p>
     <w:p>
@@ -2080,15 +2124,36 @@
           <w:numId w:val="27"/>
         </w:numPr>
         <w:spacing w:after="0" w:line="276" w:lineRule="auto"/>
-      </w:pPr>
-      <w:r>
+        <w:rPr>
+          <w:highlight w:val="yellow"/>
+        </w:rPr>
+      </w:pPr>
+      <w:commentRangeStart w:id="3"/>
+      <w:r>
+        <w:rPr>
+          <w:highlight w:val="yellow"/>
+        </w:rPr>
         <w:t>Highlight the</w:t>
       </w:r>
       <w:r>
+        <w:rPr>
+          <w:highlight w:val="yellow"/>
+        </w:rPr>
         <w:t xml:space="preserve"> entire</w:t>
       </w:r>
       <w:r>
+        <w:rPr>
+          <w:highlight w:val="yellow"/>
+        </w:rPr>
         <w:t xml:space="preserve"> script and click the “run” button.</w:t>
+      </w:r>
+      <w:commentRangeEnd w:id="3"/>
+      <w:r>
+        <w:rPr>
+          <w:rStyle w:val="CommentReference"/>
+          <w:rFonts w:cstheme="minorBidi"/>
+        </w:rPr>
+        <w:commentReference w:id="3"/>
       </w:r>
     </w:p>
     <w:p>
@@ -2292,6 +2357,7 @@
         </w:numPr>
         <w:spacing w:after="0" w:line="276" w:lineRule="auto"/>
       </w:pPr>
+      <w:commentRangeStart w:id="4"/>
       <w:r>
         <w:t>“TagObs_Compressed_YY-MM-DD.csv” contains cleaned and compressed tag observation data. Each row describes the number and duration of observations for a single tag at one array.</w:t>
       </w:r>
@@ -2324,6 +2390,14 @@
       <w:r>
         <w:t xml:space="preserve"> tag records with associated movement direction. Observations are limited to arrays/nodes are listed in the “input/metadata/node_direction.csv” configuration file.</w:t>
       </w:r>
+      <w:commentRangeEnd w:id="4"/>
+      <w:r>
+        <w:rPr>
+          <w:rStyle w:val="CommentReference"/>
+          <w:rFonts w:cstheme="minorBidi"/>
+        </w:rPr>
+        <w:commentReference w:id="4"/>
+      </w:r>
     </w:p>
     <w:p>
       <w:pPr>
@@ -2358,11 +2432,23 @@
         <w:t>” file.</w:t>
       </w:r>
     </w:p>
+    <w:p>
+      <w:pPr>
+        <w:pStyle w:val="MHEBody"/>
+        <w:spacing w:after="0" w:line="276" w:lineRule="auto"/>
+      </w:pPr>
+    </w:p>
+    <w:p>
+      <w:pPr>
+        <w:pStyle w:val="MHEBody"/>
+        <w:spacing w:after="0" w:line="276" w:lineRule="auto"/>
+      </w:pPr>
+    </w:p>
     <w:sectPr>
-      <w:headerReference w:type="even" r:id="rId17"/>
-      <w:footerReference w:type="default" r:id="rId18"/>
-      <w:headerReference w:type="first" r:id="rId19"/>
-      <w:footerReference w:type="first" r:id="rId20"/>
+      <w:headerReference w:type="even" r:id="rId21"/>
+      <w:footerReference w:type="default" r:id="rId22"/>
+      <w:headerReference w:type="first" r:id="rId23"/>
+      <w:footerReference w:type="first" r:id="rId24"/>
       <w:pgSz w:w="12240" w:h="15840"/>
       <w:pgMar w:top="1440" w:right="1440" w:bottom="1440" w:left="1440" w:header="720" w:footer="720" w:gutter="0"/>
       <w:cols w:space="720"/>
@@ -2371,6 +2457,102 @@
     </w:sectPr>
   </w:body>
 </w:document>
+</file>
+
+<file path=word/comments.xml><?xml version="1.0" encoding="utf-8"?>
+<w:comments xmlns:wpc="http://schemas.microsoft.com/office/word/2010/wordprocessingCanvas" xmlns:cx="http://schemas.microsoft.com/office/drawing/2014/chartex" xmlns:cx1="http://schemas.microsoft.com/office/drawing/2015/9/8/chartex" xmlns:cx2="http://schemas.microsoft.com/office/drawing/2015/10/21/chartex" xmlns:cx3="http://schemas.microsoft.com/office/drawing/2016/5/9/chartex" xmlns:cx4="http://schemas.microsoft.com/office/drawing/2016/5/10/chartex" xmlns:cx5="http://schemas.microsoft.com/office/drawing/2016/5/11/chartex" xmlns:cx6="http://schemas.microsoft.com/office/drawing/2016/5/12/chartex" xmlns:cx7="http://schemas.microsoft.com/office/drawing/2016/5/13/chartex" xmlns:cx8="http://schemas.microsoft.com/office/drawing/2016/5/14/chartex" xmlns:mc="http://schemas.openxmlformats.org/markup-compatibility/2006" xmlns:aink="http://schemas.microsoft.com/office/drawing/2016/ink" xmlns:am3d="http://schemas.microsoft.com/office/drawing/2017/model3d" xmlns:o="urn:schemas-microsoft-com:office:office" xmlns:oel="http://schemas.microsoft.com/office/2019/extlst" xmlns:r="http://schemas.openxmlformats.org/officeDocument/2006/relationships" xmlns:m="http://schemas.openxmlformats.org/officeDocument/2006/math" xmlns:v="urn:schemas-microsoft-com:vml" xmlns:wp14="http://schemas.microsoft.com/office/word/2010/wordprocessingDrawing" xmlns:wp="http://schemas.openxmlformats.org/drawingml/2006/wordprocessingDrawing" xmlns:w10="urn:schemas-microsoft-com:office:word" xmlns:w="http://schemas.openxmlformats.org/wordprocessingml/2006/main" xmlns:w14="http://schemas.microsoft.com/office/word/2010/wordml" xmlns:w15="http://schemas.microsoft.com/office/word/2012/wordml" xmlns:w16cex="http://schemas.microsoft.com/office/word/2018/wordml/cex" xmlns:w16cid="http://schemas.microsoft.com/office/word/2016/wordml/cid" xmlns:w16="http://schemas.microsoft.com/office/word/2018/wordml" xmlns:w16sdtdh="http://schemas.microsoft.com/office/word/2020/wordml/sdtdatahash" xmlns:w16se="http://schemas.microsoft.com/office/word/2015/wordml/symex" xmlns:wpg="http://schemas.microsoft.com/office/word/2010/wordprocessingGroup" xmlns:wpi="http://schemas.microsoft.com/office/word/2010/wordprocessingInk" xmlns:wne="http://schemas.microsoft.com/office/word/2006/wordml" xmlns:wps="http://schemas.microsoft.com/office/word/2010/wordprocessingShape" mc:Ignorable="w14 w15 w16se w16cid w16 w16cex w16sdtdh wp14">
+  <w:comment w:id="1" w:author="Bryce Oldemeyer" w:date="2022-09-15T15:14:00Z" w:initials="BO">
+    <w:p>
+      <w:pPr>
+        <w:pStyle w:val="CommentText"/>
+      </w:pPr>
+      <w:r>
+        <w:rPr>
+          <w:rStyle w:val="CommentReference"/>
+        </w:rPr>
+        <w:annotationRef/>
+      </w:r>
+      <w:r>
+        <w:t>This folder doesn't exist when you initially clone the repo. Need to mention to add this folder, or add an empty folder to the repo for folks to add the files.</w:t>
+      </w:r>
+    </w:p>
+  </w:comment>
+  <w:comment w:id="2" w:author="Bryce Oldemeyer" w:date="2022-09-15T15:31:00Z" w:initials="BO">
+    <w:p>
+      <w:pPr>
+        <w:pStyle w:val="CommentText"/>
+      </w:pPr>
+      <w:r>
+        <w:rPr>
+          <w:rStyle w:val="CommentReference"/>
+        </w:rPr>
+        <w:annotationRef/>
+      </w:r>
+      <w:r>
+        <w:t xml:space="preserve">I'm dense when it comes to parent/child directionality but is this backwards? </w:t>
+      </w:r>
+    </w:p>
+  </w:comment>
+  <w:comment w:id="3" w:author="Bryce Oldemeyer" w:date="2022-09-15T15:30:00Z" w:initials="BO">
+    <w:p>
+      <w:pPr>
+        <w:pStyle w:val="CommentText"/>
+      </w:pPr>
+      <w:r>
+        <w:rPr>
+          <w:rStyle w:val="CommentReference"/>
+        </w:rPr>
+        <w:annotationRef/>
+      </w:r>
+      <w:r>
+        <w:t>This threw and error because I hadn't added the data to the PTAGIS_data folder. Once I made the folder and added the data from the NAS, all ran well. Also, I made a suggested comment in the Workflow.R script as well.</w:t>
+      </w:r>
+    </w:p>
+  </w:comment>
+  <w:comment w:id="4" w:author="Bryce Oldemeyer" w:date="2022-09-15T15:40:00Z" w:initials="BO">
+    <w:p>
+      <w:pPr>
+        <w:pStyle w:val="CommentText"/>
+      </w:pPr>
+      <w:r>
+        <w:rPr>
+          <w:rStyle w:val="CommentReference"/>
+        </w:rPr>
+        <w:annotationRef/>
+      </w:r>
+      <w:r>
+        <w:t>I think it might be worth walking through the important columns in each of these files and describing how to interpret all the output. I'm pretty dense when it comes to this stuff and have no clue what the "slot" column means or how to interpret things like "node_order" or "path". Additionally, for "direction" would it make more sense to be "upstream"/"downstream" vs "forward"/"backward". I am sure this stuff is obvious but I'm an idiot, which is why I make for a great test dummy!</w:t>
+      </w:r>
+    </w:p>
+  </w:comment>
+</w:comments>
+</file>
+
+<file path=word/commentsExtended.xml><?xml version="1.0" encoding="utf-8"?>
+<w15:commentsEx xmlns:wpc="http://schemas.microsoft.com/office/word/2010/wordprocessingCanvas" xmlns:cx="http://schemas.microsoft.com/office/drawing/2014/chartex" xmlns:cx1="http://schemas.microsoft.com/office/drawing/2015/9/8/chartex" xmlns:cx2="http://schemas.microsoft.com/office/drawing/2015/10/21/chartex" xmlns:cx3="http://schemas.microsoft.com/office/drawing/2016/5/9/chartex" xmlns:cx4="http://schemas.microsoft.com/office/drawing/2016/5/10/chartex" xmlns:cx5="http://schemas.microsoft.com/office/drawing/2016/5/11/chartex" xmlns:cx6="http://schemas.microsoft.com/office/drawing/2016/5/12/chartex" xmlns:cx7="http://schemas.microsoft.com/office/drawing/2016/5/13/chartex" xmlns:cx8="http://schemas.microsoft.com/office/drawing/2016/5/14/chartex" xmlns:mc="http://schemas.openxmlformats.org/markup-compatibility/2006" xmlns:aink="http://schemas.microsoft.com/office/drawing/2016/ink" xmlns:am3d="http://schemas.microsoft.com/office/drawing/2017/model3d" xmlns:o="urn:schemas-microsoft-com:office:office" xmlns:oel="http://schemas.microsoft.com/office/2019/extlst" xmlns:r="http://schemas.openxmlformats.org/officeDocument/2006/relationships" xmlns:m="http://schemas.openxmlformats.org/officeDocument/2006/math" xmlns:v="urn:schemas-microsoft-com:vml" xmlns:wp14="http://schemas.microsoft.com/office/word/2010/wordprocessingDrawing" xmlns:wp="http://schemas.openxmlformats.org/drawingml/2006/wordprocessingDrawing" xmlns:w10="urn:schemas-microsoft-com:office:word" xmlns:w="http://schemas.openxmlformats.org/wordprocessingml/2006/main" xmlns:w14="http://schemas.microsoft.com/office/word/2010/wordml" xmlns:w15="http://schemas.microsoft.com/office/word/2012/wordml" xmlns:w16cex="http://schemas.microsoft.com/office/word/2018/wordml/cex" xmlns:w16cid="http://schemas.microsoft.com/office/word/2016/wordml/cid" xmlns:w16="http://schemas.microsoft.com/office/word/2018/wordml" xmlns:w16sdtdh="http://schemas.microsoft.com/office/word/2020/wordml/sdtdatahash" xmlns:w16se="http://schemas.microsoft.com/office/word/2015/wordml/symex" xmlns:wpg="http://schemas.microsoft.com/office/word/2010/wordprocessingGroup" xmlns:wpi="http://schemas.microsoft.com/office/word/2010/wordprocessingInk" xmlns:wne="http://schemas.microsoft.com/office/word/2006/wordml" xmlns:wps="http://schemas.microsoft.com/office/word/2010/wordprocessingShape" mc:Ignorable="w14 w15 w16se w16cid w16 w16cex w16sdtdh wp14">
+  <w15:commentEx w15:paraId="1BC7DE75" w15:done="0"/>
+  <w15:commentEx w15:paraId="7C062A19" w15:done="0"/>
+  <w15:commentEx w15:paraId="2BD506E9" w15:done="0"/>
+  <w15:commentEx w15:paraId="06689C65" w15:done="0"/>
+</w15:commentsEx>
+</file>
+
+<file path=word/commentsExtensible.xml><?xml version="1.0" encoding="utf-8"?>
+<w16cex:commentsExtensible xmlns:wpc="http://schemas.microsoft.com/office/word/2010/wordprocessingCanvas" xmlns:cx="http://schemas.microsoft.com/office/drawing/2014/chartex" xmlns:cx1="http://schemas.microsoft.com/office/drawing/2015/9/8/chartex" xmlns:cx2="http://schemas.microsoft.com/office/drawing/2015/10/21/chartex" xmlns:cx3="http://schemas.microsoft.com/office/drawing/2016/5/9/chartex" xmlns:cx4="http://schemas.microsoft.com/office/drawing/2016/5/10/chartex" xmlns:cx5="http://schemas.microsoft.com/office/drawing/2016/5/11/chartex" xmlns:cx6="http://schemas.microsoft.com/office/drawing/2016/5/12/chartex" xmlns:cx7="http://schemas.microsoft.com/office/drawing/2016/5/13/chartex" xmlns:cx8="http://schemas.microsoft.com/office/drawing/2016/5/14/chartex" xmlns:mc="http://schemas.openxmlformats.org/markup-compatibility/2006" xmlns:aink="http://schemas.microsoft.com/office/drawing/2016/ink" xmlns:am3d="http://schemas.microsoft.com/office/drawing/2017/model3d" xmlns:o="urn:schemas-microsoft-com:office:office" xmlns:oel="http://schemas.microsoft.com/office/2019/extlst" xmlns:r="http://schemas.openxmlformats.org/officeDocument/2006/relationships" xmlns:m="http://schemas.openxmlformats.org/officeDocument/2006/math" xmlns:v="urn:schemas-microsoft-com:vml" xmlns:wp14="http://schemas.microsoft.com/office/word/2010/wordprocessingDrawing" xmlns:wp="http://schemas.openxmlformats.org/drawingml/2006/wordprocessingDrawing" xmlns:w10="urn:schemas-microsoft-com:office:word" xmlns:w="http://schemas.openxmlformats.org/wordprocessingml/2006/main" xmlns:w14="http://schemas.microsoft.com/office/word/2010/wordml" xmlns:w15="http://schemas.microsoft.com/office/word/2012/wordml" xmlns:w16cex="http://schemas.microsoft.com/office/word/2018/wordml/cex" xmlns:w16cid="http://schemas.microsoft.com/office/word/2016/wordml/cid" xmlns:w16="http://schemas.microsoft.com/office/word/2018/wordml" xmlns:w16sdtdh="http://schemas.microsoft.com/office/word/2020/wordml/sdtdatahash" xmlns:w16se="http://schemas.microsoft.com/office/word/2015/wordml/symex" xmlns:wpg="http://schemas.microsoft.com/office/word/2010/wordprocessingGroup" xmlns:wpi="http://schemas.microsoft.com/office/word/2010/wordprocessingInk" xmlns:wne="http://schemas.microsoft.com/office/word/2006/wordml" xmlns:wps="http://schemas.microsoft.com/office/word/2010/wordprocessingShape" mc:Ignorable="w14 w15 w16se w16cid w16 w16cex w16sdtdh wp14">
+  <w16cex:commentExtensible w16cex:durableId="26CDBFC1" w16cex:dateUtc="2022-09-15T21:14:00Z"/>
+  <w16cex:commentExtensible w16cex:durableId="26CDC3CE" w16cex:dateUtc="2022-09-15T21:31:00Z"/>
+  <w16cex:commentExtensible w16cex:durableId="26CDC39D" w16cex:dateUtc="2022-09-15T21:30:00Z"/>
+  <w16cex:commentExtensible w16cex:durableId="26CDC5D2" w16cex:dateUtc="2022-09-15T21:40:00Z"/>
+</w16cex:commentsExtensible>
+</file>
+
+<file path=word/commentsIds.xml><?xml version="1.0" encoding="utf-8"?>
+<w16cid:commentsIds xmlns:wpc="http://schemas.microsoft.com/office/word/2010/wordprocessingCanvas" xmlns:cx="http://schemas.microsoft.com/office/drawing/2014/chartex" xmlns:cx1="http://schemas.microsoft.com/office/drawing/2015/9/8/chartex" xmlns:cx2="http://schemas.microsoft.com/office/drawing/2015/10/21/chartex" xmlns:cx3="http://schemas.microsoft.com/office/drawing/2016/5/9/chartex" xmlns:cx4="http://schemas.microsoft.com/office/drawing/2016/5/10/chartex" xmlns:cx5="http://schemas.microsoft.com/office/drawing/2016/5/11/chartex" xmlns:cx6="http://schemas.microsoft.com/office/drawing/2016/5/12/chartex" xmlns:cx7="http://schemas.microsoft.com/office/drawing/2016/5/13/chartex" xmlns:cx8="http://schemas.microsoft.com/office/drawing/2016/5/14/chartex" xmlns:mc="http://schemas.openxmlformats.org/markup-compatibility/2006" xmlns:aink="http://schemas.microsoft.com/office/drawing/2016/ink" xmlns:am3d="http://schemas.microsoft.com/office/drawing/2017/model3d" xmlns:o="urn:schemas-microsoft-com:office:office" xmlns:oel="http://schemas.microsoft.com/office/2019/extlst" xmlns:r="http://schemas.openxmlformats.org/officeDocument/2006/relationships" xmlns:m="http://schemas.openxmlformats.org/officeDocument/2006/math" xmlns:v="urn:schemas-microsoft-com:vml" xmlns:wp14="http://schemas.microsoft.com/office/word/2010/wordprocessingDrawing" xmlns:wp="http://schemas.openxmlformats.org/drawingml/2006/wordprocessingDrawing" xmlns:w10="urn:schemas-microsoft-com:office:word" xmlns:w="http://schemas.openxmlformats.org/wordprocessingml/2006/main" xmlns:w14="http://schemas.microsoft.com/office/word/2010/wordml" xmlns:w15="http://schemas.microsoft.com/office/word/2012/wordml" xmlns:w16cex="http://schemas.microsoft.com/office/word/2018/wordml/cex" xmlns:w16cid="http://schemas.microsoft.com/office/word/2016/wordml/cid" xmlns:w16="http://schemas.microsoft.com/office/word/2018/wordml" xmlns:w16sdtdh="http://schemas.microsoft.com/office/word/2020/wordml/sdtdatahash" xmlns:w16se="http://schemas.microsoft.com/office/word/2015/wordml/symex" xmlns:wpg="http://schemas.microsoft.com/office/word/2010/wordprocessingGroup" xmlns:wpi="http://schemas.microsoft.com/office/word/2010/wordprocessingInk" xmlns:wne="http://schemas.microsoft.com/office/word/2006/wordml" xmlns:wps="http://schemas.microsoft.com/office/word/2010/wordprocessingShape" mc:Ignorable="w14 w15 w16se w16cid w16 w16cex w16sdtdh wp14">
+  <w16cid:commentId w16cid:paraId="1BC7DE75" w16cid:durableId="26CDBFC1"/>
+  <w16cid:commentId w16cid:paraId="7C062A19" w16cid:durableId="26CDC3CE"/>
+  <w16cid:commentId w16cid:paraId="2BD506E9" w16cid:durableId="26CDC39D"/>
+  <w16cid:commentId w16cid:paraId="06689C65" w16cid:durableId="26CDC5D2"/>
+</w16cid:commentsIds>
 </file>
 
 <file path=word/endnotes.xml><?xml version="1.0" encoding="utf-8"?>
@@ -2723,7 +2905,7 @@
                       <a:effectLst/>
                       <a:extLst>
                         <a:ext uri="{C572A759-6A51-4108-AA02-DFA0A04FC94B}">
-                          <ma14:wrappingTextBoxFlag xmlns:pic="http://schemas.openxmlformats.org/drawingml/2006/picture" xmlns:a14="http://schemas.microsoft.com/office/drawing/2010/main" xmlns="" xmlns:mo="http://schemas.microsoft.com/office/mac/office/2008/main" xmlns:mv="urn:schemas-microsoft-com:mac:vml" xmlns:o="urn:schemas-microsoft-com:office:office" xmlns:v="urn:schemas-microsoft-com:vml" xmlns:w10="urn:schemas-microsoft-com:office:word" xmlns:w="http://schemas.openxmlformats.org/wordprocessingml/2006/main" xmlns:ma14="http://schemas.microsoft.com/office/mac/drawingml/2011/main" xmlns:arto="http://schemas.microsoft.com/office/word/2006/arto"/>
+                          <ma14:wrappingTextBoxFlag xmlns:arto="http://schemas.microsoft.com/office/word/2006/arto" xmlns:ma14="http://schemas.microsoft.com/office/mac/drawingml/2011/main" xmlns:w="http://schemas.openxmlformats.org/wordprocessingml/2006/main" xmlns:w10="urn:schemas-microsoft-com:office:word" xmlns:v="urn:schemas-microsoft-com:vml" xmlns:o="urn:schemas-microsoft-com:office:office" xmlns:mv="urn:schemas-microsoft-com:mac:vml" xmlns:mo="http://schemas.microsoft.com/office/mac/office/2008/main" xmlns="" xmlns:a14="http://schemas.microsoft.com/office/drawing/2010/main" xmlns:pic="http://schemas.openxmlformats.org/drawingml/2006/picture"/>
                         </a:ext>
                       </a:extLst>
                     </wps:spPr>
@@ -6289,6 +6471,14 @@
     <w:abstractNumId w:val="28"/>
   </w:num>
 </w:numbering>
+</file>
+
+<file path=word/people.xml><?xml version="1.0" encoding="utf-8"?>
+<w15:people xmlns:wpc="http://schemas.microsoft.com/office/word/2010/wordprocessingCanvas" xmlns:cx="http://schemas.microsoft.com/office/drawing/2014/chartex" xmlns:cx1="http://schemas.microsoft.com/office/drawing/2015/9/8/chartex" xmlns:cx2="http://schemas.microsoft.com/office/drawing/2015/10/21/chartex" xmlns:cx3="http://schemas.microsoft.com/office/drawing/2016/5/9/chartex" xmlns:cx4="http://schemas.microsoft.com/office/drawing/2016/5/10/chartex" xmlns:cx5="http://schemas.microsoft.com/office/drawing/2016/5/11/chartex" xmlns:cx6="http://schemas.microsoft.com/office/drawing/2016/5/12/chartex" xmlns:cx7="http://schemas.microsoft.com/office/drawing/2016/5/13/chartex" xmlns:cx8="http://schemas.microsoft.com/office/drawing/2016/5/14/chartex" xmlns:mc="http://schemas.openxmlformats.org/markup-compatibility/2006" xmlns:aink="http://schemas.microsoft.com/office/drawing/2016/ink" xmlns:am3d="http://schemas.microsoft.com/office/drawing/2017/model3d" xmlns:o="urn:schemas-microsoft-com:office:office" xmlns:oel="http://schemas.microsoft.com/office/2019/extlst" xmlns:r="http://schemas.openxmlformats.org/officeDocument/2006/relationships" xmlns:m="http://schemas.openxmlformats.org/officeDocument/2006/math" xmlns:v="urn:schemas-microsoft-com:vml" xmlns:wp14="http://schemas.microsoft.com/office/word/2010/wordprocessingDrawing" xmlns:wp="http://schemas.openxmlformats.org/drawingml/2006/wordprocessingDrawing" xmlns:w10="urn:schemas-microsoft-com:office:word" xmlns:w="http://schemas.openxmlformats.org/wordprocessingml/2006/main" xmlns:w14="http://schemas.microsoft.com/office/word/2010/wordml" xmlns:w15="http://schemas.microsoft.com/office/word/2012/wordml" xmlns:w16cex="http://schemas.microsoft.com/office/word/2018/wordml/cex" xmlns:w16cid="http://schemas.microsoft.com/office/word/2016/wordml/cid" xmlns:w16="http://schemas.microsoft.com/office/word/2018/wordml" xmlns:w16sdtdh="http://schemas.microsoft.com/office/word/2020/wordml/sdtdatahash" xmlns:w16se="http://schemas.microsoft.com/office/word/2015/wordml/symex" xmlns:wpg="http://schemas.microsoft.com/office/word/2010/wordprocessingGroup" xmlns:wpi="http://schemas.microsoft.com/office/word/2010/wordprocessingInk" xmlns:wne="http://schemas.microsoft.com/office/word/2006/wordml" xmlns:wps="http://schemas.microsoft.com/office/word/2010/wordprocessingShape" mc:Ignorable="w14 w15 w16se w16cid w16 w16cex w16sdtdh wp14">
+  <w15:person w15:author="Bryce Oldemeyer">
+    <w15:presenceInfo w15:providerId="None" w15:userId="Bryce Oldemeyer"/>
+  </w15:person>
+</w15:people>
 </file>
 
 <file path=word/styles.xml><?xml version="1.0" encoding="utf-8"?>
@@ -7191,7 +7381,6 @@
     <w:basedOn w:val="Normal"/>
     <w:link w:val="CommentTextChar"/>
     <w:uiPriority w:val="99"/>
-    <w:semiHidden/>
     <w:unhideWhenUsed/>
     <w:rsid w:val="000D2288"/>
     <w:pPr>
@@ -7206,7 +7395,6 @@
     <w:basedOn w:val="DefaultParagraphFont"/>
     <w:link w:val="CommentText"/>
     <w:uiPriority w:val="99"/>
-    <w:semiHidden/>
     <w:rsid w:val="000D2288"/>
     <w:rPr>
       <w:sz w:val="24"/>
@@ -7433,6 +7621,18 @@
     <w:rPr>
       <w:rFonts w:ascii="Times New Roman" w:hAnsi="Times New Roman"/>
       <w:sz w:val="24"/>
+    </w:rPr>
+  </w:style>
+  <w:style w:type="character" w:styleId="FollowedHyperlink">
+    <w:name w:val="FollowedHyperlink"/>
+    <w:basedOn w:val="DefaultParagraphFont"/>
+    <w:uiPriority w:val="99"/>
+    <w:semiHidden/>
+    <w:unhideWhenUsed/>
+    <w:rsid w:val="00192744"/>
+    <w:rPr>
+      <w:color w:val="954F72" w:themeColor="followedHyperlink"/>
+      <w:u w:val="single"/>
     </w:rPr>
   </w:style>
 </w:styles>
@@ -7734,6 +7934,30 @@
 </file>
 
 <file path=customXml/item1.xml><?xml version="1.0" encoding="utf-8"?>
+<p:properties xmlns:p="http://schemas.microsoft.com/office/2006/metadata/properties" xmlns:xsi="http://www.w3.org/2001/XMLSchema-instance" xmlns:pc="http://schemas.microsoft.com/office/infopath/2007/PartnerControls">
+  <documentManagement>
+    <TaxCatchAll xmlns="6fd61f6b-6857-40cd-9f77-bf387b3c9404" xsi:nil="true"/>
+    <lcf76f155ced4ddcb4097134ff3c332f xmlns="003878b6-6f18-4a06-86c0-ca169db0a417">
+      <Terms xmlns="http://schemas.microsoft.com/office/infopath/2007/PartnerControls"/>
+    </lcf76f155ced4ddcb4097134ff3c332f>
+  </documentManagement>
+</p:properties>
+</file>
+
+<file path=customXml/item2.xml><?xml version="1.0" encoding="utf-8"?>
+<?mso-contentType ?>
+<FormTemplates xmlns="http://schemas.microsoft.com/sharepoint/v3/contenttype/forms">
+  <Display>DocumentLibraryForm</Display>
+  <Edit>DocumentLibraryForm</Edit>
+  <New>DocumentLibraryForm</New>
+</FormTemplates>
+</file>
+
+<file path=customXml/item3.xml><?xml version="1.0" encoding="utf-8"?>
+<b:Sources xmlns:b="http://schemas.openxmlformats.org/officeDocument/2006/bibliography" xmlns="http://schemas.openxmlformats.org/officeDocument/2006/bibliography" SelectedStyle="\APASixthEditionOfficeOnline.xsl" StyleName="APA" Version="6"/>
+</file>
+
+<file path=customXml/item4.xml><?xml version="1.0" encoding="utf-8"?>
 <ct:contentTypeSchema xmlns:ct="http://schemas.microsoft.com/office/2006/metadata/contentType" xmlns:ma="http://schemas.microsoft.com/office/2006/metadata/properties/metaAttributes" ct:_="" ma:_="" ma:contentTypeName="Document" ma:contentTypeID="0x0101001A4B73F353D9E0419E70A20A8B29BCCE" ma:contentTypeVersion="16" ma:contentTypeDescription="Create a new document." ma:contentTypeScope="" ma:versionID="e117d2ea771b215ea2a99ca4f0124104">
   <xsd:schema xmlns:xsd="http://www.w3.org/2001/XMLSchema" xmlns:xs="http://www.w3.org/2001/XMLSchema" xmlns:p="http://schemas.microsoft.com/office/2006/metadata/properties" xmlns:ns2="003878b6-6f18-4a06-86c0-ca169db0a417" xmlns:ns3="6fd61f6b-6857-40cd-9f77-bf387b3c9404" targetNamespace="http://schemas.microsoft.com/office/2006/metadata/properties" ma:root="true" ma:fieldsID="62aa5a2fc82dc471e2b1263828cf0352" ns2:_="" ns3:_="">
     <xsd:import namespace="003878b6-6f18-4a06-86c0-ca169db0a417"/>
@@ -7976,31 +8200,34 @@
 </ct:contentTypeSchema>
 </file>
 
-<file path=customXml/item2.xml><?xml version="1.0" encoding="utf-8"?>
-<b:Sources xmlns:b="http://schemas.openxmlformats.org/officeDocument/2006/bibliography" xmlns="http://schemas.openxmlformats.org/officeDocument/2006/bibliography" SelectedStyle="\APASixthEditionOfficeOnline.xsl" StyleName="APA" Version="6"/>
+<file path=customXml/itemProps1.xml><?xml version="1.0" encoding="utf-8"?>
+<ds:datastoreItem xmlns:ds="http://schemas.openxmlformats.org/officeDocument/2006/customXml" ds:itemID="{871B3A95-65EA-4130-B179-58E0E5CAAD70}">
+  <ds:schemaRefs>
+    <ds:schemaRef ds:uri="http://schemas.microsoft.com/office/2006/metadata/properties"/>
+    <ds:schemaRef ds:uri="http://schemas.microsoft.com/office/infopath/2007/PartnerControls"/>
+    <ds:schemaRef ds:uri="6fd61f6b-6857-40cd-9f77-bf387b3c9404"/>
+    <ds:schemaRef ds:uri="003878b6-6f18-4a06-86c0-ca169db0a417"/>
+  </ds:schemaRefs>
+</ds:datastoreItem>
 </file>
 
-<file path=customXml/item3.xml><?xml version="1.0" encoding="utf-8"?>
-<?mso-contentType ?>
-<FormTemplates xmlns="http://schemas.microsoft.com/sharepoint/v3/contenttype/forms">
-  <Display>DocumentLibraryForm</Display>
-  <Edit>DocumentLibraryForm</Edit>
-  <New>DocumentLibraryForm</New>
-</FormTemplates>
+<file path=customXml/itemProps2.xml><?xml version="1.0" encoding="utf-8"?>
+<ds:datastoreItem xmlns:ds="http://schemas.openxmlformats.org/officeDocument/2006/customXml" ds:itemID="{698F133D-A307-4AA5-A5A4-9ECEA5F046ED}">
+  <ds:schemaRefs>
+    <ds:schemaRef ds:uri="http://schemas.microsoft.com/sharepoint/v3/contenttype/forms"/>
+  </ds:schemaRefs>
+</ds:datastoreItem>
 </file>
 
-<file path=customXml/item4.xml><?xml version="1.0" encoding="utf-8"?>
-<p:properties xmlns:p="http://schemas.microsoft.com/office/2006/metadata/properties" xmlns:xsi="http://www.w3.org/2001/XMLSchema-instance" xmlns:pc="http://schemas.microsoft.com/office/infopath/2007/PartnerControls">
-  <documentManagement>
-    <TaxCatchAll xmlns="6fd61f6b-6857-40cd-9f77-bf387b3c9404" xsi:nil="true"/>
-    <lcf76f155ced4ddcb4097134ff3c332f xmlns="003878b6-6f18-4a06-86c0-ca169db0a417">
-      <Terms xmlns="http://schemas.microsoft.com/office/infopath/2007/PartnerControls"/>
-    </lcf76f155ced4ddcb4097134ff3c332f>
-  </documentManagement>
-</p:properties>
+<file path=customXml/itemProps3.xml><?xml version="1.0" encoding="utf-8"?>
+<ds:datastoreItem xmlns:ds="http://schemas.openxmlformats.org/officeDocument/2006/customXml" ds:itemID="{85DC78F2-BA1B-4F65-BDB0-FC4D8153BE8D}">
+  <ds:schemaRefs>
+    <ds:schemaRef ds:uri="http://schemas.openxmlformats.org/officeDocument/2006/bibliography"/>
+  </ds:schemaRefs>
+</ds:datastoreItem>
 </file>
 
-<file path=customXml/itemProps1.xml><?xml version="1.0" encoding="utf-8"?>
+<file path=customXml/itemProps4.xml><?xml version="1.0" encoding="utf-8"?>
 <ds:datastoreItem xmlns:ds="http://schemas.openxmlformats.org/officeDocument/2006/customXml" ds:itemID="{BEFEDEA4-4CC1-4CE1-A160-F2D63C49A097}">
   <ds:schemaRefs>
     <ds:schemaRef ds:uri="http://schemas.microsoft.com/office/2006/metadata/contentType"/>
@@ -8017,31 +8244,4 @@
     <ds:schemaRef ds:uri="http://schemas.microsoft.com/internal/obd"/>
   </ds:schemaRefs>
 </ds:datastoreItem>
-</file>
-
-<file path=customXml/itemProps2.xml><?xml version="1.0" encoding="utf-8"?>
-<ds:datastoreItem xmlns:ds="http://schemas.openxmlformats.org/officeDocument/2006/customXml" ds:itemID="{85DC78F2-BA1B-4F65-BDB0-FC4D8153BE8D}">
-  <ds:schemaRefs>
-    <ds:schemaRef ds:uri="http://schemas.openxmlformats.org/officeDocument/2006/bibliography"/>
-  </ds:schemaRefs>
-</ds:datastoreItem>
-</file>
-
-<file path=customXml/itemProps3.xml><?xml version="1.0" encoding="utf-8"?>
-<ds:datastoreItem xmlns:ds="http://schemas.openxmlformats.org/officeDocument/2006/customXml" ds:itemID="{698F133D-A307-4AA5-A5A4-9ECEA5F046ED}">
-  <ds:schemaRefs>
-    <ds:schemaRef ds:uri="http://schemas.microsoft.com/sharepoint/v3/contenttype/forms"/>
-  </ds:schemaRefs>
-</ds:datastoreItem>
-</file>
-
-<file path=customXml/itemProps4.xml><?xml version="1.0" encoding="utf-8"?>
-<ds:datastoreItem xmlns:ds="http://schemas.openxmlformats.org/officeDocument/2006/customXml" ds:itemID="{871B3A95-65EA-4130-B179-58E0E5CAAD70}">
-  <ds:schemaRefs>
-    <ds:schemaRef ds:uri="http://schemas.microsoft.com/office/2006/metadata/properties"/>
-    <ds:schemaRef ds:uri="http://schemas.microsoft.com/office/infopath/2007/PartnerControls"/>
-    <ds:schemaRef ds:uri="6fd61f6b-6857-40cd-9f77-bf387b3c9404"/>
-    <ds:schemaRef ds:uri="003878b6-6f18-4a06-86c0-ca169db0a417"/>
-  </ds:schemaRefs>
-</ds:datastoreItem>
 </file>
</xml_diff>

<commit_message>
edits to Workflow README
</commit_message>
<xml_diff>
--- a/WorkflowGuide_README.docx
+++ b/WorkflowGuide_README.docx
@@ -5,9 +5,14 @@
     <w:p>
       <w:pPr>
         <w:pStyle w:val="MHEHeading1"/>
-        <w:spacing w:before="0" w:after="0" w:line="276" w:lineRule="auto"/>
-      </w:pPr>
-      <w:bookmarkStart w:id="0" w:name="_Hlk7197636"/>
+        <w:pPrChange w:id="1" w:author="Mike Ackerman" w:date="2022-09-28T14:04:00Z">
+          <w:pPr>
+            <w:pStyle w:val="MHEHeading1"/>
+            <w:spacing w:before="0" w:after="0" w:line="276" w:lineRule="auto"/>
+          </w:pPr>
+        </w:pPrChange>
+      </w:pPr>
+      <w:bookmarkStart w:id="2" w:name="_Hlk7197636"/>
       <w:r>
         <w:t>PITcleanr</w:t>
       </w:r>
@@ -21,7 +26,7 @@
         <w:t>: Workflow Documentation</w:t>
       </w:r>
     </w:p>
-    <w:bookmarkEnd w:id="0"/>
+    <w:bookmarkEnd w:id="2"/>
     <w:p>
       <w:pPr>
         <w:pStyle w:val="MHEBody"/>
@@ -64,323 +69,1743 @@
       <w:pPr>
         <w:pStyle w:val="MHEBody"/>
         <w:spacing w:before="240" w:after="0" w:line="276" w:lineRule="auto"/>
-      </w:pPr>
-      <w:r>
-        <w:t>This is a step-by-step process guide for the draft version of PITclean</w:t>
-      </w:r>
-      <w:r>
-        <w:t>r_lite</w:t>
-      </w:r>
-      <w:r>
-        <w:t xml:space="preserve"> (2022) to</w:t>
-      </w:r>
-      <w:r>
-        <w:t xml:space="preserve"> </w:t>
-      </w:r>
-      <w:r>
-        <w:t xml:space="preserve">import </w:t>
-      </w:r>
-      <w:r>
-        <w:t xml:space="preserve">and combine </w:t>
-      </w:r>
-      <w:r>
-        <w:t xml:space="preserve">fish mark and recapture histories </w:t>
-      </w:r>
-      <w:r>
-        <w:t>from PTAGIS and Biologic. The process requires:</w:t>
-      </w:r>
+        <w:jc w:val="both"/>
+        <w:rPr>
+          <w:ins w:id="3" w:author="Mike Ackerman" w:date="2022-09-28T14:35:00Z"/>
+        </w:rPr>
+        <w:pPrChange w:id="4" w:author="Mike Ackerman" w:date="2022-09-28T15:01:00Z">
+          <w:pPr>
+            <w:pStyle w:val="MHEBody"/>
+            <w:spacing w:before="240" w:after="0" w:line="276" w:lineRule="auto"/>
+          </w:pPr>
+        </w:pPrChange>
+      </w:pPr>
+      <w:ins w:id="5" w:author="Mike Ackerman" w:date="2022-09-28T14:11:00Z">
+        <w:r>
+          <w:t>The following is a step-by-step guide</w:t>
+        </w:r>
+      </w:ins>
+      <w:ins w:id="6" w:author="Mike Ackerman" w:date="2022-09-28T14:12:00Z">
+        <w:r>
+          <w:t xml:space="preserve"> to compile PIT-tag mark and observation </w:t>
+        </w:r>
+      </w:ins>
+      <w:ins w:id="7" w:author="Mike Ackerman" w:date="2022-09-28T14:13:00Z">
+        <w:r>
+          <w:t xml:space="preserve">data and process </w:t>
+        </w:r>
+      </w:ins>
+      <w:ins w:id="8" w:author="Mike Ackerman" w:date="2022-09-28T14:14:00Z">
+        <w:r>
+          <w:t xml:space="preserve">them into capture histories useful for analysis of </w:t>
+        </w:r>
+      </w:ins>
+      <w:ins w:id="9" w:author="Mike Ackerman" w:date="2022-09-28T14:15:00Z">
+        <w:r>
+          <w:t xml:space="preserve">fish or animal movement, growth, survival, </w:t>
+        </w:r>
+        <w:proofErr w:type="gramStart"/>
+        <w:r>
+          <w:t>etc.</w:t>
+        </w:r>
+        <w:proofErr w:type="gramEnd"/>
+        <w:r>
+          <w:t xml:space="preserve"> </w:t>
+        </w:r>
+      </w:ins>
+      <w:ins w:id="10" w:author="Mike Ackerman" w:date="2022-09-28T14:17:00Z">
+        <w:r>
+          <w:t xml:space="preserve">The workflow uses </w:t>
+        </w:r>
+      </w:ins>
+      <w:ins w:id="11" w:author="Mike Ackerman" w:date="2022-09-28T14:27:00Z">
+        <w:r>
+          <w:t>a</w:t>
+        </w:r>
+      </w:ins>
+      <w:ins w:id="12" w:author="Mike Ackerman" w:date="2022-09-28T14:17:00Z">
+        <w:r>
+          <w:t xml:space="preserve"> draft version of the GitHub repository </w:t>
+        </w:r>
+      </w:ins>
+      <w:ins w:id="13" w:author="Mike Ackerman" w:date="2022-09-28T14:18:00Z">
+        <w:r>
+          <w:fldChar w:fldCharType="begin"/>
+        </w:r>
+        <w:r>
+          <w:instrText xml:space="preserve"> HYPERLINK "https://github.com/Mount-Hood-Environmental/PITcleanr_lite" </w:instrText>
+        </w:r>
+        <w:r>
+          <w:fldChar w:fldCharType="separate"/>
+        </w:r>
+        <w:r>
+          <w:rPr>
+            <w:rStyle w:val="Hyperlink"/>
+            <w:u w:val="none"/>
+            <w:rPrChange w:id="14" w:author="Mike Ackerman" w:date="2022-09-28T14:18:00Z">
+              <w:rPr>
+                <w:rStyle w:val="Hyperlink"/>
+              </w:rPr>
+            </w:rPrChange>
+          </w:rPr>
+          <w:t>PITcleanr_lite</w:t>
+        </w:r>
+        <w:r>
+          <w:fldChar w:fldCharType="end"/>
+        </w:r>
+      </w:ins>
+      <w:ins w:id="15" w:author="Mike Ackerman" w:date="2022-09-28T14:19:00Z">
+        <w:r>
+          <w:t xml:space="preserve"> which is intended to be a </w:t>
+        </w:r>
+      </w:ins>
+      <w:ins w:id="16" w:author="Mike Ackerman" w:date="2022-09-28T14:21:00Z">
+        <w:r>
+          <w:t xml:space="preserve">user-friendly, </w:t>
+        </w:r>
+      </w:ins>
+      <w:ins w:id="17" w:author="Mike Ackerman" w:date="2022-09-28T14:19:00Z">
+        <w:r>
+          <w:t>stand-alone group of R functions and scripts</w:t>
+        </w:r>
+      </w:ins>
+      <w:ins w:id="18" w:author="Mike Ackerman" w:date="2022-09-28T14:22:00Z">
+        <w:r>
+          <w:t xml:space="preserve"> </w:t>
+        </w:r>
+      </w:ins>
+      <w:ins w:id="19" w:author="Mike Ackerman" w:date="2022-09-28T14:24:00Z">
+        <w:r>
+          <w:t>that</w:t>
+        </w:r>
+      </w:ins>
+      <w:ins w:id="20" w:author="Mike Ackerman" w:date="2022-09-28T14:22:00Z">
+        <w:r>
+          <w:t xml:space="preserve"> leverages functionality and is a companion to the previously developed </w:t>
+        </w:r>
+      </w:ins>
+      <w:ins w:id="21" w:author="Mike Ackerman" w:date="2022-09-28T14:23:00Z">
+        <w:r>
+          <w:fldChar w:fldCharType="begin"/>
+        </w:r>
+        <w:r>
+          <w:instrText xml:space="preserve"> HYPERLINK "https://github.com/KevinSee/PITcleanr" </w:instrText>
+        </w:r>
+        <w:r>
+          <w:fldChar w:fldCharType="separate"/>
+        </w:r>
+        <w:proofErr w:type="spellStart"/>
+        <w:r>
+          <w:rPr>
+            <w:rStyle w:val="Hyperlink"/>
+          </w:rPr>
+          <w:t>PITcleanr</w:t>
+        </w:r>
+        <w:proofErr w:type="spellEnd"/>
+        <w:r>
+          <w:fldChar w:fldCharType="end"/>
+        </w:r>
+      </w:ins>
+      <w:ins w:id="22" w:author="Mike Ackerman" w:date="2022-09-28T14:22:00Z">
+        <w:r>
+          <w:t xml:space="preserve"> R </w:t>
+        </w:r>
+        <w:commentRangeStart w:id="23"/>
+        <w:r>
+          <w:t>package</w:t>
+        </w:r>
+      </w:ins>
+      <w:commentRangeEnd w:id="23"/>
+      <w:ins w:id="24" w:author="Mike Ackerman" w:date="2022-09-28T14:24:00Z">
+        <w:r>
+          <w:rPr>
+            <w:rStyle w:val="CommentReference"/>
+            <w:rFonts w:cstheme="minorBidi"/>
+          </w:rPr>
+          <w:commentReference w:id="23"/>
+        </w:r>
+      </w:ins>
+      <w:ins w:id="25" w:author="Mike Ackerman" w:date="2022-09-28T14:22:00Z">
+        <w:r>
+          <w:t>.</w:t>
+        </w:r>
+      </w:ins>
+      <w:ins w:id="26" w:author="Mike Ackerman" w:date="2022-09-28T14:29:00Z">
+        <w:r>
+          <w:t xml:space="preserve"> PITcleanr_lite</w:t>
+        </w:r>
+        <w:r>
+          <w:t xml:space="preserve"> is designed</w:t>
+        </w:r>
+      </w:ins>
+      <w:ins w:id="27" w:author="Mike Ackerman" w:date="2022-09-28T14:35:00Z">
+        <w:r>
+          <w:t xml:space="preserve"> to</w:t>
+        </w:r>
+      </w:ins>
+      <w:ins w:id="28" w:author="Mike Ackerman" w:date="2022-09-28T14:32:00Z">
+        <w:r>
+          <w:t xml:space="preserve"> “compress” large, sometimes unwieldy PIT-tag observation datasets</w:t>
+        </w:r>
+      </w:ins>
+      <w:ins w:id="29" w:author="Mike Ackerman" w:date="2022-09-28T14:35:00Z">
+        <w:r>
+          <w:t xml:space="preserve"> </w:t>
+        </w:r>
+      </w:ins>
+      <w:ins w:id="30" w:author="Mike Ackerman" w:date="2022-09-28T14:36:00Z">
+        <w:r>
+          <w:t>for a given list of PIT-tagged fish into observation records and capture histories that are more manageable to aid in fisheries ana</w:t>
+        </w:r>
+      </w:ins>
+      <w:ins w:id="31" w:author="Mike Ackerman" w:date="2022-09-28T14:37:00Z">
+        <w:r>
+          <w:t xml:space="preserve">lyses. </w:t>
+        </w:r>
+      </w:ins>
+      <w:ins w:id="32" w:author="Mike Ackerman" w:date="2022-09-28T14:41:00Z">
+        <w:r>
+          <w:t>PITcleanr_lite accommodate</w:t>
+        </w:r>
+      </w:ins>
+      <w:ins w:id="33" w:author="Mike Ackerman" w:date="2022-09-28T14:52:00Z">
+        <w:r>
+          <w:t>s</w:t>
+        </w:r>
+      </w:ins>
+      <w:ins w:id="34" w:author="Mike Ackerman" w:date="2022-09-28T14:41:00Z">
+        <w:r>
+          <w:t xml:space="preserve"> observation data downloaded from either</w:t>
+        </w:r>
+      </w:ins>
+      <w:ins w:id="35" w:author="Mike Ackerman" w:date="2022-09-28T14:42:00Z">
+        <w:r>
+          <w:t xml:space="preserve"> the Columbia Basin PIT Tag Information System (</w:t>
+        </w:r>
+        <w:r>
+          <w:fldChar w:fldCharType="begin"/>
+        </w:r>
+        <w:r>
+          <w:instrText xml:space="preserve"> HYPERLINK "https://www.ptagis.org/" </w:instrText>
+        </w:r>
+        <w:r>
+          <w:fldChar w:fldCharType="separate"/>
+        </w:r>
+        <w:r>
+          <w:rPr>
+            <w:rStyle w:val="Hyperlink"/>
+          </w:rPr>
+          <w:t>PTAGIS</w:t>
+        </w:r>
+        <w:r>
+          <w:fldChar w:fldCharType="end"/>
+        </w:r>
+        <w:r>
+          <w:t xml:space="preserve">) </w:t>
+        </w:r>
+      </w:ins>
+      <w:ins w:id="36" w:author="Mike Ackerman" w:date="2022-09-28T14:43:00Z">
+        <w:r>
+          <w:t xml:space="preserve">or from the </w:t>
+        </w:r>
+        <w:proofErr w:type="spellStart"/>
+        <w:r>
+          <w:t>Biomark</w:t>
+        </w:r>
+        <w:proofErr w:type="spellEnd"/>
+        <w:r>
+          <w:t xml:space="preserve">, Inc. </w:t>
+        </w:r>
+      </w:ins>
+      <w:ins w:id="37" w:author="Mike Ackerman" w:date="2022-09-28T14:44:00Z">
+        <w:r>
+          <w:fldChar w:fldCharType="begin"/>
+        </w:r>
+        <w:r>
+          <w:instrText xml:space="preserve"> HYPERLINK "https://data3.biomark.com/" </w:instrText>
+        </w:r>
+        <w:r>
+          <w:fldChar w:fldCharType="separate"/>
+        </w:r>
+        <w:proofErr w:type="spellStart"/>
+        <w:r>
+          <w:rPr>
+            <w:rStyle w:val="Hyperlink"/>
+          </w:rPr>
+          <w:t>BioLogic</w:t>
+        </w:r>
+        <w:proofErr w:type="spellEnd"/>
+        <w:r>
+          <w:fldChar w:fldCharType="end"/>
+        </w:r>
+      </w:ins>
+      <w:ins w:id="38" w:author="Mike Ackerman" w:date="2022-09-28T14:43:00Z">
+        <w:r>
+          <w:t xml:space="preserve"> web porta</w:t>
+        </w:r>
+      </w:ins>
+      <w:ins w:id="39" w:author="Mike Ackerman" w:date="2022-09-28T14:44:00Z">
+        <w:r>
+          <w:t>l.</w:t>
+        </w:r>
+      </w:ins>
+      <w:ins w:id="40" w:author="Mike Ackerman" w:date="2022-09-28T14:52:00Z">
+        <w:r>
+          <w:t xml:space="preserve"> PTAGIS is the centralized da</w:t>
+        </w:r>
+      </w:ins>
+      <w:ins w:id="41" w:author="Mike Ackerman" w:date="2022-09-28T14:53:00Z">
+        <w:r>
+          <w:t xml:space="preserve">tabase for PIT-tagged fish in the Columbia River </w:t>
+        </w:r>
+      </w:ins>
+      <w:ins w:id="42" w:author="Mike Ackerman" w:date="2022-09-28T14:57:00Z">
+        <w:r>
+          <w:t>b</w:t>
+        </w:r>
+      </w:ins>
+      <w:ins w:id="43" w:author="Mike Ackerman" w:date="2022-09-28T14:53:00Z">
+        <w:r>
+          <w:t xml:space="preserve">asin and houses observation data for </w:t>
+        </w:r>
+      </w:ins>
+      <w:ins w:id="44" w:author="Mike Ackerman" w:date="2022-09-28T14:54:00Z">
+        <w:r>
+          <w:t>many of the more permanent PIT-tag arrays located throughout the</w:t>
+        </w:r>
+        <w:r>
+          <w:t xml:space="preserve"> region</w:t>
+        </w:r>
+      </w:ins>
+      <w:ins w:id="45" w:author="Mike Ackerman" w:date="2022-09-28T14:55:00Z">
+        <w:r>
+          <w:t xml:space="preserve">. However, PTAGIS does not contain most observation data from either 1) </w:t>
+        </w:r>
+      </w:ins>
+      <w:ins w:id="46" w:author="Mike Ackerman" w:date="2022-09-28T14:56:00Z">
+        <w:r>
+          <w:t>observation sites outside of the Columbia</w:t>
+        </w:r>
+      </w:ins>
+      <w:ins w:id="47" w:author="Mike Ackerman" w:date="2022-09-28T14:57:00Z">
+        <w:r>
+          <w:t xml:space="preserve"> River</w:t>
+        </w:r>
+      </w:ins>
+      <w:ins w:id="48" w:author="Mike Ackerman" w:date="2022-09-28T14:56:00Z">
+        <w:r>
+          <w:t xml:space="preserve"> basin or 2) temporary </w:t>
+        </w:r>
+      </w:ins>
+      <w:ins w:id="49" w:author="Mike Ackerman" w:date="2022-09-28T14:57:00Z">
+        <w:r>
+          <w:t xml:space="preserve">or project-specific </w:t>
+        </w:r>
+      </w:ins>
+      <w:ins w:id="50" w:author="Mike Ackerman" w:date="2022-09-28T14:58:00Z">
+        <w:r>
+          <w:t xml:space="preserve">detection sites (e.g., </w:t>
+        </w:r>
+        <w:proofErr w:type="spellStart"/>
+        <w:r>
+          <w:t>litz</w:t>
+        </w:r>
+        <w:proofErr w:type="spellEnd"/>
+        <w:r>
+          <w:t xml:space="preserve"> cords). </w:t>
+        </w:r>
+      </w:ins>
+      <w:ins w:id="51" w:author="Mike Ackerman" w:date="2022-09-28T14:59:00Z">
+        <w:r>
+          <w:t xml:space="preserve">These observations can instead be found in </w:t>
+        </w:r>
+        <w:proofErr w:type="spellStart"/>
+        <w:r>
+          <w:t>BioLogic</w:t>
+        </w:r>
+        <w:proofErr w:type="spellEnd"/>
+        <w:r>
+          <w:t xml:space="preserve">™ at least for </w:t>
+        </w:r>
+        <w:proofErr w:type="spellStart"/>
+        <w:r>
+          <w:t>Biomark</w:t>
+        </w:r>
+        <w:proofErr w:type="spellEnd"/>
+        <w:r>
+          <w:t>, Inc. installed arrays and infrastructure.</w:t>
+        </w:r>
+      </w:ins>
+    </w:p>
+    <w:p>
+      <w:pPr>
+        <w:pStyle w:val="MHEBody"/>
+        <w:spacing w:before="240" w:after="0" w:line="276" w:lineRule="auto"/>
+        <w:jc w:val="both"/>
+        <w:rPr>
+          <w:ins w:id="52" w:author="Mike Ackerman" w:date="2022-09-28T16:22:00Z"/>
+        </w:rPr>
+      </w:pPr>
+      <w:commentRangeStart w:id="53"/>
+      <w:ins w:id="54" w:author="Mike Ackerman" w:date="2022-09-28T14:38:00Z">
+        <w:r>
+          <w:t>In this document, we provide an example of the use of PITcleanr_lite (2022) to compile a list of unique</w:t>
+        </w:r>
+      </w:ins>
+      <w:ins w:id="55" w:author="Mike Ackerman" w:date="2022-09-28T14:39:00Z">
+        <w:r>
+          <w:t xml:space="preserve"> PIT-tagged fish </w:t>
+        </w:r>
+      </w:ins>
+      <w:ins w:id="56" w:author="Mike Ackerman" w:date="2022-09-28T16:23:00Z">
+        <w:r>
+          <w:t>that are marked</w:t>
+        </w:r>
+      </w:ins>
+      <w:ins w:id="57" w:author="Mike Ackerman" w:date="2022-09-28T14:39:00Z">
+        <w:r>
+          <w:t xml:space="preserve"> and</w:t>
+        </w:r>
+      </w:ins>
+      <w:ins w:id="58" w:author="Mike Ackerman" w:date="2022-09-28T16:22:00Z">
+        <w:r>
+          <w:t>/or</w:t>
+        </w:r>
+      </w:ins>
+      <w:ins w:id="59" w:author="Mike Ackerman" w:date="2022-09-28T14:39:00Z">
+        <w:r>
+          <w:t xml:space="preserve"> released at rotary scre</w:t>
+        </w:r>
+      </w:ins>
+      <w:ins w:id="60" w:author="Mike Ackerman" w:date="2022-09-28T14:40:00Z">
+        <w:r>
+          <w:t>w traps</w:t>
+        </w:r>
+      </w:ins>
+      <w:ins w:id="61" w:author="Mike Ackerman" w:date="2022-09-28T16:26:00Z">
+        <w:r>
+          <w:t xml:space="preserve"> (RST)</w:t>
+        </w:r>
+      </w:ins>
+      <w:ins w:id="62" w:author="Mike Ackerman" w:date="2022-09-28T14:40:00Z">
+        <w:r>
+          <w:t xml:space="preserve"> in the Lemhi River watershed.</w:t>
+        </w:r>
+      </w:ins>
+      <w:commentRangeEnd w:id="53"/>
+      <w:ins w:id="63" w:author="Mike Ackerman" w:date="2022-09-28T14:45:00Z">
+        <w:r>
+          <w:rPr>
+            <w:rStyle w:val="CommentReference"/>
+            <w:rFonts w:cstheme="minorBidi"/>
+          </w:rPr>
+          <w:commentReference w:id="53"/>
+        </w:r>
+      </w:ins>
+      <w:ins w:id="64" w:author="Mike Ackerman" w:date="2022-09-28T16:24:00Z">
+        <w:r>
+          <w:t xml:space="preserve"> Our focus here is on juvenile Chinook salmon </w:t>
+        </w:r>
+        <w:r>
+          <w:rPr>
+            <w:i/>
+            <w:iCs/>
+          </w:rPr>
+          <w:t xml:space="preserve">Oncorhynchus </w:t>
+        </w:r>
+        <w:proofErr w:type="spellStart"/>
+        <w:r>
+          <w:rPr>
+            <w:i/>
+            <w:iCs/>
+          </w:rPr>
+          <w:t>tshawystscha</w:t>
+        </w:r>
+        <w:proofErr w:type="spellEnd"/>
+        <w:r>
+          <w:rPr>
+            <w:i/>
+            <w:iCs/>
+          </w:rPr>
+          <w:t xml:space="preserve"> </w:t>
+        </w:r>
+        <w:r>
+          <w:t xml:space="preserve">and steelhead </w:t>
+        </w:r>
+        <w:r>
+          <w:rPr>
+            <w:i/>
+            <w:iCs/>
+          </w:rPr>
+          <w:t>O. mykiss</w:t>
+        </w:r>
+      </w:ins>
+      <w:ins w:id="65" w:author="Mike Ackerman" w:date="2022-09-28T16:25:00Z">
+        <w:r>
+          <w:t xml:space="preserve"> </w:t>
+        </w:r>
+      </w:ins>
+      <w:ins w:id="66" w:author="Mike Ackerman" w:date="2022-09-28T16:26:00Z">
+        <w:r>
+          <w:t>released at two RSTs</w:t>
+        </w:r>
+      </w:ins>
+      <w:ins w:id="67" w:author="Mike Ackerman" w:date="2022-09-28T16:27:00Z">
+        <w:r>
+          <w:t xml:space="preserve"> located just upstream from the confluence of </w:t>
+        </w:r>
+        <w:r>
+          <w:t>Hayden Creek and the upper Lemhi River:</w:t>
+        </w:r>
+      </w:ins>
+      <w:ins w:id="68" w:author="Mike Ackerman" w:date="2022-09-28T16:28:00Z">
+        <w:r>
+          <w:t xml:space="preserve"> the Upper Lemhi River Rotary Screw Trap (LEMTRP) and the Hayden </w:t>
+        </w:r>
+      </w:ins>
+      <w:ins w:id="69" w:author="Mike Ackerman" w:date="2022-09-28T16:29:00Z">
+        <w:r>
+          <w:t>Creek Rotary Screw Trap (HYDTRP). Each of these traps are intended to moni</w:t>
+        </w:r>
+      </w:ins>
+      <w:ins w:id="70" w:author="Mike Ackerman" w:date="2022-09-28T16:30:00Z">
+        <w:r>
+          <w:t>tor the emigration timing, abundance, and survival from subpopulations spawning upstream; juveniles are then tracked through the l</w:t>
+        </w:r>
+      </w:ins>
+      <w:ins w:id="71" w:author="Mike Ackerman" w:date="2022-09-28T16:31:00Z">
+        <w:r>
+          <w:t xml:space="preserve">ower Lemhi River (downstream from Hayden Creek until the confluence with the Salmon River) including through multiple stream </w:t>
+        </w:r>
+      </w:ins>
+      <w:ins w:id="72" w:author="Mike Ackerman" w:date="2022-09-28T16:32:00Z">
+        <w:r>
+          <w:t xml:space="preserve">habitat rehabilitation projects that are “wired” with </w:t>
+        </w:r>
+        <w:proofErr w:type="spellStart"/>
+        <w:r>
+          <w:t>litz</w:t>
+        </w:r>
+        <w:proofErr w:type="spellEnd"/>
+        <w:r>
+          <w:t xml:space="preserve"> cords</w:t>
+        </w:r>
+        <w:r>
+          <w:t xml:space="preserve"> to monitor </w:t>
+        </w:r>
+      </w:ins>
+      <w:ins w:id="73" w:author="Mike Ackerman" w:date="2022-09-28T16:33:00Z">
+        <w:r>
+          <w:t>use of e.g., newly created or restored side channels. Juveniles can also be interrogated</w:t>
+        </w:r>
+      </w:ins>
+      <w:ins w:id="74" w:author="Mike Ackerman" w:date="2022-09-28T16:34:00Z">
+        <w:r>
+          <w:t xml:space="preserve"> or tagged and released</w:t>
+        </w:r>
+      </w:ins>
+      <w:ins w:id="75" w:author="Mike Ackerman" w:date="2022-09-28T16:33:00Z">
+        <w:r>
+          <w:t xml:space="preserve"> at the </w:t>
+        </w:r>
+      </w:ins>
+      <w:ins w:id="76" w:author="Mike Ackerman" w:date="2022-09-28T16:34:00Z">
+        <w:r>
+          <w:t>Lower Lemhi River RST (LLRTP) located below may of the stream rehabilitation projects before leavi</w:t>
+        </w:r>
+      </w:ins>
+      <w:ins w:id="77" w:author="Mike Ackerman" w:date="2022-09-28T16:35:00Z">
+        <w:r>
+          <w:t>ng the Lemhi River.</w:t>
+        </w:r>
+      </w:ins>
+    </w:p>
+    <w:p>
+      <w:pPr>
+        <w:rPr>
+          <w:del w:id="78" w:author="Mike Ackerman" w:date="2022-09-28T14:40:00Z"/>
+        </w:rPr>
+        <w:pPrChange w:id="79" w:author="Mike Ackerman" w:date="2022-09-28T16:22:00Z">
+          <w:pPr>
+            <w:pStyle w:val="MHEBody"/>
+            <w:spacing w:before="240" w:after="0" w:line="276" w:lineRule="auto"/>
+          </w:pPr>
+        </w:pPrChange>
+      </w:pPr>
+      <w:ins w:id="80" w:author="Mike Ackerman" w:date="2022-09-28T14:38:00Z">
+        <w:r>
+          <w:t xml:space="preserve"> </w:t>
+        </w:r>
+      </w:ins>
+      <w:del w:id="81" w:author="Mike Ackerman" w:date="2022-09-28T14:40:00Z">
+        <w:r>
+          <w:delText xml:space="preserve">This is a step-by-step </w:delText>
+        </w:r>
+      </w:del>
+      <w:del w:id="82" w:author="Mike Ackerman" w:date="2022-09-28T12:57:00Z">
+        <w:r>
+          <w:delText xml:space="preserve">process </w:delText>
+        </w:r>
+      </w:del>
+      <w:del w:id="83" w:author="Mike Ackerman" w:date="2022-09-28T14:40:00Z">
+        <w:r>
+          <w:delText>guide for the draft version of PITclean</w:delText>
+        </w:r>
+        <w:r>
+          <w:delText>r_lite</w:delText>
+        </w:r>
+        <w:r>
+          <w:delText xml:space="preserve"> (2022) to</w:delText>
+        </w:r>
+        <w:r>
+          <w:delText xml:space="preserve"> </w:delText>
+        </w:r>
+        <w:r>
+          <w:delText xml:space="preserve">import </w:delText>
+        </w:r>
+        <w:r>
+          <w:delText xml:space="preserve">and combine </w:delText>
+        </w:r>
+        <w:r>
+          <w:delText xml:space="preserve">fish mark and recapture histories </w:delText>
+        </w:r>
+        <w:r>
+          <w:delText>from PTAGIS and Bio</w:delText>
+        </w:r>
+      </w:del>
+      <w:del w:id="84" w:author="Mike Ackerman" w:date="2022-09-28T14:05:00Z">
+        <w:r>
+          <w:delText>l</w:delText>
+        </w:r>
+      </w:del>
+      <w:del w:id="85" w:author="Mike Ackerman" w:date="2022-09-28T14:40:00Z">
+        <w:r>
+          <w:delText>ogic. The process requires:</w:delText>
+        </w:r>
+      </w:del>
+    </w:p>
+    <w:p>
+      <w:pPr>
+        <w:rPr>
+          <w:ins w:id="86" w:author="Mike Ackerman" w:date="2022-09-28T14:40:00Z"/>
+        </w:rPr>
+        <w:pPrChange w:id="87" w:author="Mike Ackerman" w:date="2022-09-28T16:22:00Z">
+          <w:pPr>
+            <w:pStyle w:val="MHEBody"/>
+            <w:spacing w:before="240" w:after="0" w:line="276" w:lineRule="auto"/>
+          </w:pPr>
+        </w:pPrChange>
+      </w:pPr>
+    </w:p>
+    <w:p>
+      <w:pPr>
+        <w:pStyle w:val="MHEHeading2"/>
+        <w:rPr>
+          <w:ins w:id="88" w:author="Mike Ackerman" w:date="2022-09-28T14:48:00Z"/>
+        </w:rPr>
+      </w:pPr>
+      <w:commentRangeStart w:id="89"/>
+      <w:ins w:id="90" w:author="Mike Ackerman" w:date="2022-09-28T14:48:00Z">
+        <w:r>
+          <w:t>Required</w:t>
+        </w:r>
+      </w:ins>
+      <w:ins w:id="91" w:author="Mike Ackerman" w:date="2022-09-28T16:35:00Z">
+        <w:r>
+          <w:t xml:space="preserve"> and Recommended</w:t>
+        </w:r>
+      </w:ins>
+      <w:ins w:id="92" w:author="Mike Ackerman" w:date="2022-09-28T14:48:00Z">
+        <w:r>
+          <w:t xml:space="preserve"> Items</w:t>
+        </w:r>
+      </w:ins>
+      <w:commentRangeEnd w:id="89"/>
+      <w:ins w:id="93" w:author="Mike Ackerman" w:date="2022-09-28T16:17:00Z">
+        <w:r>
+          <w:rPr>
+            <w:rStyle w:val="CommentReference"/>
+            <w:rFonts w:cstheme="minorBidi"/>
+            <w:b w:val="0"/>
+            <w:bCs w:val="0"/>
+            <w:smallCaps w:val="0"/>
+            <w:color w:val="auto"/>
+          </w:rPr>
+          <w:commentReference w:id="89"/>
+        </w:r>
+      </w:ins>
+    </w:p>
+    <w:p>
+      <w:pPr>
+        <w:rPr>
+          <w:ins w:id="94" w:author="Mike Ackerman" w:date="2022-09-28T15:01:00Z"/>
+        </w:rPr>
+        <w:pPrChange w:id="95" w:author="Mike Ackerman" w:date="2022-09-28T16:37:00Z">
+          <w:pPr>
+            <w:pStyle w:val="ListParagraph"/>
+            <w:numPr>
+              <w:numId w:val="31"/>
+            </w:numPr>
+            <w:ind w:hanging="360"/>
+          </w:pPr>
+        </w:pPrChange>
+      </w:pPr>
+      <w:ins w:id="96" w:author="Mike Ackerman" w:date="2022-09-28T14:50:00Z">
+        <w:r>
+          <w:t>The following workflow requires:</w:t>
+        </w:r>
+      </w:ins>
+    </w:p>
+    <w:p>
+      <w:pPr>
+        <w:pStyle w:val="ListParagraph"/>
+        <w:numPr>
+          <w:ilvl w:val="0"/>
+          <w:numId w:val="31"/>
+        </w:numPr>
+        <w:rPr>
+          <w:ins w:id="97" w:author="Mike Ackerman" w:date="2022-09-28T15:01:00Z"/>
+        </w:rPr>
+      </w:pPr>
+      <w:ins w:id="98" w:author="Mike Ackerman" w:date="2022-09-28T15:01:00Z">
+        <w:r>
+          <w:t xml:space="preserve">Access to </w:t>
+        </w:r>
+        <w:proofErr w:type="spellStart"/>
+        <w:r>
+          <w:t>Biomark’s</w:t>
+        </w:r>
+        <w:proofErr w:type="spellEnd"/>
+        <w:r>
+          <w:t xml:space="preserve"> </w:t>
+        </w:r>
+        <w:proofErr w:type="spellStart"/>
+        <w:r>
+          <w:t>BioLogic</w:t>
+        </w:r>
+        <w:proofErr w:type="spellEnd"/>
+        <w:r>
+          <w:t>™ web portal (</w:t>
+        </w:r>
+        <w:r>
+          <w:fldChar w:fldCharType="begin"/>
+        </w:r>
+        <w:r>
+          <w:instrText xml:space="preserve"> HYPERLINK "</w:instrText>
+        </w:r>
+        <w:r>
+          <w:instrText>https://data3.biomark.com/</w:instrText>
+        </w:r>
+        <w:r>
+          <w:instrText xml:space="preserve">" </w:instrText>
+        </w:r>
+        <w:r>
+          <w:fldChar w:fldCharType="separate"/>
+        </w:r>
+        <w:r>
+          <w:rPr>
+            <w:rStyle w:val="Hyperlink"/>
+          </w:rPr>
+          <w:t>https://data3.biomark.com/</w:t>
+        </w:r>
+        <w:r>
+          <w:fldChar w:fldCharType="end"/>
+        </w:r>
+        <w:r>
+          <w:t>)</w:t>
+        </w:r>
+      </w:ins>
+    </w:p>
+    <w:p>
+      <w:pPr>
+        <w:pStyle w:val="ListParagraph"/>
+        <w:numPr>
+          <w:ilvl w:val="0"/>
+          <w:numId w:val="31"/>
+        </w:numPr>
+        <w:rPr>
+          <w:ins w:id="99" w:author="Mike Ackerman" w:date="2022-09-28T15:02:00Z"/>
+        </w:rPr>
+      </w:pPr>
+      <w:ins w:id="100" w:author="Mike Ackerman" w:date="2022-09-28T15:01:00Z">
+        <w:r>
+          <w:lastRenderedPageBreak/>
+          <w:t>A recent version of R software installed (</w:t>
+        </w:r>
+        <w:r>
+          <w:fldChar w:fldCharType="begin"/>
+        </w:r>
+        <w:r>
+          <w:instrText xml:space="preserve"> HYPERLINK "</w:instrText>
+        </w:r>
+        <w:r>
+          <w:instrText>https://cran.r-project.org/</w:instrText>
+        </w:r>
+        <w:r>
+          <w:instrText xml:space="preserve">" </w:instrText>
+        </w:r>
+        <w:r>
+          <w:fldChar w:fldCharType="separate"/>
+        </w:r>
+        <w:r>
+          <w:rPr>
+            <w:rStyle w:val="Hyperlink"/>
+          </w:rPr>
+          <w:t>https://cran.r-project.org/</w:t>
+        </w:r>
+        <w:r>
+          <w:fldChar w:fldCharType="end"/>
+        </w:r>
+        <w:r>
+          <w:t>)</w:t>
+        </w:r>
+      </w:ins>
+    </w:p>
+    <w:p>
+      <w:pPr>
+        <w:pStyle w:val="ListParagraph"/>
+        <w:numPr>
+          <w:ilvl w:val="0"/>
+          <w:numId w:val="31"/>
+        </w:numPr>
+        <w:rPr>
+          <w:ins w:id="101" w:author="Mike Ackerman" w:date="2022-09-28T14:50:00Z"/>
+        </w:rPr>
+      </w:pPr>
+      <w:ins w:id="102" w:author="Mike Ackerman" w:date="2022-09-28T15:02:00Z">
+        <w:r>
+          <w:t>A local copy of the PITcleanr_lite GitHub repo (</w:t>
+        </w:r>
+        <w:r>
+          <w:fldChar w:fldCharType="begin"/>
+        </w:r>
+        <w:r>
+          <w:instrText xml:space="preserve"> HYPERLINK "https://github.com/Mount-Hood-Environmental/PITcleanr_lite" </w:instrText>
+        </w:r>
+        <w:r>
+          <w:fldChar w:fldCharType="separate"/>
+        </w:r>
+        <w:r>
+          <w:rPr>
+            <w:rStyle w:val="Hyperlink"/>
+          </w:rPr>
+          <w:t>https://github.com/Mount-Hood-Environmental/PITcleanr_lite</w:t>
+        </w:r>
+        <w:r>
+          <w:rPr>
+            <w:rStyle w:val="Hyperlink"/>
+          </w:rPr>
+          <w:fldChar w:fldCharType="end"/>
+        </w:r>
+        <w:r>
+          <w:t>)</w:t>
+        </w:r>
+      </w:ins>
+    </w:p>
+    <w:p>
+      <w:pPr>
+        <w:pStyle w:val="MHEBody"/>
+        <w:rPr>
+          <w:ins w:id="103" w:author="Mike Ackerman" w:date="2022-09-28T16:36:00Z"/>
+        </w:rPr>
+      </w:pPr>
+      <w:ins w:id="104" w:author="Mike Ackerman" w:date="2022-09-28T15:02:00Z">
+        <w:r>
+          <w:t xml:space="preserve">We additionally recommend the </w:t>
+        </w:r>
+      </w:ins>
+      <w:ins w:id="105" w:author="Mike Ackerman" w:date="2022-09-28T15:03:00Z">
+        <w:r>
+          <w:t>use of</w:t>
+        </w:r>
+      </w:ins>
+      <w:ins w:id="106" w:author="Mike Ackerman" w:date="2022-09-28T16:36:00Z">
+        <w:r>
+          <w:t xml:space="preserve"> the following:</w:t>
+        </w:r>
+      </w:ins>
     </w:p>
     <w:p>
       <w:pPr>
         <w:pStyle w:val="MHEBody"/>
         <w:numPr>
           <w:ilvl w:val="0"/>
-          <w:numId w:val="21"/>
+          <w:numId w:val="31"/>
         </w:numPr>
-        <w:spacing w:before="240" w:after="0" w:line="276" w:lineRule="auto"/>
-      </w:pPr>
-      <w:r>
-        <w:t>A PTAGIS account to create and execute queries (</w:t>
-      </w:r>
-      <w:hyperlink r:id="rId11" w:history="1">
+        <w:spacing w:line="240" w:lineRule="auto"/>
+        <w:rPr>
+          <w:ins w:id="107" w:author="Mike Ackerman" w:date="2022-09-28T16:37:00Z"/>
+        </w:rPr>
+        <w:pPrChange w:id="108" w:author="Mike Ackerman" w:date="2022-09-28T16:37:00Z">
+          <w:pPr>
+            <w:pStyle w:val="MHEBody"/>
+            <w:numPr>
+              <w:numId w:val="31"/>
+            </w:numPr>
+            <w:ind w:left="720" w:hanging="360"/>
+          </w:pPr>
+        </w:pPrChange>
+      </w:pPr>
+      <w:commentRangeStart w:id="109"/>
+      <w:ins w:id="110" w:author="Mike Ackerman" w:date="2022-09-28T16:36:00Z">
+        <w:r>
+          <w:t>A PTAGIS account to create and execute queries</w:t>
+        </w:r>
+        <w:commentRangeEnd w:id="109"/>
+        <w:r>
+          <w:rPr>
+            <w:rStyle w:val="CommentReference"/>
+          </w:rPr>
+          <w:commentReference w:id="109"/>
+        </w:r>
+        <w:r>
+          <w:t xml:space="preserve"> (</w:t>
+        </w:r>
+        <w:r>
+          <w:fldChar w:fldCharType="begin"/>
+        </w:r>
+        <w:r>
+          <w:instrText xml:space="preserve"> HYPERLINK "https://www.ptagis.org/" </w:instrText>
+        </w:r>
+        <w:r>
+          <w:fldChar w:fldCharType="separate"/>
+        </w:r>
         <w:r>
           <w:rPr>
             <w:rStyle w:val="Hyperlink"/>
           </w:rPr>
           <w:t>https://www.ptagis.org/</w:t>
         </w:r>
-      </w:hyperlink>
-      <w:r>
-        <w:t>)</w:t>
-      </w:r>
+        <w:r>
+          <w:rPr>
+            <w:rStyle w:val="Hyperlink"/>
+          </w:rPr>
+          <w:fldChar w:fldCharType="end"/>
+        </w:r>
+        <w:r>
+          <w:t>)</w:t>
+        </w:r>
+      </w:ins>
     </w:p>
     <w:p>
       <w:pPr>
         <w:pStyle w:val="MHEBody"/>
         <w:numPr>
           <w:ilvl w:val="0"/>
-          <w:numId w:val="21"/>
+          <w:numId w:val="31"/>
         </w:numPr>
-        <w:spacing w:after="0" w:line="276" w:lineRule="auto"/>
-      </w:pPr>
-      <w:r>
-        <w:t>Access to Biomark’s Biologic database</w:t>
-      </w:r>
+        <w:spacing w:after="0" w:line="240" w:lineRule="auto"/>
+        <w:rPr>
+          <w:del w:id="111" w:author="Mike Ackerman" w:date="2022-09-28T14:51:00Z"/>
+        </w:rPr>
+        <w:pPrChange w:id="112" w:author="Mike Ackerman" w:date="2022-09-28T16:37:00Z">
+          <w:pPr>
+            <w:pStyle w:val="MHEHeading2"/>
+          </w:pPr>
+        </w:pPrChange>
+      </w:pPr>
+      <w:ins w:id="113" w:author="Mike Ackerman" w:date="2022-09-28T15:03:00Z">
+        <w:r>
+          <w:t xml:space="preserve"> </w:t>
+        </w:r>
+      </w:ins>
+      <w:ins w:id="114" w:author="Mike Ackerman" w:date="2022-09-28T15:05:00Z">
+        <w:r>
+          <w:fldChar w:fldCharType="begin"/>
+        </w:r>
+        <w:r>
+          <w:instrText xml:space="preserve"> HYPERLINK "https://www.rstudio.com/" </w:instrText>
+        </w:r>
+        <w:r>
+          <w:fldChar w:fldCharType="separate"/>
+        </w:r>
+        <w:r>
+          <w:rPr>
+            <w:rStyle w:val="Hyperlink"/>
+          </w:rPr>
+          <w:t>R</w:t>
+        </w:r>
+        <w:r>
+          <w:rPr>
+            <w:rStyle w:val="Hyperlink"/>
+          </w:rPr>
+          <w:t>S</w:t>
+        </w:r>
+        <w:r>
+          <w:rPr>
+            <w:rStyle w:val="Hyperlink"/>
+          </w:rPr>
+          <w:t>tudio</w:t>
+        </w:r>
+        <w:r>
+          <w:fldChar w:fldCharType="end"/>
+        </w:r>
+      </w:ins>
+      <w:ins w:id="115" w:author="Mike Ackerman" w:date="2022-09-28T15:03:00Z">
+        <w:r>
+          <w:t xml:space="preserve"> as </w:t>
+        </w:r>
+      </w:ins>
+      <w:ins w:id="116" w:author="Mike Ackerman" w:date="2022-09-28T15:04:00Z">
+        <w:r>
+          <w:t xml:space="preserve">a useful </w:t>
+        </w:r>
+        <w:r>
+          <w:t>environment for R</w:t>
+        </w:r>
+      </w:ins>
+      <w:ins w:id="117" w:author="Mike Ackerman" w:date="2022-09-28T16:36:00Z">
+        <w:r>
+          <w:t xml:space="preserve"> an</w:t>
+        </w:r>
+      </w:ins>
+      <w:ins w:id="118" w:author="Mike Ackerman" w:date="2022-09-28T15:04:00Z">
+        <w:r>
+          <w:t>.</w:t>
+        </w:r>
+      </w:ins>
+      <w:del w:id="119" w:author="Mike Ackerman" w:date="2022-09-28T14:51:00Z">
+        <w:r>
+          <w:delText xml:space="preserve">A PTAGIS account to create and execute queries </w:delText>
+        </w:r>
+      </w:del>
+      <w:del w:id="120" w:author="Mike Ackerman" w:date="2022-09-28T14:50:00Z">
+        <w:r>
+          <w:delText>(</w:delText>
+        </w:r>
+        <w:r>
+          <w:fldChar w:fldCharType="begin"/>
+        </w:r>
+        <w:r>
+          <w:delInstrText xml:space="preserve"> HYPERLINK "https://www.ptagis.org/" </w:delInstrText>
+        </w:r>
+        <w:r>
+          <w:fldChar w:fldCharType="separate"/>
+        </w:r>
+        <w:r>
+          <w:rPr>
+            <w:rStyle w:val="Hyperlink"/>
+          </w:rPr>
+          <w:delText>https://www.ptagis.org/</w:delText>
+        </w:r>
+        <w:r>
+          <w:rPr>
+            <w:rStyle w:val="Hyperlink"/>
+          </w:rPr>
+          <w:fldChar w:fldCharType="end"/>
+        </w:r>
+        <w:r>
+          <w:delText>)</w:delText>
+        </w:r>
+      </w:del>
     </w:p>
     <w:p>
       <w:pPr>
         <w:pStyle w:val="MHEBody"/>
         <w:numPr>
           <w:ilvl w:val="0"/>
-          <w:numId w:val="21"/>
+          <w:numId w:val="31"/>
         </w:numPr>
-        <w:spacing w:after="0" w:line="276" w:lineRule="auto"/>
-      </w:pPr>
-      <w:r>
-        <w:t>A recent version of R software installed</w:t>
-      </w:r>
+        <w:spacing w:line="240" w:lineRule="auto"/>
+        <w:rPr>
+          <w:ins w:id="121" w:author="Mike Ackerman" w:date="2022-09-28T16:20:00Z"/>
+        </w:rPr>
+        <w:pPrChange w:id="122" w:author="Mike Ackerman" w:date="2022-09-28T16:37:00Z">
+          <w:pPr>
+            <w:pStyle w:val="MHEBody"/>
+            <w:numPr>
+              <w:numId w:val="21"/>
+            </w:numPr>
+            <w:spacing w:before="240" w:after="0" w:line="276" w:lineRule="auto"/>
+            <w:ind w:left="720" w:hanging="360"/>
+          </w:pPr>
+        </w:pPrChange>
+      </w:pPr>
+    </w:p>
+    <w:p>
+      <w:pPr>
+        <w:pStyle w:val="MHEHeading2"/>
+        <w:rPr>
+          <w:del w:id="123" w:author="Mike Ackerman" w:date="2022-09-28T14:51:00Z"/>
+        </w:rPr>
+        <w:pPrChange w:id="124" w:author="Mike Ackerman" w:date="2022-09-28T16:19:00Z">
+          <w:pPr>
+            <w:pStyle w:val="MHEBody"/>
+            <w:numPr>
+              <w:numId w:val="21"/>
+            </w:numPr>
+            <w:spacing w:after="0" w:line="276" w:lineRule="auto"/>
+            <w:ind w:left="720" w:hanging="360"/>
+          </w:pPr>
+        </w:pPrChange>
+      </w:pPr>
+      <w:ins w:id="125" w:author="Mike Ackerman" w:date="2022-09-28T16:20:00Z">
+        <w:r>
+          <w:t>Tag or Mark Data</w:t>
+        </w:r>
+      </w:ins>
+      <w:del w:id="126" w:author="Mike Ackerman" w:date="2022-09-28T14:51:00Z">
+        <w:r>
+          <w:delText>Access to Biomark’s Bio</w:delText>
+        </w:r>
+      </w:del>
+      <w:del w:id="127" w:author="Mike Ackerman" w:date="2022-09-28T12:57:00Z">
+        <w:r>
+          <w:delText>l</w:delText>
+        </w:r>
+      </w:del>
+      <w:del w:id="128" w:author="Mike Ackerman" w:date="2022-09-28T14:51:00Z">
+        <w:r>
+          <w:delText xml:space="preserve">ogic </w:delText>
+        </w:r>
+      </w:del>
+      <w:del w:id="129" w:author="Mike Ackerman" w:date="2022-09-28T12:58:00Z">
+        <w:r>
+          <w:delText>database</w:delText>
+        </w:r>
+      </w:del>
+    </w:p>
+    <w:p>
+      <w:pPr>
+        <w:pStyle w:val="MHEHeading2"/>
+        <w:rPr>
+          <w:del w:id="130" w:author="Mike Ackerman" w:date="2022-09-28T14:51:00Z"/>
+        </w:rPr>
+        <w:pPrChange w:id="131" w:author="Mike Ackerman" w:date="2022-09-28T16:19:00Z">
+          <w:pPr>
+            <w:pStyle w:val="MHEBody"/>
+            <w:numPr>
+              <w:numId w:val="21"/>
+            </w:numPr>
+            <w:spacing w:after="0" w:line="276" w:lineRule="auto"/>
+            <w:ind w:left="720" w:hanging="360"/>
+          </w:pPr>
+        </w:pPrChange>
+      </w:pPr>
+      <w:del w:id="132" w:author="Mike Ackerman" w:date="2022-09-28T14:51:00Z">
+        <w:r>
+          <w:delText>A recent version of R software installed</w:delText>
+        </w:r>
+      </w:del>
+    </w:p>
+    <w:p>
+      <w:pPr>
+        <w:pStyle w:val="MHEHeading2"/>
+        <w:rPr>
+          <w:del w:id="133" w:author="Mike Ackerman" w:date="2022-09-28T14:51:00Z"/>
+        </w:rPr>
+        <w:pPrChange w:id="134" w:author="Mike Ackerman" w:date="2022-09-28T16:19:00Z">
+          <w:pPr>
+            <w:pStyle w:val="MHEBody"/>
+            <w:numPr>
+              <w:numId w:val="21"/>
+            </w:numPr>
+            <w:spacing w:after="0" w:line="276" w:lineRule="auto"/>
+            <w:ind w:left="720" w:hanging="360"/>
+          </w:pPr>
+        </w:pPrChange>
+      </w:pPr>
+      <w:del w:id="135" w:author="Mike Ackerman" w:date="2022-09-28T14:51:00Z">
+        <w:r>
+          <w:delText>A local copy of the PITclean</w:delText>
+        </w:r>
+        <w:r>
+          <w:delText>r_lite</w:delText>
+        </w:r>
+        <w:r>
+          <w:delText xml:space="preserve"> Git</w:delText>
+        </w:r>
+      </w:del>
+      <w:del w:id="136" w:author="Mike Ackerman" w:date="2022-09-28T13:07:00Z">
+        <w:r>
+          <w:delText>h</w:delText>
+        </w:r>
+      </w:del>
+      <w:del w:id="137" w:author="Mike Ackerman" w:date="2022-09-28T14:51:00Z">
+        <w:r>
+          <w:delText>ub repo (</w:delText>
+        </w:r>
+        <w:r>
+          <w:fldChar w:fldCharType="begin"/>
+        </w:r>
+        <w:r>
+          <w:delInstrText xml:space="preserve"> HYPERLINK "https://github.com/Mount-Hood-Environmental/PITcleanr_lite" </w:delInstrText>
+        </w:r>
+        <w:r>
+          <w:fldChar w:fldCharType="separate"/>
+        </w:r>
+        <w:r>
+          <w:rPr>
+            <w:rStyle w:val="Hyperlink"/>
+          </w:rPr>
+          <w:delText>https://github.com/Mount-Hood-Environmental/PITcleanr_lite</w:delText>
+        </w:r>
+        <w:r>
+          <w:rPr>
+            <w:rStyle w:val="Hyperlink"/>
+          </w:rPr>
+          <w:fldChar w:fldCharType="end"/>
+        </w:r>
+        <w:r>
+          <w:delText>)</w:delText>
+        </w:r>
+      </w:del>
+    </w:p>
+    <w:p>
+      <w:pPr>
+        <w:pStyle w:val="MHEHeading2"/>
+        <w:rPr>
+          <w:del w:id="138" w:author="Mike Ackerman" w:date="2022-09-28T16:19:00Z"/>
+        </w:rPr>
+        <w:pPrChange w:id="139" w:author="Mike Ackerman" w:date="2022-09-28T16:19:00Z">
+          <w:pPr>
+            <w:pStyle w:val="MHEBody"/>
+          </w:pPr>
+        </w:pPrChange>
+      </w:pPr>
+    </w:p>
+    <w:p>
+      <w:pPr>
+        <w:pStyle w:val="MHEHeading2"/>
+        <w:rPr>
+          <w:ins w:id="140" w:author="Mike Ackerman" w:date="2022-09-28T15:00:00Z"/>
+        </w:rPr>
+        <w:pPrChange w:id="141" w:author="Mike Ackerman" w:date="2022-09-28T16:19:00Z">
+          <w:pPr>
+            <w:pStyle w:val="MHEBody"/>
+            <w:spacing w:before="120" w:after="0" w:line="276" w:lineRule="auto"/>
+          </w:pPr>
+        </w:pPrChange>
+      </w:pPr>
+    </w:p>
+    <w:p>
+      <w:pPr>
+        <w:pStyle w:val="MHEBody"/>
+        <w:spacing w:before="120" w:after="0" w:line="276" w:lineRule="auto"/>
+        <w:rPr>
+          <w:ins w:id="142" w:author="Mike Ackerman" w:date="2022-09-28T16:48:00Z"/>
+        </w:rPr>
+      </w:pPr>
+      <w:ins w:id="143" w:author="Mike Ackerman" w:date="2022-09-28T16:38:00Z">
+        <w:r>
+          <w:t xml:space="preserve">In our example, we use two PTAGIS queries to construct a list of unique PIT-tagged </w:t>
+        </w:r>
+      </w:ins>
+      <w:ins w:id="144" w:author="Mike Ackerman" w:date="2022-09-28T16:39:00Z">
+        <w:r>
+          <w:t xml:space="preserve">juveniles tagged and/or released at the LEMTRP and HYDTRP RSTs. Alternatively, </w:t>
+        </w:r>
+      </w:ins>
+      <w:ins w:id="145" w:author="Mike Ackerman" w:date="2022-09-28T16:41:00Z">
+        <w:r>
+          <w:t>a user could provide their own list of PIT-tagged individuals</w:t>
+        </w:r>
+      </w:ins>
+      <w:ins w:id="146" w:author="Mike Ackerman" w:date="2022-09-28T16:42:00Z">
+        <w:r>
+          <w:t xml:space="preserve"> in a </w:t>
+        </w:r>
+        <w:commentRangeStart w:id="147"/>
+        <w:r>
+          <w:t>.txt or .csv file format</w:t>
+        </w:r>
+      </w:ins>
+      <w:commentRangeEnd w:id="147"/>
+      <w:ins w:id="148" w:author="Mike Ackerman" w:date="2022-09-28T16:45:00Z">
+        <w:r>
+          <w:rPr>
+            <w:rStyle w:val="CommentReference"/>
+            <w:rFonts w:cstheme="minorBidi"/>
+          </w:rPr>
+          <w:commentReference w:id="147"/>
+        </w:r>
+      </w:ins>
+      <w:ins w:id="149" w:author="Mike Ackerman" w:date="2022-09-28T16:42:00Z">
+        <w:r>
+          <w:t xml:space="preserve">. </w:t>
+        </w:r>
+      </w:ins>
+      <w:ins w:id="150" w:author="Mike Ackerman" w:date="2022-09-28T16:48:00Z">
+        <w:r>
+          <w:t>To complete the PTAGIS queries, the user will need to do the following:</w:t>
+        </w:r>
+      </w:ins>
     </w:p>
     <w:p>
       <w:pPr>
         <w:pStyle w:val="MHEBody"/>
         <w:numPr>
           <w:ilvl w:val="0"/>
-          <w:numId w:val="21"/>
+          <w:numId w:val="35"/>
         </w:numPr>
-        <w:spacing w:after="0" w:line="276" w:lineRule="auto"/>
-      </w:pPr>
-      <w:r>
-        <w:t>A local copy of the PITclean</w:t>
-      </w:r>
-      <w:r>
-        <w:t>r_lite</w:t>
-      </w:r>
-      <w:r>
-        <w:t xml:space="preserve"> Github repo (</w:t>
-      </w:r>
-      <w:hyperlink r:id="rId12" w:history="1">
+        <w:spacing w:before="120" w:after="0" w:line="240" w:lineRule="auto"/>
+        <w:rPr>
+          <w:ins w:id="151" w:author="Mike Ackerman" w:date="2022-09-28T16:49:00Z"/>
+        </w:rPr>
+        <w:pPrChange w:id="152" w:author="Mike Ackerman" w:date="2022-09-28T16:49:00Z">
+          <w:pPr>
+            <w:pStyle w:val="MHEBody"/>
+            <w:numPr>
+              <w:numId w:val="35"/>
+            </w:numPr>
+            <w:spacing w:before="120" w:after="0" w:line="276" w:lineRule="auto"/>
+            <w:ind w:left="720" w:hanging="360"/>
+          </w:pPr>
+        </w:pPrChange>
+      </w:pPr>
+      <w:ins w:id="153" w:author="Mike Ackerman" w:date="2022-09-28T16:48:00Z">
+        <w:r>
+          <w:t xml:space="preserve">Navigate to </w:t>
+        </w:r>
+      </w:ins>
+      <w:ins w:id="154" w:author="Mike Ackerman" w:date="2022-09-28T16:49:00Z">
+        <w:r>
+          <w:fldChar w:fldCharType="begin"/>
+        </w:r>
+        <w:r>
+          <w:instrText xml:space="preserve"> HYPERLINK "https://www.ptagis.org" </w:instrText>
+        </w:r>
+        <w:r>
+          <w:fldChar w:fldCharType="separate"/>
+        </w:r>
         <w:r>
           <w:rPr>
             <w:rStyle w:val="Hyperlink"/>
           </w:rPr>
-          <w:t>https://github.com/Mount-Hood-Environmental/PITcleanr_lite</w:t>
-        </w:r>
-      </w:hyperlink>
-      <w:r>
-        <w:t>)</w:t>
-      </w:r>
-    </w:p>
-    <w:p>
-      <w:pPr>
-        <w:pStyle w:val="MHEBody"/>
-      </w:pPr>
-    </w:p>
-    <w:p>
-      <w:pPr>
-        <w:pStyle w:val="MHEBody"/>
-        <w:spacing w:before="120" w:after="0" w:line="276" w:lineRule="auto"/>
-      </w:pPr>
-      <w:r>
-        <w:t>Three</w:t>
-      </w:r>
-      <w:r>
-        <w:t xml:space="preserve"> PTAGIS queries </w:t>
-      </w:r>
-      <w:r>
-        <w:t>are required</w:t>
-      </w:r>
-      <w:r>
-        <w:t xml:space="preserve">. The first two queries construct the list of </w:t>
-      </w:r>
-      <w:r>
-        <w:t>PIT tags to be pulled in query 3, which is downloaded locally.</w:t>
-      </w:r>
-      <w:r>
-        <w:t xml:space="preserve"> </w:t>
-      </w:r>
+          <w:t>https://www.ptagis.org</w:t>
+        </w:r>
+        <w:r>
+          <w:fldChar w:fldCharType="end"/>
+        </w:r>
+      </w:ins>
     </w:p>
     <w:p>
       <w:pPr>
         <w:pStyle w:val="MHEBody"/>
         <w:numPr>
           <w:ilvl w:val="0"/>
-          <w:numId w:val="22"/>
+          <w:numId w:val="35"/>
         </w:numPr>
-        <w:spacing w:after="0" w:line="276" w:lineRule="auto"/>
-      </w:pPr>
-      <w:r>
-        <w:t>Tagging detail</w:t>
-      </w:r>
-      <w:r>
-        <w:t xml:space="preserve"> </w:t>
-      </w:r>
-      <w:r>
-        <w:t>q</w:t>
-      </w:r>
-      <w:r>
-        <w:t xml:space="preserve">uery: </w:t>
-      </w:r>
-      <w:r>
-        <w:t>All fish marked at Lemhi RSTs</w:t>
-      </w:r>
+        <w:spacing w:before="120" w:after="0" w:line="240" w:lineRule="auto"/>
+        <w:rPr>
+          <w:ins w:id="155" w:author="Mike Ackerman" w:date="2022-09-28T16:49:00Z"/>
+        </w:rPr>
+      </w:pPr>
+      <w:ins w:id="156" w:author="Mike Ackerman" w:date="2022-09-28T16:49:00Z">
+        <w:r>
+          <w:t>Login (or Register for a new account, if necessary)</w:t>
+        </w:r>
+      </w:ins>
     </w:p>
     <w:p>
       <w:pPr>
         <w:pStyle w:val="MHEBody"/>
         <w:numPr>
           <w:ilvl w:val="0"/>
-          <w:numId w:val="22"/>
+          <w:numId w:val="35"/>
         </w:numPr>
-        <w:spacing w:after="0" w:line="276" w:lineRule="auto"/>
-      </w:pPr>
-      <w:r>
-        <w:t xml:space="preserve">Recapture </w:t>
-      </w:r>
-      <w:r>
-        <w:t>q</w:t>
-      </w:r>
-      <w:r>
-        <w:t xml:space="preserve">uery: </w:t>
-      </w:r>
-      <w:r>
-        <w:t>All recaptures at Lemhi RSTs</w:t>
-      </w:r>
+        <w:spacing w:before="120" w:after="0" w:line="240" w:lineRule="auto"/>
+        <w:rPr>
+          <w:ins w:id="157" w:author="Mike Ackerman" w:date="2022-09-28T16:50:00Z"/>
+        </w:rPr>
+      </w:pPr>
+      <w:ins w:id="158" w:author="Mike Ackerman" w:date="2022-09-28T16:49:00Z">
+        <w:r>
+          <w:t>Naviga</w:t>
+        </w:r>
+      </w:ins>
+      <w:ins w:id="159" w:author="Mike Ackerman" w:date="2022-09-28T16:50:00Z">
+        <w:r>
+          <w:t>te to the “Advanced Reporting Home Page”</w:t>
+        </w:r>
+      </w:ins>
     </w:p>
     <w:p>
       <w:pPr>
         <w:pStyle w:val="MHEBody"/>
         <w:numPr>
           <w:ilvl w:val="0"/>
-          <w:numId w:val="22"/>
+          <w:numId w:val="35"/>
         </w:numPr>
-        <w:spacing w:after="0" w:line="276" w:lineRule="auto"/>
-      </w:pPr>
-      <w:r>
-        <w:t>T</w:t>
-      </w:r>
-      <w:r>
-        <w:t xml:space="preserve">ag </w:t>
-      </w:r>
-      <w:r>
-        <w:t>h</w:t>
-      </w:r>
-      <w:r>
-        <w:t xml:space="preserve">istory </w:t>
-      </w:r>
-      <w:r>
-        <w:t>q</w:t>
-      </w:r>
-      <w:r>
-        <w:t>uery: A</w:t>
-      </w:r>
-      <w:r>
-        <w:t>ll tagged fish listed in</w:t>
-      </w:r>
-      <w:r>
-        <w:t xml:space="preserve"> queries</w:t>
-      </w:r>
-      <w:r>
-        <w:t xml:space="preserve"> 1. </w:t>
-      </w:r>
-      <w:r>
-        <w:rPr>
-          <w:i/>
-          <w:iCs/>
-        </w:rPr>
-        <w:t xml:space="preserve">or </w:t>
-      </w:r>
-      <w:r>
-        <w:t>2.</w:t>
-      </w:r>
-      <w:r>
-        <w:t xml:space="preserve"> This report will contain all of the records to be downloaded from PTAGIS.</w:t>
-      </w:r>
-    </w:p>
-    <w:p>
-      <w:pPr>
-        <w:pStyle w:val="MHEBody"/>
-        <w:spacing w:after="0" w:line="276" w:lineRule="auto"/>
-      </w:pPr>
-    </w:p>
-    <w:p>
-      <w:pPr>
-        <w:pStyle w:val="MHEBody"/>
-        <w:spacing w:before="240" w:after="0" w:line="276" w:lineRule="auto"/>
-      </w:pPr>
-      <w:r>
-        <w:t>To create these queries, you will need to:</w:t>
-      </w:r>
-    </w:p>
-    <w:p>
-      <w:pPr>
-        <w:pStyle w:val="ListParagraph"/>
-        <w:numPr>
-          <w:ilvl w:val="0"/>
-          <w:numId w:val="23"/>
-        </w:numPr>
-        <w:spacing w:before="240" w:after="0" w:line="276" w:lineRule="auto"/>
-      </w:pPr>
-      <w:r>
-        <w:t xml:space="preserve">Navigate to </w:t>
-      </w:r>
-      <w:hyperlink r:id="rId13" w:history="1">
+        <w:spacing w:before="120" w:after="0" w:line="240" w:lineRule="auto"/>
+        <w:rPr>
+          <w:ins w:id="160" w:author="Mike Ackerman" w:date="2022-09-28T16:51:00Z"/>
+        </w:rPr>
+      </w:pPr>
+      <w:ins w:id="161" w:author="Mike Ackerman" w:date="2022-09-28T16:50:00Z">
+        <w:r>
+          <w:t>Click “Create Query Builder2 Report”</w:t>
+        </w:r>
+      </w:ins>
+    </w:p>
+    <w:p>
+      <w:pPr>
+        <w:rPr>
+          <w:ins w:id="162" w:author="Mike Ackerman" w:date="2022-09-28T16:51:00Z"/>
+        </w:rPr>
+      </w:pPr>
+    </w:p>
+    <w:p>
+      <w:pPr>
+        <w:rPr>
+          <w:ins w:id="163" w:author="Mike Ackerman" w:date="2022-09-28T16:46:00Z"/>
+        </w:rPr>
+      </w:pPr>
+      <w:ins w:id="164" w:author="Mike Ackerman" w:date="2022-09-28T16:51:00Z">
+        <w:r>
+          <w:t>This will take you to a list of standard queries that are provided by PTAGIS. We will begin with a “Tagging Detail” query.</w:t>
+        </w:r>
+      </w:ins>
+    </w:p>
+    <w:p>
+      <w:pPr>
+        <w:pStyle w:val="Heading3"/>
+        <w:rPr>
+          <w:ins w:id="165" w:author="Mike Ackerman" w:date="2022-09-28T16:47:00Z"/>
+        </w:rPr>
+      </w:pPr>
+      <w:ins w:id="166" w:author="Mike Ackerman" w:date="2022-09-28T16:46:00Z">
+        <w:r>
+          <w:t>Tagging Detail Query</w:t>
+        </w:r>
+      </w:ins>
+    </w:p>
+    <w:p>
+      <w:pPr>
+        <w:rPr>
+          <w:del w:id="167" w:author="Mike Ackerman" w:date="2022-09-28T16:52:00Z"/>
+        </w:rPr>
+        <w:pPrChange w:id="168" w:author="Mike Ackerman" w:date="2022-09-28T16:52:00Z">
+          <w:pPr>
+            <w:pStyle w:val="MHEBody"/>
+            <w:spacing w:before="120" w:after="0" w:line="276" w:lineRule="auto"/>
+          </w:pPr>
+        </w:pPrChange>
+      </w:pPr>
+      <w:ins w:id="169" w:author="Mike Ackerman" w:date="2022-09-28T16:47:00Z">
+        <w:r>
+          <w:t>First, we will execute a “tagging detail” query in PTAGIS to identify all newly PIT-tagged fish that are released at RSTs within the Lemhi River.</w:t>
+        </w:r>
+      </w:ins>
+      <w:del w:id="170" w:author="Mike Ackerman" w:date="2022-09-28T16:52:00Z">
+        <w:r>
+          <w:delText>Three</w:delText>
+        </w:r>
+        <w:r>
+          <w:delText xml:space="preserve"> PTAGIS queries </w:delText>
+        </w:r>
+        <w:r>
+          <w:delText>are required</w:delText>
+        </w:r>
+        <w:r>
+          <w:delText xml:space="preserve">. The first two queries construct the list of </w:delText>
+        </w:r>
+        <w:r>
+          <w:delText>PIT tags to be pulled in query 3, which is downloaded locally.</w:delText>
+        </w:r>
+        <w:r>
+          <w:delText xml:space="preserve"> </w:delText>
+        </w:r>
+      </w:del>
+    </w:p>
+    <w:p>
+      <w:pPr>
+        <w:rPr>
+          <w:del w:id="171" w:author="Mike Ackerman" w:date="2022-09-28T16:52:00Z"/>
+        </w:rPr>
+        <w:pPrChange w:id="172" w:author="Mike Ackerman" w:date="2022-09-28T16:52:00Z">
+          <w:pPr>
+            <w:pStyle w:val="MHEBody"/>
+            <w:numPr>
+              <w:numId w:val="22"/>
+            </w:numPr>
+            <w:spacing w:after="0" w:line="276" w:lineRule="auto"/>
+            <w:ind w:left="720" w:hanging="360"/>
+          </w:pPr>
+        </w:pPrChange>
+      </w:pPr>
+      <w:del w:id="173" w:author="Mike Ackerman" w:date="2022-09-28T16:52:00Z">
+        <w:r>
+          <w:delText>Tagging detail</w:delText>
+        </w:r>
+        <w:r>
+          <w:delText xml:space="preserve"> </w:delText>
+        </w:r>
+        <w:r>
+          <w:delText>q</w:delText>
+        </w:r>
+        <w:r>
+          <w:delText xml:space="preserve">uery: </w:delText>
+        </w:r>
+        <w:r>
+          <w:delText>All fish marked at Lemhi RSTs</w:delText>
+        </w:r>
+      </w:del>
+    </w:p>
+    <w:p>
+      <w:pPr>
+        <w:rPr>
+          <w:del w:id="174" w:author="Mike Ackerman" w:date="2022-09-28T16:47:00Z"/>
+        </w:rPr>
+        <w:pPrChange w:id="175" w:author="Mike Ackerman" w:date="2022-09-28T16:52:00Z">
+          <w:pPr>
+            <w:pStyle w:val="MHEBody"/>
+            <w:numPr>
+              <w:numId w:val="22"/>
+            </w:numPr>
+            <w:spacing w:after="0" w:line="276" w:lineRule="auto"/>
+            <w:ind w:left="720" w:hanging="360"/>
+          </w:pPr>
+        </w:pPrChange>
+      </w:pPr>
+      <w:del w:id="176" w:author="Mike Ackerman" w:date="2022-09-28T16:47:00Z">
+        <w:r>
+          <w:delText xml:space="preserve">Recapture </w:delText>
+        </w:r>
+        <w:r>
+          <w:delText>q</w:delText>
+        </w:r>
+        <w:r>
+          <w:delText xml:space="preserve">uery: </w:delText>
+        </w:r>
+        <w:r>
+          <w:delText>All recaptures at Lemhi RSTs</w:delText>
+        </w:r>
+      </w:del>
+    </w:p>
+    <w:p>
+      <w:pPr>
+        <w:rPr>
+          <w:del w:id="177" w:author="Mike Ackerman" w:date="2022-09-28T16:52:00Z"/>
+          <w:moveFrom w:id="178" w:author="Mike Ackerman" w:date="2022-09-28T16:45:00Z"/>
+        </w:rPr>
+        <w:pPrChange w:id="179" w:author="Mike Ackerman" w:date="2022-09-28T16:52:00Z">
+          <w:pPr>
+            <w:pStyle w:val="MHEBody"/>
+            <w:numPr>
+              <w:numId w:val="22"/>
+            </w:numPr>
+            <w:spacing w:after="0" w:line="276" w:lineRule="auto"/>
+            <w:ind w:left="720" w:hanging="360"/>
+          </w:pPr>
+        </w:pPrChange>
+      </w:pPr>
+      <w:moveFromRangeStart w:id="180" w:author="Mike Ackerman" w:date="2022-09-28T16:45:00Z" w:name="move115275954"/>
+      <w:moveFrom w:id="181" w:author="Mike Ackerman" w:date="2022-09-28T16:45:00Z">
+        <w:del w:id="182" w:author="Mike Ackerman" w:date="2022-09-28T16:52:00Z">
+          <w:r>
+            <w:delText>T</w:delText>
+          </w:r>
+          <w:r>
+            <w:delText xml:space="preserve">ag </w:delText>
+          </w:r>
+          <w:r>
+            <w:delText>h</w:delText>
+          </w:r>
+          <w:r>
+            <w:delText xml:space="preserve">istory </w:delText>
+          </w:r>
+          <w:r>
+            <w:delText>q</w:delText>
+          </w:r>
+          <w:r>
+            <w:delText>uery: A</w:delText>
+          </w:r>
+          <w:r>
+            <w:delText>ll tagged fish listed in</w:delText>
+          </w:r>
+          <w:r>
+            <w:delText xml:space="preserve"> queries</w:delText>
+          </w:r>
+          <w:r>
+            <w:delText xml:space="preserve"> 1. </w:delText>
+          </w:r>
+          <w:r>
+            <w:rPr>
+              <w:i/>
+              <w:iCs/>
+            </w:rPr>
+            <w:delText xml:space="preserve">or </w:delText>
+          </w:r>
+          <w:r>
+            <w:delText>2.</w:delText>
+          </w:r>
+          <w:r>
+            <w:delText xml:space="preserve"> This report will contain all of the records to be downloaded from PTAGIS.</w:delText>
+          </w:r>
+        </w:del>
+      </w:moveFrom>
+    </w:p>
+    <w:moveFromRangeEnd w:id="180"/>
+    <w:p>
+      <w:pPr>
+        <w:rPr>
+          <w:del w:id="183" w:author="Mike Ackerman" w:date="2022-09-28T13:07:00Z"/>
+        </w:rPr>
+        <w:pPrChange w:id="184" w:author="Mike Ackerman" w:date="2022-09-28T16:52:00Z">
+          <w:pPr>
+            <w:pStyle w:val="MHEBody"/>
+            <w:spacing w:after="0" w:line="276" w:lineRule="auto"/>
+          </w:pPr>
+        </w:pPrChange>
+      </w:pPr>
+    </w:p>
+    <w:p>
+      <w:pPr>
+        <w:rPr>
+          <w:del w:id="185" w:author="Mike Ackerman" w:date="2022-09-28T16:52:00Z"/>
+        </w:rPr>
+        <w:pPrChange w:id="186" w:author="Mike Ackerman" w:date="2022-09-28T16:52:00Z">
+          <w:pPr>
+            <w:pStyle w:val="MHEBody"/>
+            <w:spacing w:before="240" w:after="0" w:line="276" w:lineRule="auto"/>
+          </w:pPr>
+        </w:pPrChange>
+      </w:pPr>
+      <w:del w:id="187" w:author="Mike Ackerman" w:date="2022-09-28T16:52:00Z">
+        <w:r>
+          <w:delText>To create these queries, you will need to:</w:delText>
+        </w:r>
+      </w:del>
+    </w:p>
+    <w:p>
+      <w:pPr>
+        <w:rPr>
+          <w:del w:id="188" w:author="Mike Ackerman" w:date="2022-09-28T16:52:00Z"/>
+        </w:rPr>
+        <w:pPrChange w:id="189" w:author="Mike Ackerman" w:date="2022-09-28T16:52:00Z">
+          <w:pPr>
+            <w:pStyle w:val="ListParagraph"/>
+            <w:numPr>
+              <w:numId w:val="23"/>
+            </w:numPr>
+            <w:spacing w:before="240" w:after="0" w:line="276" w:lineRule="auto"/>
+            <w:ind w:hanging="360"/>
+          </w:pPr>
+        </w:pPrChange>
+      </w:pPr>
+      <w:del w:id="190" w:author="Mike Ackerman" w:date="2022-09-28T16:52:00Z">
+        <w:r>
+          <w:delText xml:space="preserve">Navigate to </w:delText>
+        </w:r>
+        <w:r>
+          <w:fldChar w:fldCharType="begin"/>
+        </w:r>
+        <w:r>
+          <w:delInstrText xml:space="preserve"> HYPERLINK "https://www.ptagis.org/" </w:delInstrText>
+        </w:r>
+        <w:r>
+          <w:fldChar w:fldCharType="separate"/>
+        </w:r>
         <w:r>
           <w:rPr>
             <w:rStyle w:val="Hyperlink"/>
           </w:rPr>
-          <w:t>https://www.ptagis.org/</w:t>
-        </w:r>
-      </w:hyperlink>
-    </w:p>
-    <w:p>
-      <w:pPr>
-        <w:pStyle w:val="ListParagraph"/>
-        <w:numPr>
-          <w:ilvl w:val="0"/>
-          <w:numId w:val="23"/>
-        </w:numPr>
-        <w:spacing w:after="0" w:line="276" w:lineRule="auto"/>
-      </w:pPr>
-      <w:r>
-        <w:t>Login</w:t>
-      </w:r>
-    </w:p>
-    <w:p>
-      <w:pPr>
-        <w:pStyle w:val="ListParagraph"/>
-        <w:numPr>
-          <w:ilvl w:val="0"/>
-          <w:numId w:val="23"/>
-        </w:numPr>
-        <w:spacing w:after="0" w:line="276" w:lineRule="auto"/>
-      </w:pPr>
-      <w:r>
-        <w:t>Navigate to Advance</w:t>
-      </w:r>
-      <w:r>
-        <w:t>d</w:t>
-      </w:r>
-      <w:r>
-        <w:t xml:space="preserve"> Reporting Home Page </w:t>
-      </w:r>
-    </w:p>
-    <w:p>
-      <w:pPr>
-        <w:pStyle w:val="ListParagraph"/>
-        <w:numPr>
-          <w:ilvl w:val="0"/>
-          <w:numId w:val="23"/>
-        </w:numPr>
-        <w:spacing w:after="0" w:line="276" w:lineRule="auto"/>
-      </w:pPr>
-      <w:r>
-        <w:t>Create Query Builder2 Report</w:t>
-      </w:r>
-    </w:p>
-    <w:p>
-      <w:pPr>
-        <w:pStyle w:val="MHEBody"/>
-        <w:spacing w:after="0" w:line="276" w:lineRule="auto"/>
+          <w:delText>https://ww</w:delText>
+        </w:r>
+        <w:r>
+          <w:rPr>
+            <w:rStyle w:val="Hyperlink"/>
+          </w:rPr>
+          <w:delText>w</w:delText>
+        </w:r>
+        <w:r>
+          <w:rPr>
+            <w:rStyle w:val="Hyperlink"/>
+          </w:rPr>
+          <w:delText>.ptagis.org/</w:delText>
+        </w:r>
+        <w:r>
+          <w:rPr>
+            <w:rStyle w:val="Hyperlink"/>
+          </w:rPr>
+          <w:fldChar w:fldCharType="end"/>
+        </w:r>
+      </w:del>
+    </w:p>
+    <w:p>
+      <w:pPr>
+        <w:rPr>
+          <w:del w:id="191" w:author="Mike Ackerman" w:date="2022-09-28T16:52:00Z"/>
+        </w:rPr>
+        <w:pPrChange w:id="192" w:author="Mike Ackerman" w:date="2022-09-28T16:52:00Z">
+          <w:pPr>
+            <w:pStyle w:val="ListParagraph"/>
+            <w:numPr>
+              <w:numId w:val="23"/>
+            </w:numPr>
+            <w:spacing w:after="0" w:line="276" w:lineRule="auto"/>
+            <w:ind w:hanging="360"/>
+          </w:pPr>
+        </w:pPrChange>
+      </w:pPr>
+      <w:del w:id="193" w:author="Mike Ackerman" w:date="2022-09-28T16:52:00Z">
+        <w:r>
+          <w:delText>Login</w:delText>
+        </w:r>
+      </w:del>
+    </w:p>
+    <w:p>
+      <w:pPr>
+        <w:rPr>
+          <w:del w:id="194" w:author="Mike Ackerman" w:date="2022-09-28T16:52:00Z"/>
+        </w:rPr>
+        <w:pPrChange w:id="195" w:author="Mike Ackerman" w:date="2022-09-28T16:52:00Z">
+          <w:pPr>
+            <w:pStyle w:val="ListParagraph"/>
+            <w:numPr>
+              <w:numId w:val="23"/>
+            </w:numPr>
+            <w:spacing w:after="0" w:line="276" w:lineRule="auto"/>
+            <w:ind w:hanging="360"/>
+          </w:pPr>
+        </w:pPrChange>
+      </w:pPr>
+      <w:del w:id="196" w:author="Mike Ackerman" w:date="2022-09-28T16:52:00Z">
+        <w:r>
+          <w:delText>Navigate to Advance</w:delText>
+        </w:r>
+        <w:r>
+          <w:delText>d</w:delText>
+        </w:r>
+        <w:r>
+          <w:delText xml:space="preserve"> Reporting Home Page </w:delText>
+        </w:r>
+      </w:del>
+    </w:p>
+    <w:p>
+      <w:pPr>
+        <w:rPr>
+          <w:del w:id="197" w:author="Mike Ackerman" w:date="2022-09-28T16:52:00Z"/>
+        </w:rPr>
+        <w:pPrChange w:id="198" w:author="Mike Ackerman" w:date="2022-09-28T16:52:00Z">
+          <w:pPr>
+            <w:pStyle w:val="ListParagraph"/>
+            <w:numPr>
+              <w:numId w:val="23"/>
+            </w:numPr>
+            <w:spacing w:after="0" w:line="276" w:lineRule="auto"/>
+            <w:ind w:hanging="360"/>
+          </w:pPr>
+        </w:pPrChange>
+      </w:pPr>
+      <w:del w:id="199" w:author="Mike Ackerman" w:date="2022-09-28T16:52:00Z">
+        <w:r>
+          <w:delText>Create Query Builder2 Report</w:delText>
+        </w:r>
+      </w:del>
+    </w:p>
+    <w:p>
+      <w:pPr>
+        <w:rPr>
+          <w:del w:id="200" w:author="Mike Ackerman" w:date="2022-09-28T16:54:00Z"/>
+        </w:rPr>
+        <w:pPrChange w:id="201" w:author="Mike Ackerman" w:date="2022-09-28T16:52:00Z">
+          <w:pPr>
+            <w:pStyle w:val="MHEBody"/>
+            <w:spacing w:after="0" w:line="276" w:lineRule="auto"/>
+          </w:pPr>
+        </w:pPrChange>
       </w:pPr>
     </w:p>
     <w:p>
@@ -390,26 +1815,37 @@
           <w:szCs w:val="24"/>
         </w:rPr>
       </w:pPr>
-      <w:r>
-        <w:br w:type="page"/>
-      </w:r>
+      <w:del w:id="202" w:author="Mike Ackerman" w:date="2022-09-28T16:54:00Z">
+        <w:r>
+          <w:br w:type="page"/>
+        </w:r>
+      </w:del>
     </w:p>
     <w:p>
       <w:pPr>
         <w:pStyle w:val="MHEHeading2"/>
-      </w:pPr>
-      <w:r>
-        <w:lastRenderedPageBreak/>
-        <w:t>PTAGIS</w:t>
-      </w:r>
+        <w:rPr>
+          <w:del w:id="203" w:author="Mike Ackerman" w:date="2022-09-28T16:54:00Z"/>
+        </w:rPr>
+      </w:pPr>
+      <w:del w:id="204" w:author="Mike Ackerman" w:date="2022-09-28T16:54:00Z">
+        <w:r>
+          <w:delText>PTAGIS</w:delText>
+        </w:r>
+      </w:del>
     </w:p>
     <w:p>
       <w:pPr>
         <w:pStyle w:val="MHEHeading3"/>
-      </w:pPr>
-      <w:r>
-        <w:t>Mark Query</w:t>
-      </w:r>
+        <w:rPr>
+          <w:del w:id="205" w:author="Mike Ackerman" w:date="2022-09-28T16:54:00Z"/>
+        </w:rPr>
+      </w:pPr>
+      <w:del w:id="206" w:author="Mike Ackerman" w:date="2022-09-28T16:54:00Z">
+        <w:r>
+          <w:delText>Mark Query</w:delText>
+        </w:r>
+      </w:del>
     </w:p>
     <w:p>
       <w:pPr>
@@ -434,7 +1870,35 @@
         <w:spacing w:before="240" w:after="0" w:line="276" w:lineRule="auto"/>
       </w:pPr>
       <w:r>
-        <w:t>Attributes to add:</w:t>
+        <w:t>Attributes</w:t>
+      </w:r>
+      <w:ins w:id="207" w:author="Mike Ackerman" w:date="2022-09-28T16:55:00Z">
+        <w:r>
+          <w:t xml:space="preserve"> – </w:t>
+        </w:r>
+      </w:ins>
+      <w:ins w:id="208" w:author="Mike Ackerman" w:date="2022-09-28T16:56:00Z">
+        <w:r>
+          <w:t>a</w:t>
+        </w:r>
+      </w:ins>
+      <w:ins w:id="209" w:author="Mike Ackerman" w:date="2022-09-28T16:55:00Z">
+        <w:r>
+          <w:t>dd the following attributes to the default</w:t>
+        </w:r>
+      </w:ins>
+      <w:del w:id="210" w:author="Mike Ackerman" w:date="2022-09-28T16:55:00Z">
+        <w:r>
+          <w:delText xml:space="preserve"> to ad</w:delText>
+        </w:r>
+      </w:del>
+      <w:del w:id="211" w:author="Mike Ackerman" w:date="2022-09-28T16:56:00Z">
+        <w:r>
+          <w:delText>d</w:delText>
+        </w:r>
+      </w:del>
+      <w:r>
+        <w:t>:</w:t>
       </w:r>
     </w:p>
     <w:p>
@@ -513,8 +1977,13 @@
         <w:t xml:space="preserve">9 </w:t>
       </w:r>
       <w:r>
-        <w:t>Mark Site Subbasin = 17060204:Lemhi</w:t>
-      </w:r>
+        <w:t xml:space="preserve">Mark Site Subbasin = </w:t>
+      </w:r>
+      <w:proofErr w:type="gramStart"/>
+      <w:r>
+        <w:t>17060204:Lemhi</w:t>
+      </w:r>
+      <w:proofErr w:type="gramEnd"/>
     </w:p>
     <w:p>
       <w:pPr>
@@ -582,7 +2051,15 @@
         <w:spacing w:after="0" w:line="276" w:lineRule="auto"/>
       </w:pPr>
       <w:r>
-        <w:t>Give the query a descriptive name, such as “MarkDat_Lemhi”</w:t>
+        <w:t>Give the query a descriptive name, such as “</w:t>
+      </w:r>
+      <w:proofErr w:type="spellStart"/>
+      <w:r>
+        <w:t>MarkDat_Lemhi</w:t>
+      </w:r>
+      <w:proofErr w:type="spellEnd"/>
+      <w:r>
+        <w:t>”</w:t>
       </w:r>
     </w:p>
     <w:p>
@@ -608,11 +2085,35 @@
         </w:rPr>
         <w:t xml:space="preserve">: </w:t>
       </w:r>
+      <w:commentRangeStart w:id="212"/>
       <w:r>
         <w:t xml:space="preserve">The query must be saved as </w:t>
       </w:r>
       <w:r>
-        <w:t>“static”. Be sure to check the box as in the highlighted image below</w:t>
+        <w:t>“static”</w:t>
+      </w:r>
+      <w:del w:id="213" w:author="Mike Ackerman" w:date="2022-09-28T16:57:00Z">
+        <w:r>
+          <w:delText>.</w:delText>
+        </w:r>
+      </w:del>
+      <w:ins w:id="214" w:author="Mike Ackerman" w:date="2022-09-28T16:57:00Z">
+        <w:r>
+          <w:t>.</w:t>
+        </w:r>
+      </w:ins>
+      <w:r>
+        <w:t xml:space="preserve"> </w:t>
+      </w:r>
+      <w:commentRangeEnd w:id="212"/>
+      <w:r>
+        <w:rPr>
+          <w:rStyle w:val="CommentReference"/>
+        </w:rPr>
+        <w:commentReference w:id="212"/>
+      </w:r>
+      <w:r>
+        <w:t>Be sure to check the box as in the highlighted image below</w:t>
       </w:r>
     </w:p>
     <w:p>
@@ -625,6 +2126,7 @@
         <w:rPr>
           <w:noProof/>
         </w:rPr>
+        <w:lastRenderedPageBreak/>
         <w:drawing>
           <wp:inline distT="0" distB="0" distL="0" distR="0" wp14:anchorId="59F88A4B" wp14:editId="16B8BAB0">
             <wp:extent cx="2749993" cy="1695450"/>
@@ -641,7 +2143,7 @@
                     <pic:cNvPicPr/>
                   </pic:nvPicPr>
                   <pic:blipFill>
-                    <a:blip r:embed="rId14"/>
+                    <a:blip r:embed="rId15"/>
                     <a:stretch>
                       <a:fillRect/>
                     </a:stretch>
@@ -688,10 +2190,45 @@
     <w:p>
       <w:pPr>
         <w:pStyle w:val="MHEHeading3"/>
+        <w:rPr>
+          <w:ins w:id="215" w:author="Mike Ackerman" w:date="2022-09-28T16:48:00Z"/>
+        </w:rPr>
       </w:pPr>
       <w:r>
         <w:t>Recapture Query</w:t>
       </w:r>
+    </w:p>
+    <w:p>
+      <w:pPr>
+        <w:pStyle w:val="MHEBody"/>
+        <w:spacing w:after="0" w:line="276" w:lineRule="auto"/>
+        <w:rPr>
+          <w:ins w:id="216" w:author="Mike Ackerman" w:date="2022-09-28T16:48:00Z"/>
+        </w:rPr>
+        <w:pPrChange w:id="217" w:author="Mike Ackerman" w:date="2022-09-28T16:48:00Z">
+          <w:pPr>
+            <w:pStyle w:val="MHEBody"/>
+            <w:numPr>
+              <w:numId w:val="34"/>
+            </w:numPr>
+            <w:spacing w:after="0" w:line="276" w:lineRule="auto"/>
+            <w:ind w:left="720" w:hanging="360"/>
+          </w:pPr>
+        </w:pPrChange>
+      </w:pPr>
+      <w:ins w:id="218" w:author="Mike Ackerman" w:date="2022-09-28T16:48:00Z">
+        <w:r>
+          <w:t>Recapture query: All recaptures at Lemhi RSTs.</w:t>
+        </w:r>
+      </w:ins>
+    </w:p>
+    <w:p>
+      <w:pPr>
+        <w:pStyle w:val="MHEHeading3"/>
+        <w:rPr>
+          <w:del w:id="219" w:author="Mike Ackerman" w:date="2022-09-28T16:48:00Z"/>
+        </w:rPr>
+      </w:pPr>
     </w:p>
     <w:p>
       <w:pPr>
@@ -778,8 +2315,13 @@
         <w:t xml:space="preserve">10 </w:t>
       </w:r>
       <w:r>
-        <w:t>Mark Site Subbasin = 17060204:Lemhi</w:t>
-      </w:r>
+        <w:t xml:space="preserve">Mark Site Subbasin = </w:t>
+      </w:r>
+      <w:proofErr w:type="gramStart"/>
+      <w:r>
+        <w:t>17060204:Lemhi</w:t>
+      </w:r>
+      <w:proofErr w:type="gramEnd"/>
     </w:p>
     <w:p>
       <w:pPr>
@@ -870,8 +2412,15 @@
         <w:spacing w:after="0" w:line="276" w:lineRule="auto"/>
       </w:pPr>
       <w:r>
-        <w:lastRenderedPageBreak/>
-        <w:t>Give the query a descriptive name, such as “RecapDat_Lemhi”</w:t>
+        <w:t>Give the query a descriptive name, such as “</w:t>
+      </w:r>
+      <w:proofErr w:type="spellStart"/>
+      <w:r>
+        <w:t>RecapDat_Lemhi</w:t>
+      </w:r>
+      <w:proofErr w:type="spellEnd"/>
+      <w:r>
+        <w:t>”</w:t>
       </w:r>
     </w:p>
     <w:p>
@@ -898,7 +2447,15 @@
         <w:t xml:space="preserve">: </w:t>
       </w:r>
       <w:r>
-        <w:t>The query must be saved as “static”. Be sure to check the box as in the highlighted image below</w:t>
+        <w:t>The query must be saved as “static</w:t>
+      </w:r>
+      <w:proofErr w:type="gramStart"/>
+      <w:r>
+        <w:t>”.</w:t>
+      </w:r>
+      <w:proofErr w:type="gramEnd"/>
+      <w:r>
+        <w:t xml:space="preserve"> Be sure to check the box as in the highlighted image below</w:t>
       </w:r>
     </w:p>
     <w:p>
@@ -927,7 +2484,7 @@
                     <pic:cNvPicPr/>
                   </pic:nvPicPr>
                   <pic:blipFill>
-                    <a:blip r:embed="rId14"/>
+                    <a:blip r:embed="rId15"/>
                     <a:stretch>
                       <a:fillRect/>
                     </a:stretch>
@@ -981,9 +2538,53 @@
         <w:pStyle w:val="MHEHeading3"/>
       </w:pPr>
       <w:r>
+        <w:lastRenderedPageBreak/>
         <w:t>Tag History Query</w:t>
       </w:r>
     </w:p>
+    <w:p>
+      <w:pPr>
+        <w:pStyle w:val="MHEBody"/>
+        <w:numPr>
+          <w:ilvl w:val="0"/>
+          <w:numId w:val="33"/>
+        </w:numPr>
+        <w:spacing w:after="0" w:line="276" w:lineRule="auto"/>
+        <w:rPr>
+          <w:moveTo w:id="220" w:author="Mike Ackerman" w:date="2022-09-28T16:45:00Z"/>
+        </w:rPr>
+      </w:pPr>
+      <w:moveToRangeStart w:id="221" w:author="Mike Ackerman" w:date="2022-09-28T16:45:00Z" w:name="move115275954"/>
+      <w:moveTo w:id="222" w:author="Mike Ackerman" w:date="2022-09-28T16:45:00Z">
+        <w:r>
+          <w:t xml:space="preserve">Tag history query: All tagged fish listed in queries </w:t>
+        </w:r>
+        <w:proofErr w:type="gramStart"/>
+        <w:r>
+          <w:t>1</w:t>
+        </w:r>
+        <w:proofErr w:type="gramEnd"/>
+        <w:r>
+          <w:t xml:space="preserve">. </w:t>
+        </w:r>
+        <w:r>
+          <w:rPr>
+            <w:i/>
+            <w:iCs/>
+          </w:rPr>
+          <w:t xml:space="preserve">or </w:t>
+        </w:r>
+        <w:proofErr w:type="gramStart"/>
+        <w:r>
+          <w:t>2</w:t>
+        </w:r>
+        <w:proofErr w:type="gramEnd"/>
+        <w:r>
+          <w:t>. This report will contain all of the records to be downloaded from PTAGIS.</w:t>
+        </w:r>
+      </w:moveTo>
+    </w:p>
+    <w:moveToRangeEnd w:id="221"/>
     <w:p>
       <w:pPr>
         <w:pStyle w:val="MHEBody"/>
@@ -1057,7 +2658,7 @@
                     <pic:cNvPicPr/>
                   </pic:nvPicPr>
                   <pic:blipFill>
-                    <a:blip r:embed="rId15"/>
+                    <a:blip r:embed="rId16"/>
                     <a:stretch>
                       <a:fillRect/>
                     </a:stretch>
@@ -1133,7 +2734,6 @@
           <w:b/>
           <w:bCs/>
         </w:rPr>
-        <w:lastRenderedPageBreak/>
         <w:t>31</w:t>
       </w:r>
       <w:r>
@@ -1156,7 +2756,23 @@
         <w:t>In this window, navigate to “My Reports” and select the</w:t>
       </w:r>
       <w:r>
-        <w:t xml:space="preserve"> 1. Mark query and 2. Recapture tag history query created above</w:t>
+        <w:t xml:space="preserve"> </w:t>
+      </w:r>
+      <w:proofErr w:type="gramStart"/>
+      <w:r>
+        <w:t>1</w:t>
+      </w:r>
+      <w:proofErr w:type="gramEnd"/>
+      <w:r>
+        <w:t xml:space="preserve">. Mark query and </w:t>
+      </w:r>
+      <w:proofErr w:type="gramStart"/>
+      <w:r>
+        <w:t>2</w:t>
+      </w:r>
+      <w:proofErr w:type="gramEnd"/>
+      <w:r>
+        <w:t>. Recapture tag history query created above</w:t>
       </w:r>
       <w:r>
         <w:t xml:space="preserve">. See image below for details. </w:t>
@@ -1186,7 +2802,7 @@
                     <pic:cNvPicPr/>
                   </pic:nvPicPr>
                   <pic:blipFill>
-                    <a:blip r:embed="rId16"/>
+                    <a:blip r:embed="rId17"/>
                     <a:stretch>
                       <a:fillRect/>
                     </a:stretch>
@@ -1252,6 +2868,7 @@
           <w:b/>
           <w:bCs/>
         </w:rPr>
+        <w:lastRenderedPageBreak/>
         <w:t>Important</w:t>
       </w:r>
       <w:r>
@@ -1294,49 +2911,81 @@
           <w:b/>
           <w:bCs/>
         </w:rPr>
-        <w:t xml:space="preserve"> will likely </w:t>
-      </w:r>
+        <w:t xml:space="preserve"> will </w:t>
+      </w:r>
+      <w:proofErr w:type="gramStart"/>
       <w:r>
         <w:rPr>
           <w:b/>
           <w:bCs/>
         </w:rPr>
-        <w:t xml:space="preserve">cause PTAGIS to error out due to too many records. Recommend running the report once </w:t>
+        <w:t xml:space="preserve">likely </w:t>
       </w:r>
       <w:r>
         <w:rPr>
           <w:b/>
           <w:bCs/>
         </w:rPr>
-        <w:t xml:space="preserve">with event site </w:t>
-      </w:r>
+        <w:t>cause</w:t>
+      </w:r>
+      <w:proofErr w:type="gramEnd"/>
       <w:r>
         <w:rPr>
           <w:b/>
           <w:bCs/>
         </w:rPr>
-        <w:t>set</w:t>
+        <w:t xml:space="preserve"> PTAGIS to error out due to too many records. Recommend running the report once </w:t>
       </w:r>
       <w:r>
         <w:rPr>
           <w:b/>
           <w:bCs/>
         </w:rPr>
-        <w:t xml:space="preserve"> to</w:t>
+        <w:t xml:space="preserve">with event site </w:t>
       </w:r>
       <w:r>
         <w:rPr>
           <w:b/>
           <w:bCs/>
         </w:rPr>
-        <w:t xml:space="preserve"> “HYC” only, then again for all other sites.</w:t>
+        <w:t>set</w:t>
       </w:r>
       <w:r>
         <w:rPr>
           <w:b/>
           <w:bCs/>
         </w:rPr>
-        <w:t xml:space="preserve"> HYC has nearly 1 million records from 2020-2022 alone.</w:t>
+        <w:t xml:space="preserve"> to</w:t>
+      </w:r>
+      <w:r>
+        <w:rPr>
+          <w:b/>
+          <w:bCs/>
+        </w:rPr>
+        <w:t xml:space="preserve"> “HYC” only, then again for all other sites.</w:t>
+      </w:r>
+      <w:r>
+        <w:rPr>
+          <w:b/>
+          <w:bCs/>
+        </w:rPr>
+        <w:t xml:space="preserve"> HYC has </w:t>
+      </w:r>
+      <w:proofErr w:type="gramStart"/>
+      <w:r>
+        <w:rPr>
+          <w:b/>
+          <w:bCs/>
+        </w:rPr>
+        <w:t>nearly 1</w:t>
+      </w:r>
+      <w:proofErr w:type="gramEnd"/>
+      <w:r>
+        <w:rPr>
+          <w:b/>
+          <w:bCs/>
+        </w:rPr>
+        <w:t xml:space="preserve"> million records from 2020-2022 alone.</w:t>
       </w:r>
     </w:p>
     <w:p>
@@ -1442,8 +3091,13 @@
         <w:t>Save the downloaded file within the “input</w:t>
       </w:r>
       <w:r>
-        <w:t>/PTAGIS_data</w:t>
-      </w:r>
+        <w:t>/</w:t>
+      </w:r>
+      <w:proofErr w:type="spellStart"/>
+      <w:r>
+        <w:t>PTAGIS_data</w:t>
+      </w:r>
+      <w:proofErr w:type="spellEnd"/>
       <w:r>
         <w:t>” folder in PITcleanr_lite.</w:t>
       </w:r>
@@ -1463,9 +3117,21 @@
       <w:pPr>
         <w:pStyle w:val="MHEHeading2"/>
       </w:pPr>
-      <w:r>
-        <w:t>Biologic</w:t>
-      </w:r>
+      <w:del w:id="223" w:author="Mike Ackerman" w:date="2022-09-28T14:05:00Z">
+        <w:r>
+          <w:delText>Biologic</w:delText>
+        </w:r>
+      </w:del>
+      <w:proofErr w:type="spellStart"/>
+      <w:ins w:id="224" w:author="Mike Ackerman" w:date="2022-09-28T14:05:00Z">
+        <w:r>
+          <w:t>BioLogic</w:t>
+        </w:r>
+        <w:proofErr w:type="spellEnd"/>
+        <w:r>
+          <w:t>™</w:t>
+        </w:r>
+      </w:ins>
     </w:p>
     <w:p>
       <w:pPr>
@@ -1487,13 +3153,60 @@
         <w:t xml:space="preserve"> the</w:t>
       </w:r>
       <w:r>
-        <w:t xml:space="preserve"> biologic </w:t>
+        <w:t xml:space="preserve"> </w:t>
+      </w:r>
+      <w:proofErr w:type="spellStart"/>
+      <w:ins w:id="225" w:author="Mike Ackerman" w:date="2022-09-28T14:05:00Z">
+        <w:r>
+          <w:t>BioLogic</w:t>
+        </w:r>
+        <w:proofErr w:type="spellEnd"/>
+        <w:r>
+          <w:t>™</w:t>
+        </w:r>
+      </w:ins>
+      <w:del w:id="226" w:author="Mike Ackerman" w:date="2022-09-28T14:05:00Z">
+        <w:r>
+          <w:delText>biologic</w:delText>
+        </w:r>
+      </w:del>
+      <w:r>
+        <w:t xml:space="preserve"> </w:t>
       </w:r>
       <w:r>
         <w:t xml:space="preserve">database </w:t>
       </w:r>
       <w:r>
-        <w:t xml:space="preserve">should consist of 5 columns: site, tag, detected, reader, and antenna. Biologic data downloads </w:t>
+        <w:t xml:space="preserve">should consist of </w:t>
+      </w:r>
+      <w:proofErr w:type="gramStart"/>
+      <w:r>
+        <w:t>5</w:t>
+      </w:r>
+      <w:proofErr w:type="gramEnd"/>
+      <w:r>
+        <w:t xml:space="preserve"> columns: site, tag, detected, reader, and antenna. </w:t>
+      </w:r>
+      <w:proofErr w:type="spellStart"/>
+      <w:r>
+        <w:t>Bio</w:t>
+      </w:r>
+      <w:ins w:id="227" w:author="Mike Ackerman" w:date="2022-09-28T14:05:00Z">
+        <w:r>
+          <w:t>Logic</w:t>
+        </w:r>
+        <w:proofErr w:type="spellEnd"/>
+        <w:r>
+          <w:t>™</w:t>
+        </w:r>
+      </w:ins>
+      <w:del w:id="228" w:author="Mike Ackerman" w:date="2022-09-28T14:05:00Z">
+        <w:r>
+          <w:delText>logic</w:delText>
+        </w:r>
+      </w:del>
+      <w:r>
+        <w:t xml:space="preserve"> data downloads </w:t>
       </w:r>
       <w:r>
         <w:t>are</w:t>
@@ -1501,9 +3214,11 @@
       <w:r>
         <w:t xml:space="preserve"> saved to the “input/</w:t>
       </w:r>
+      <w:proofErr w:type="spellStart"/>
       <w:r>
         <w:t>biologic_data</w:t>
       </w:r>
+      <w:proofErr w:type="spellEnd"/>
       <w:r>
         <w:t>” folder and</w:t>
       </w:r>
@@ -1579,7 +3294,6 @@
         <w:spacing w:before="240" w:after="0" w:line="276" w:lineRule="auto"/>
       </w:pPr>
       <w:r>
-        <w:lastRenderedPageBreak/>
         <w:t>Site metadata information is</w:t>
       </w:r>
       <w:r>
@@ -1589,7 +3303,15 @@
         <w:t xml:space="preserve"> “input/site/</w:t>
       </w:r>
       <w:r>
-        <w:t>site_metadata.csv”. Any modifications or additions</w:t>
+        <w:t>site_metadata.csv</w:t>
+      </w:r>
+      <w:proofErr w:type="gramStart"/>
+      <w:r>
+        <w:t>”.</w:t>
+      </w:r>
+      <w:proofErr w:type="gramEnd"/>
+      <w:r>
+        <w:t xml:space="preserve"> Any modifications or additions</w:t>
       </w:r>
       <w:r>
         <w:t xml:space="preserve"> must</w:t>
@@ -1632,13 +3354,28 @@
         <w:spacing w:before="240" w:after="0" w:line="276" w:lineRule="auto"/>
       </w:pPr>
       <w:r>
-        <w:t>If any tags need to be filtered out from results (e.g., test tags), then they need to be entered into the “input/</w:t>
+        <w:t>If any tags need to be filtered out from results (e.g., test tags), then they need to be entered into the “</w:t>
+      </w:r>
+      <w:commentRangeStart w:id="229"/>
+      <w:r>
+        <w:t>input/</w:t>
       </w:r>
       <w:r>
         <w:t>metadata</w:t>
       </w:r>
       <w:r>
-        <w:t xml:space="preserve">/filter_tags.csv” file. List all tags that will be </w:t>
+        <w:t>/filter_tags.csv</w:t>
+      </w:r>
+      <w:commentRangeEnd w:id="229"/>
+      <w:r>
+        <w:rPr>
+          <w:rStyle w:val="CommentReference"/>
+          <w:rFonts w:cstheme="minorBidi"/>
+        </w:rPr>
+        <w:commentReference w:id="229"/>
+      </w:r>
+      <w:r>
+        <w:t xml:space="preserve">” file. List all tags that will be </w:t>
       </w:r>
       <w:r>
         <w:t>filtered out</w:t>
@@ -1646,9 +3383,11 @@
       <w:r>
         <w:t xml:space="preserve"> in the “</w:t>
       </w:r>
+      <w:proofErr w:type="spellStart"/>
       <w:r>
         <w:t>tag_num</w:t>
       </w:r>
+      <w:proofErr w:type="spellEnd"/>
       <w:r>
         <w:t>” column.</w:t>
       </w:r>
@@ -1664,6 +3403,7 @@
         <w:pStyle w:val="MHEHeading3"/>
       </w:pPr>
       <w:r>
+        <w:lastRenderedPageBreak/>
         <w:t>Node Configuration</w:t>
       </w:r>
     </w:p>
@@ -1679,7 +3419,27 @@
         <w:t xml:space="preserve"> node configuration file is required</w:t>
       </w:r>
       <w:r>
-        <w:t xml:space="preserve"> to convert Biologic reader numbers to array names</w:t>
+        <w:t xml:space="preserve"> to convert </w:t>
+      </w:r>
+      <w:proofErr w:type="spellStart"/>
+      <w:ins w:id="230" w:author="Mike Ackerman" w:date="2022-09-28T14:05:00Z">
+        <w:r>
+          <w:t>BioLogic</w:t>
+        </w:r>
+      </w:ins>
+      <w:proofErr w:type="spellEnd"/>
+      <w:ins w:id="231" w:author="Mike Ackerman" w:date="2022-09-28T14:06:00Z">
+        <w:r>
+          <w:t>™</w:t>
+        </w:r>
+      </w:ins>
+      <w:del w:id="232" w:author="Mike Ackerman" w:date="2022-09-28T14:06:00Z">
+        <w:r>
+          <w:delText>Biologic</w:delText>
+        </w:r>
+      </w:del>
+      <w:r>
+        <w:t xml:space="preserve"> reader numbers to array names</w:t>
       </w:r>
       <w:r>
         <w:t xml:space="preserve">. </w:t>
@@ -1688,7 +3448,15 @@
         <w:t>The file is</w:t>
       </w:r>
       <w:r>
-        <w:t xml:space="preserve"> located at “input/metadata/node_config.csv”. Modify the file as necessary to assign reader numbers to nodes.</w:t>
+        <w:t xml:space="preserve"> located at “input/metadata/node_config.csv</w:t>
+      </w:r>
+      <w:proofErr w:type="gramStart"/>
+      <w:r>
+        <w:t>”.</w:t>
+      </w:r>
+      <w:proofErr w:type="gramEnd"/>
+      <w:r>
+        <w:t xml:space="preserve"> Modify the file as necessary to assign reader numbers to nodes.</w:t>
       </w:r>
     </w:p>
     <w:p>
@@ -1781,7 +3549,23 @@
         <w:t xml:space="preserve">An alternative way to think of this is by stream order – lower stream orders (tributaries) </w:t>
       </w:r>
       <w:r>
-        <w:t>are the “children” of mainstem reaches. This is because PITcleanr was constructed to handle both downstream migration of smolts as well as upstream migration of adults. Therefore</w:t>
+        <w:t xml:space="preserve">are the “children” of mainstem reaches. This is because </w:t>
+      </w:r>
+      <w:proofErr w:type="spellStart"/>
+      <w:r>
+        <w:t>PITcleanr</w:t>
+      </w:r>
+      <w:proofErr w:type="spellEnd"/>
+      <w:r>
+        <w:t xml:space="preserve"> was constructed to </w:t>
+      </w:r>
+      <w:proofErr w:type="gramStart"/>
+      <w:r>
+        <w:t>handle</w:t>
+      </w:r>
+      <w:proofErr w:type="gramEnd"/>
+      <w:r>
+        <w:t xml:space="preserve"> both downstream migration of smolts as well as upstream migration of adults. Therefore</w:t>
       </w:r>
       <w:r>
         <w:t>,</w:t>
@@ -1798,6 +3582,8 @@
       <w:r>
         <w:t xml:space="preserve">by the “direction” argument in the </w:t>
       </w:r>
+      <w:proofErr w:type="spellStart"/>
+      <w:proofErr w:type="gramStart"/>
       <w:r>
         <w:rPr>
           <w:b/>
@@ -1812,12 +3598,21 @@
         </w:rPr>
         <w:t>Wrap</w:t>
       </w:r>
+      <w:proofErr w:type="spellEnd"/>
       <w:r>
         <w:rPr>
           <w:b/>
           <w:bCs/>
         </w:rPr>
-        <w:t xml:space="preserve">() </w:t>
+        <w:t>(</w:t>
+      </w:r>
+      <w:proofErr w:type="gramEnd"/>
+      <w:r>
+        <w:rPr>
+          <w:b/>
+          <w:bCs/>
+        </w:rPr>
+        <w:t xml:space="preserve">) </w:t>
       </w:r>
       <w:r>
         <w:t xml:space="preserve">function of the workflow (see </w:t>
@@ -1886,6 +3681,7 @@
           <w:bCs/>
         </w:rPr>
       </w:pPr>
+      <w:proofErr w:type="spellStart"/>
       <w:r>
         <w:rPr>
           <w:b/>
@@ -1893,6 +3689,7 @@
         </w:rPr>
         <w:t>parentOrder</w:t>
       </w:r>
+      <w:proofErr w:type="spellEnd"/>
       <w:r>
         <w:rPr>
           <w:b/>
@@ -1917,6 +3714,7 @@
           <w:bCs/>
         </w:rPr>
       </w:pPr>
+      <w:proofErr w:type="spellStart"/>
       <w:r>
         <w:rPr>
           <w:b/>
@@ -1924,6 +3722,7 @@
         </w:rPr>
         <w:t>parent_group</w:t>
       </w:r>
+      <w:proofErr w:type="spellEnd"/>
       <w:r>
         <w:rPr>
           <w:b/>
@@ -1948,14 +3747,15 @@
           <w:bCs/>
         </w:rPr>
       </w:pPr>
+      <w:proofErr w:type="spellStart"/>
       <w:r>
         <w:rPr>
           <w:b/>
           <w:bCs/>
         </w:rPr>
-        <w:lastRenderedPageBreak/>
         <w:t>child_group</w:t>
       </w:r>
+      <w:proofErr w:type="spellEnd"/>
       <w:r>
         <w:rPr>
           <w:b/>
@@ -1977,16 +3777,25 @@
       <w:pPr>
         <w:pStyle w:val="MHEBody"/>
         <w:spacing w:after="0" w:line="276" w:lineRule="auto"/>
+        <w:rPr>
+          <w:del w:id="233" w:author="Mike Ackerman" w:date="2022-09-28T14:09:00Z"/>
+        </w:rPr>
       </w:pPr>
     </w:p>
     <w:p>
       <w:pPr>
         <w:pStyle w:val="MHEBody"/>
+        <w:rPr>
+          <w:del w:id="234" w:author="Mike Ackerman" w:date="2022-09-28T14:09:00Z"/>
+        </w:rPr>
       </w:pPr>
     </w:p>
     <w:p>
       <w:pPr>
         <w:pStyle w:val="MHEBody"/>
+        <w:rPr>
+          <w:del w:id="235" w:author="Mike Ackerman" w:date="2022-09-28T14:09:00Z"/>
+        </w:rPr>
       </w:pPr>
     </w:p>
     <w:p>
@@ -2007,7 +3816,15 @@
         <w:spacing w:before="240" w:after="0" w:line="276" w:lineRule="auto"/>
       </w:pPr>
       <w:r>
-        <w:t>In the PITcleanr_lite parent folder, open the “PITcleanr_lite” R project file using R or Rstudio.</w:t>
+        <w:t xml:space="preserve">In the PITcleanr_lite parent folder, open the “PITcleanr_lite” R project file using R or </w:t>
+      </w:r>
+      <w:proofErr w:type="spellStart"/>
+      <w:r>
+        <w:t>Rstudio</w:t>
+      </w:r>
+      <w:proofErr w:type="spellEnd"/>
+      <w:r>
+        <w:t>.</w:t>
       </w:r>
     </w:p>
     <w:p>
@@ -2023,7 +3840,15 @@
         <w:t>Within R, o</w:t>
       </w:r>
       <w:r>
-        <w:t xml:space="preserve">pen the “Workflow.r” script located </w:t>
+        <w:t>pen the “</w:t>
+      </w:r>
+      <w:proofErr w:type="spellStart"/>
+      <w:r>
+        <w:t>Workflow.r</w:t>
+      </w:r>
+      <w:proofErr w:type="spellEnd"/>
+      <w:r>
+        <w:t xml:space="preserve">” script located </w:t>
       </w:r>
       <w:r>
         <w:t>with</w:t>
@@ -2032,7 +3857,23 @@
         <w:t>in the “scripts” folder.</w:t>
       </w:r>
       <w:r>
-        <w:t xml:space="preserve"> This can be done by navigating to “File → Open File”, ctrl+o, or using the “Files” tab </w:t>
+        <w:t xml:space="preserve"> This can be done by navigating to “File → Open File</w:t>
+      </w:r>
+      <w:proofErr w:type="gramStart"/>
+      <w:r>
+        <w:t>”,</w:t>
+      </w:r>
+      <w:proofErr w:type="gramEnd"/>
+      <w:r>
+        <w:t xml:space="preserve"> </w:t>
+      </w:r>
+      <w:proofErr w:type="spellStart"/>
+      <w:r>
+        <w:t>ctrl+o</w:t>
+      </w:r>
+      <w:proofErr w:type="spellEnd"/>
+      <w:r>
+        <w:t xml:space="preserve">, or using the “Files” tab </w:t>
       </w:r>
       <w:r>
         <w:t>in</w:t>
@@ -2088,6 +3929,7 @@
         <w:spacing w:after="0" w:line="276" w:lineRule="auto"/>
       </w:pPr>
       <w:r>
+        <w:lastRenderedPageBreak/>
         <w:t xml:space="preserve">Packages listed under the “load packages” will automatically be downloaded from the CRAN repository if they have not been installed. These are required for the script to run. </w:t>
       </w:r>
     </w:p>
@@ -2108,7 +3950,15 @@
         <w:t xml:space="preserve">Note: </w:t>
       </w:r>
       <w:r>
-        <w:t>Some function arguments can be modified for different types of outputs</w:t>
+        <w:t xml:space="preserve">Some function arguments can be modified for </w:t>
+      </w:r>
+      <w:proofErr w:type="gramStart"/>
+      <w:r>
+        <w:t>different types</w:t>
+      </w:r>
+      <w:proofErr w:type="gramEnd"/>
+      <w:r>
+        <w:t xml:space="preserve"> of outputs</w:t>
       </w:r>
     </w:p>
     <w:p>
@@ -2121,6 +3971,8 @@
         <w:spacing w:after="0" w:line="276" w:lineRule="auto"/>
         <w:ind w:left="2880" w:hanging="900"/>
       </w:pPr>
+      <w:proofErr w:type="spellStart"/>
+      <w:proofErr w:type="gramStart"/>
       <w:r>
         <w:rPr>
           <w:b/>
@@ -2135,12 +3987,21 @@
         </w:rPr>
         <w:t>Wrap</w:t>
       </w:r>
+      <w:proofErr w:type="spellEnd"/>
       <w:r>
         <w:rPr>
           <w:b/>
           <w:bCs/>
         </w:rPr>
-        <w:t>()</w:t>
+        <w:t>(</w:t>
+      </w:r>
+      <w:proofErr w:type="gramEnd"/>
+      <w:r>
+        <w:rPr>
+          <w:b/>
+          <w:bCs/>
+        </w:rPr>
+        <w:t>)</w:t>
       </w:r>
     </w:p>
     <w:p>
@@ -2152,8 +4013,29 @@
         </w:numPr>
         <w:spacing w:after="0" w:line="276" w:lineRule="auto"/>
       </w:pPr>
-      <w:r>
-        <w:t>group_nodes = T will use the “parent_group” and “child_group” columns from “node_direction.csv” instead of individual nodes</w:t>
+      <w:proofErr w:type="spellStart"/>
+      <w:r>
+        <w:t>group_nodes</w:t>
+      </w:r>
+      <w:proofErr w:type="spellEnd"/>
+      <w:r>
+        <w:t xml:space="preserve"> = T will use the “</w:t>
+      </w:r>
+      <w:proofErr w:type="spellStart"/>
+      <w:r>
+        <w:t>parent_group</w:t>
+      </w:r>
+      <w:proofErr w:type="spellEnd"/>
+      <w:r>
+        <w:t>” and “</w:t>
+      </w:r>
+      <w:proofErr w:type="spellStart"/>
+      <w:r>
+        <w:t>child_group</w:t>
+      </w:r>
+      <w:proofErr w:type="spellEnd"/>
+      <w:r>
+        <w:t>” columns from “node_direction.csv” instead of individual nodes</w:t>
       </w:r>
     </w:p>
     <w:p>
@@ -2165,8 +4047,13 @@
         </w:numPr>
         <w:spacing w:after="0" w:line="276" w:lineRule="auto"/>
       </w:pPr>
-      <w:r>
-        <w:t>build_diagram = T will output a directionality diagram located in “output/figures”</w:t>
+      <w:proofErr w:type="spellStart"/>
+      <w:r>
+        <w:t>build_diagram</w:t>
+      </w:r>
+      <w:proofErr w:type="spellEnd"/>
+      <w:r>
+        <w:t xml:space="preserve"> = T will output a directionality diagram located in “output/figures”</w:t>
       </w:r>
     </w:p>
     <w:p>
@@ -2178,8 +4065,13 @@
         </w:numPr>
         <w:spacing w:after="0" w:line="276" w:lineRule="auto"/>
       </w:pPr>
-      <w:r>
-        <w:t>generate_map = T will generate a map of detection nodes using downloaded NHD flowlines</w:t>
+      <w:proofErr w:type="spellStart"/>
+      <w:r>
+        <w:t>generate_map</w:t>
+      </w:r>
+      <w:proofErr w:type="spellEnd"/>
+      <w:r>
+        <w:t xml:space="preserve"> = T will generate a map of detection nodes using downloaded NHD flowlines</w:t>
       </w:r>
     </w:p>
     <w:p>
@@ -2191,8 +4083,21 @@
         </w:numPr>
         <w:spacing w:after="0" w:line="276" w:lineRule="auto"/>
       </w:pPr>
-      <w:r>
-        <w:t>downstream_site states the furthest downstream site to map when “generate_map = T”</w:t>
+      <w:proofErr w:type="spellStart"/>
+      <w:r>
+        <w:t>downstream_site</w:t>
+      </w:r>
+      <w:proofErr w:type="spellEnd"/>
+      <w:r>
+        <w:t xml:space="preserve"> states the furthest downstream site to map when “</w:t>
+      </w:r>
+      <w:proofErr w:type="spellStart"/>
+      <w:r>
+        <w:t>generate_map</w:t>
+      </w:r>
+      <w:proofErr w:type="spellEnd"/>
+      <w:r>
+        <w:t xml:space="preserve"> = T”</w:t>
       </w:r>
     </w:p>
     <w:p>
@@ -2205,7 +4110,15 @@
         <w:spacing w:after="0" w:line="276" w:lineRule="auto"/>
       </w:pPr>
       <w:r>
-        <w:t>The “direction” argument states the direction of fish movement. direction = ‘d’ is for downstream fish movement (i.e. outmigration) and direction = ‘u’ is for upstream migration (i.e. adult returns)</w:t>
+        <w:t>The “direction” argument states the direction of fish movement. direction = ‘d’ is for downstream fish movement (</w:t>
+      </w:r>
+      <w:proofErr w:type="gramStart"/>
+      <w:r>
+        <w:t>i.e.</w:t>
+      </w:r>
+      <w:proofErr w:type="gramEnd"/>
+      <w:r>
+        <w:t xml:space="preserve"> outmigration) and direction = ‘u’ is for upstream migration (i.e. adult returns)</w:t>
       </w:r>
     </w:p>
     <w:p>
@@ -2233,7 +4146,15 @@
         <w:t>, and a fourth optional .csv with the final paths for all detected fish</w:t>
       </w:r>
       <w:r>
-        <w:t>. These are located in the “output” folder.</w:t>
+        <w:t xml:space="preserve">. These </w:t>
+      </w:r>
+      <w:proofErr w:type="gramStart"/>
+      <w:r>
+        <w:t>are located in</w:t>
+      </w:r>
+      <w:proofErr w:type="gramEnd"/>
+      <w:r>
+        <w:t xml:space="preserve"> the “output” folder.</w:t>
       </w:r>
     </w:p>
     <w:p>
@@ -2245,7 +4166,7 @@
         </w:numPr>
         <w:spacing w:after="0" w:line="276" w:lineRule="auto"/>
       </w:pPr>
-      <w:commentRangeStart w:id="1"/>
+      <w:commentRangeStart w:id="236"/>
       <w:r>
         <w:t>“TagObs_Compressed_YY-MM-DD.csv” contains cleaned and compressed tag observation data. Each row describes the number and duration of observations for a single tag at one array.</w:t>
       </w:r>
@@ -2260,7 +4181,6 @@
         <w:spacing w:after="0" w:line="276" w:lineRule="auto"/>
       </w:pPr>
       <w:r>
-        <w:lastRenderedPageBreak/>
         <w:t>“TagObs_Wide_YY-MM-DD.csv” summarizes compressed tag observation data and pivots it wide. Each row is a unique tag and the associated number of detections at all observation sites.</w:t>
       </w:r>
     </w:p>
@@ -2279,13 +4199,13 @@
       <w:r>
         <w:t xml:space="preserve"> tag records with associated movement direction. Observations are limited to arrays/nodes are listed in the “input/metadata/node_direction.csv” configuration file.</w:t>
       </w:r>
-      <w:commentRangeEnd w:id="1"/>
+      <w:commentRangeEnd w:id="236"/>
       <w:r>
         <w:rPr>
           <w:rStyle w:val="CommentReference"/>
           <w:rFonts w:cstheme="minorBidi"/>
         </w:rPr>
-        <w:commentReference w:id="1"/>
+        <w:commentReference w:id="236"/>
       </w:r>
     </w:p>
     <w:p>
@@ -2305,7 +4225,31 @@
         <w:t xml:space="preserve">Optional: </w:t>
       </w:r>
       <w:r>
-        <w:t>There is a code chunk following the primary workflow that subsets the “TagObs_Directionality” dataset to the final detections for each tag and writes it to “TagObs_FinalPaths_YY-MM-DD.csv”. This provides the complete detection path for each fish through nodes specified in the “node_direction” file.</w:t>
+        <w:t>There is a code chunk following the primary workflow that subsets the “</w:t>
+      </w:r>
+      <w:proofErr w:type="spellStart"/>
+      <w:r>
+        <w:t>TagObs_Directionality</w:t>
+      </w:r>
+      <w:proofErr w:type="spellEnd"/>
+      <w:r>
+        <w:t>” dataset to the final detections for each tag and writes it to “TagObs_FinalPaths_YY-MM-DD.csv</w:t>
+      </w:r>
+      <w:proofErr w:type="gramStart"/>
+      <w:r>
+        <w:t>”.</w:t>
+      </w:r>
+      <w:proofErr w:type="gramEnd"/>
+      <w:r>
+        <w:t xml:space="preserve"> This provides the complete detection path for each fish through nodes specified in the “</w:t>
+      </w:r>
+      <w:proofErr w:type="spellStart"/>
+      <w:r>
+        <w:t>node_direction</w:t>
+      </w:r>
+      <w:proofErr w:type="spellEnd"/>
+      <w:r>
+        <w:t>” file.</w:t>
       </w:r>
     </w:p>
     <w:p>
@@ -2380,12 +4324,21 @@
         <w:t xml:space="preserve">node </w:t>
       </w:r>
       <w:r>
-        <w:t>LRW. There were 3 detections</w:t>
+        <w:t xml:space="preserve">LRW. There were </w:t>
+      </w:r>
+      <w:proofErr w:type="gramStart"/>
+      <w:r>
+        <w:t>3</w:t>
+      </w:r>
+      <w:proofErr w:type="gramEnd"/>
+      <w:r>
+        <w:t xml:space="preserve"> detections</w:t>
       </w:r>
       <w:r>
         <w:t xml:space="preserve"> </w:t>
       </w:r>
       <w:r>
+        <w:lastRenderedPageBreak/>
         <w:t>from</w:t>
       </w:r>
       <w:r>
@@ -2479,7 +4432,31 @@
         <w:t xml:space="preserve"> was 9,466 hours (or 34,080,647 seconds). </w:t>
       </w:r>
       <w:r>
-        <w:t xml:space="preserve">As default, each detection of a unique tag at a new node is given a “slot”. In the example below, the fish was first detected at LRW, so this set of 3 detections at LRW is assigned slot #1. Next, the fish went to EVU for 5 detections, which is assigned slot #2. If the fish </w:t>
+        <w:t>As default, each detection of a unique tag at a new node is given a “slot</w:t>
+      </w:r>
+      <w:proofErr w:type="gramStart"/>
+      <w:r>
+        <w:t>”.</w:t>
+      </w:r>
+      <w:proofErr w:type="gramEnd"/>
+      <w:r>
+        <w:t xml:space="preserve"> In the example below, the fish was first detected at LRW, so this set of </w:t>
+      </w:r>
+      <w:proofErr w:type="gramStart"/>
+      <w:r>
+        <w:t>3</w:t>
+      </w:r>
+      <w:proofErr w:type="gramEnd"/>
+      <w:r>
+        <w:t xml:space="preserve"> detections at LRW is assigned slot #1. Next, the fish went to EVU for </w:t>
+      </w:r>
+      <w:proofErr w:type="gramStart"/>
+      <w:r>
+        <w:t>5</w:t>
+      </w:r>
+      <w:proofErr w:type="gramEnd"/>
+      <w:r>
+        <w:t xml:space="preserve"> detections, which is assigned slot #2. If the fish </w:t>
       </w:r>
       <w:r>
         <w:t>was detected at</w:t>
@@ -2498,7 +4475,15 @@
         <w:t xml:space="preserve"> </w:t>
       </w:r>
       <w:r>
-        <w:t>the 5 detections</w:t>
+        <w:t xml:space="preserve">the </w:t>
+      </w:r>
+      <w:proofErr w:type="gramStart"/>
+      <w:r>
+        <w:t>5</w:t>
+      </w:r>
+      <w:proofErr w:type="gramEnd"/>
+      <w:r>
+        <w:t xml:space="preserve"> detections</w:t>
       </w:r>
       <w:r>
         <w:t xml:space="preserve"> at EVU, then the next set of LRW detections would </w:t>
@@ -2543,7 +4528,7 @@
                     <pic:cNvPicPr/>
                   </pic:nvPicPr>
                   <pic:blipFill>
-                    <a:blip r:embed="rId21"/>
+                    <a:blip r:embed="rId18"/>
                     <a:stretch>
                       <a:fillRect/>
                     </a:stretch>
@@ -2605,7 +4590,15 @@
         <w:t>pivots it wide. Here, each row describes the number of detections that the tag had at all nodes.</w:t>
       </w:r>
       <w:r>
-        <w:t xml:space="preserve"> In the example below, tag “3DD.003D57FB85” was detected 1 time at HYC, 2 times at LRW, 7 at SRSC1, 1 at HRSC6, and so on.</w:t>
+        <w:t xml:space="preserve"> In the example below, tag “3DD.003D57FB85” was detected </w:t>
+      </w:r>
+      <w:proofErr w:type="gramStart"/>
+      <w:r>
+        <w:t>1</w:t>
+      </w:r>
+      <w:proofErr w:type="gramEnd"/>
+      <w:r>
+        <w:t xml:space="preserve"> time at HYC, 2 times at LRW, 7 at SRSC1, 1 at HRSC6, and so on.</w:t>
       </w:r>
     </w:p>
     <w:p>
@@ -2632,7 +4625,7 @@
                     <pic:cNvPicPr/>
                   </pic:nvPicPr>
                   <pic:blipFill>
-                    <a:blip r:embed="rId22"/>
+                    <a:blip r:embed="rId19"/>
                     <a:stretch>
                       <a:fillRect/>
                     </a:stretch>
@@ -2673,7 +4666,6 @@
         <w:pStyle w:val="MHEHeading3"/>
       </w:pPr>
       <w:r>
-        <w:lastRenderedPageBreak/>
         <w:t>“TagObs_Directionality_YY-MM-DD.csv”</w:t>
       </w:r>
     </w:p>
@@ -2682,7 +4674,15 @@
         <w:pStyle w:val="MHEBody"/>
       </w:pPr>
       <w:r>
-        <w:t>This file uses the “node_direction” metadata file to estimate fish movement.</w:t>
+        <w:t>This file uses the “</w:t>
+      </w:r>
+      <w:proofErr w:type="spellStart"/>
+      <w:r>
+        <w:t>node_direction</w:t>
+      </w:r>
+      <w:proofErr w:type="spellEnd"/>
+      <w:r>
+        <w:t>” metadata file to estimate fish movement.</w:t>
       </w:r>
       <w:r>
         <w:t xml:space="preserve"> Like the “compressed” data, each record contains the number and duration for a set of detections at a node. “path” and “direction” columns are </w:t>
@@ -2697,7 +4697,15 @@
         <w:t xml:space="preserve"> the case that node locations were grouped</w:t>
       </w:r>
       <w:r>
-        <w:t xml:space="preserve"> when adding directionality, a “node_id” column is also present to detail the specific node where the fish was detected. In the “direction” column</w:t>
+        <w:t xml:space="preserve"> when adding directionality, a “</w:t>
+      </w:r>
+      <w:proofErr w:type="spellStart"/>
+      <w:r>
+        <w:t>node_id</w:t>
+      </w:r>
+      <w:proofErr w:type="spellEnd"/>
+      <w:r>
+        <w:t>” column is also present to detail the specific node where the fish was detected. In the “direction” column</w:t>
       </w:r>
       <w:r>
         <w:t xml:space="preserve"> </w:t>
@@ -2709,8 +4717,13 @@
         <w:t xml:space="preserve">1 of </w:t>
       </w:r>
       <w:r>
-        <w:t>5 possible values</w:t>
-      </w:r>
+        <w:t xml:space="preserve">5 </w:t>
+      </w:r>
+      <w:proofErr w:type="gramStart"/>
+      <w:r>
+        <w:t>possible values</w:t>
+      </w:r>
+      <w:proofErr w:type="gramEnd"/>
       <w:r>
         <w:t>, depending on the previous node where the fish was detected</w:t>
       </w:r>
@@ -2741,7 +4754,15 @@
         <w:t xml:space="preserve"> </w:t>
       </w:r>
       <w:r>
-        <w:t>The first observation of the fish within the zone designated by the “node_direction” file.</w:t>
+        <w:t>The first observation of the fish within the zone designated by the “</w:t>
+      </w:r>
+      <w:proofErr w:type="spellStart"/>
+      <w:r>
+        <w:t>node_direction</w:t>
+      </w:r>
+      <w:proofErr w:type="spellEnd"/>
+      <w:r>
+        <w:t>” file.</w:t>
       </w:r>
     </w:p>
     <w:p>
@@ -2767,7 +4788,15 @@
         <w:t xml:space="preserve">: </w:t>
       </w:r>
       <w:r>
-        <w:t>Between the previous observation and the current observation, the fish has moved in the direction designated by the “node_direction” file.</w:t>
+        <w:t>Between the previous observation and the current observation, the fish has moved in the direction designated by the “</w:t>
+      </w:r>
+      <w:proofErr w:type="spellStart"/>
+      <w:r>
+        <w:t>node_direction</w:t>
+      </w:r>
+      <w:proofErr w:type="spellEnd"/>
+      <w:r>
+        <w:t>” file.</w:t>
       </w:r>
     </w:p>
     <w:p>
@@ -2793,7 +4822,15 @@
         <w:t xml:space="preserve">: </w:t>
       </w:r>
       <w:r>
-        <w:t>Between the previous observation and the current observation, the fish has moved in the opposite direction as designated by the “node_direction” file.</w:t>
+        <w:t>Between the previous observation and the current observation, the fish has moved in the opposite direction as designated by the “</w:t>
+      </w:r>
+      <w:proofErr w:type="spellStart"/>
+      <w:r>
+        <w:t>node_direction</w:t>
+      </w:r>
+      <w:proofErr w:type="spellEnd"/>
+      <w:r>
+        <w:t>” file.</w:t>
       </w:r>
     </w:p>
     <w:p>
@@ -2809,6 +4846,7 @@
           <w:b/>
           <w:bCs/>
         </w:rPr>
+        <w:lastRenderedPageBreak/>
         <w:t>Unknown:</w:t>
       </w:r>
       <w:r>
@@ -2877,14 +4915,22 @@
         <w:t xml:space="preserve">This file subsets data from the “directionality” file so that there is a maximum of one record per unique tag. This record is the last node location where the fish was observed, so that the “path” column shows </w:t>
       </w:r>
       <w:r>
-        <w:t>a possible path that the fish may have followed.</w:t>
+        <w:t xml:space="preserve">a </w:t>
+      </w:r>
+      <w:proofErr w:type="gramStart"/>
+      <w:r>
+        <w:t>possible path</w:t>
+      </w:r>
+      <w:proofErr w:type="gramEnd"/>
+      <w:r>
+        <w:t xml:space="preserve"> that the fish may have followed.</w:t>
       </w:r>
     </w:p>
     <w:sectPr>
-      <w:headerReference w:type="even" r:id="rId23"/>
-      <w:footerReference w:type="default" r:id="rId24"/>
-      <w:headerReference w:type="first" r:id="rId25"/>
-      <w:footerReference w:type="first" r:id="rId26"/>
+      <w:headerReference w:type="even" r:id="rId20"/>
+      <w:footerReference w:type="default" r:id="rId21"/>
+      <w:headerReference w:type="first" r:id="rId22"/>
+      <w:footerReference w:type="first" r:id="rId23"/>
       <w:pgSz w:w="12240" w:h="15840"/>
       <w:pgMar w:top="1440" w:right="1440" w:bottom="1440" w:left="1440" w:header="720" w:footer="720" w:gutter="0"/>
       <w:cols w:space="720"/>
@@ -2897,7 +4943,263 @@
 
 <file path=word/comments.xml><?xml version="1.0" encoding="utf-8"?>
 <w:comments xmlns:wpc="http://schemas.microsoft.com/office/word/2010/wordprocessingCanvas" xmlns:cx="http://schemas.microsoft.com/office/drawing/2014/chartex" xmlns:cx1="http://schemas.microsoft.com/office/drawing/2015/9/8/chartex" xmlns:cx2="http://schemas.microsoft.com/office/drawing/2015/10/21/chartex" xmlns:cx3="http://schemas.microsoft.com/office/drawing/2016/5/9/chartex" xmlns:cx4="http://schemas.microsoft.com/office/drawing/2016/5/10/chartex" xmlns:cx5="http://schemas.microsoft.com/office/drawing/2016/5/11/chartex" xmlns:cx6="http://schemas.microsoft.com/office/drawing/2016/5/12/chartex" xmlns:cx7="http://schemas.microsoft.com/office/drawing/2016/5/13/chartex" xmlns:cx8="http://schemas.microsoft.com/office/drawing/2016/5/14/chartex" xmlns:mc="http://schemas.openxmlformats.org/markup-compatibility/2006" xmlns:aink="http://schemas.microsoft.com/office/drawing/2016/ink" xmlns:am3d="http://schemas.microsoft.com/office/drawing/2017/model3d" xmlns:o="urn:schemas-microsoft-com:office:office" xmlns:oel="http://schemas.microsoft.com/office/2019/extlst" xmlns:r="http://schemas.openxmlformats.org/officeDocument/2006/relationships" xmlns:m="http://schemas.openxmlformats.org/officeDocument/2006/math" xmlns:v="urn:schemas-microsoft-com:vml" xmlns:wp14="http://schemas.microsoft.com/office/word/2010/wordprocessingDrawing" xmlns:wp="http://schemas.openxmlformats.org/drawingml/2006/wordprocessingDrawing" xmlns:w10="urn:schemas-microsoft-com:office:word" xmlns:w="http://schemas.openxmlformats.org/wordprocessingml/2006/main" xmlns:w14="http://schemas.microsoft.com/office/word/2010/wordml" xmlns:w15="http://schemas.microsoft.com/office/word/2012/wordml" xmlns:w16cex="http://schemas.microsoft.com/office/word/2018/wordml/cex" xmlns:w16cid="http://schemas.microsoft.com/office/word/2016/wordml/cid" xmlns:w16="http://schemas.microsoft.com/office/word/2018/wordml" xmlns:w16sdtdh="http://schemas.microsoft.com/office/word/2020/wordml/sdtdatahash" xmlns:w16se="http://schemas.microsoft.com/office/word/2015/wordml/symex" xmlns:wpg="http://schemas.microsoft.com/office/word/2010/wordprocessingGroup" xmlns:wpi="http://schemas.microsoft.com/office/word/2010/wordprocessingInk" xmlns:wne="http://schemas.microsoft.com/office/word/2006/wordml" xmlns:wps="http://schemas.microsoft.com/office/word/2010/wordprocessingShape" mc:Ignorable="w14 w15 w16se w16cid w16 w16cex w16sdtdh wp14">
-  <w:comment w:id="1" w:author="Bryce Oldemeyer" w:date="2022-09-15T15:40:00Z" w:initials="BO">
+  <w:comment w:id="23" w:author="Mike Ackerman" w:date="2022-09-28T14:24:00Z" w:initials="MA">
+    <w:p>
+      <w:pPr>
+        <w:pStyle w:val="CommentText"/>
+      </w:pPr>
+      <w:r>
+        <w:rPr>
+          <w:rStyle w:val="CommentReference"/>
+        </w:rPr>
+        <w:annotationRef/>
+      </w:r>
+      <w:r>
+        <w:t>Might be worth including one or two additional follow-up statements on why one would choose to use PITcleanr_lite over PITcleanr and vice-versa.</w:t>
+      </w:r>
+    </w:p>
+    <w:p>
+      <w:pPr>
+        <w:pStyle w:val="CommentText"/>
+      </w:pPr>
+    </w:p>
+    <w:p>
+      <w:pPr>
+        <w:pStyle w:val="CommentText"/>
+      </w:pPr>
+      <w:r>
+        <w:t>Why would one choose to use PITcleanr? What is its value-added over PITcleanr?</w:t>
+      </w:r>
+    </w:p>
+  </w:comment>
+  <w:comment w:id="53" w:author="Mike Ackerman" w:date="2022-09-28T14:45:00Z" w:initials="MA">
+    <w:p>
+      <w:pPr>
+        <w:pStyle w:val="CommentText"/>
+      </w:pPr>
+      <w:r>
+        <w:rPr>
+          <w:rStyle w:val="CommentReference"/>
+        </w:rPr>
+        <w:annotationRef/>
+      </w:r>
+      <w:r>
+        <w:t>Let's provide additional background here e.g., PITcleanr_lite is designed for analysis of upstream and/or downstream movements of anadromous fishes, but could also be applied to other species or life-history types e.g., adfluvial resident species.</w:t>
+      </w:r>
+    </w:p>
+  </w:comment>
+  <w:comment w:id="89" w:author="Mike Ackerman" w:date="2022-09-28T16:17:00Z" w:initials="MA">
+    <w:p>
+      <w:pPr>
+        <w:pStyle w:val="CommentText"/>
+      </w:pPr>
+      <w:r>
+        <w:rPr>
+          <w:rStyle w:val="CommentReference"/>
+        </w:rPr>
+        <w:annotationRef/>
+      </w:r>
+      <w:r>
+        <w:t>I'd like to make this workflow more "vague"…</w:t>
+      </w:r>
+    </w:p>
+    <w:p>
+      <w:pPr>
+        <w:pStyle w:val="CommentText"/>
+      </w:pPr>
+    </w:p>
+    <w:p>
+      <w:pPr>
+        <w:pStyle w:val="CommentText"/>
+      </w:pPr>
+      <w:r>
+        <w:t>1. There's any number of ways to generate a "mark" or "tag" list. We just leveraged the fact that IDFG has to upload all of their tagging files to PTAGIS. But for example, if somebody just had a .txt or .csv that had a list of uniquely tagged fish, we should allow for that.</w:t>
+      </w:r>
+    </w:p>
+    <w:p>
+      <w:pPr>
+        <w:pStyle w:val="CommentText"/>
+      </w:pPr>
+    </w:p>
+    <w:p>
+      <w:pPr>
+        <w:pStyle w:val="CommentText"/>
+      </w:pPr>
+      <w:r>
+        <w:t>2. Similar with observation data. I'd rather take the approach that the minimal information needed are columns x, y, z, etc. I think Biomark would like to make PITcleanr_lite to be BioLogic-centric, but they'd also like to be able to point clients outside of the Columbia River Basin to it. E.g., clients in California, Norway, etc. or even to clients dealing with other species that don't have the luxury of PTAGIS.</w:t>
+      </w:r>
+    </w:p>
+    <w:p>
+      <w:pPr>
+        <w:pStyle w:val="CommentText"/>
+      </w:pPr>
+    </w:p>
+    <w:p>
+      <w:pPr>
+        <w:pStyle w:val="CommentText"/>
+      </w:pPr>
+      <w:r>
+        <w:t>My suggestion is to re-structure the document as follows (off the top of my head):</w:t>
+      </w:r>
+    </w:p>
+    <w:p>
+      <w:pPr>
+        <w:pStyle w:val="CommentText"/>
+      </w:pPr>
+      <w:r>
+        <w:t>1. Marking Data</w:t>
+      </w:r>
+    </w:p>
+    <w:p>
+      <w:pPr>
+        <w:pStyle w:val="CommentText"/>
+      </w:pPr>
+      <w:r>
+        <w:t>2. Observation Data</w:t>
+      </w:r>
+    </w:p>
+    <w:p>
+      <w:pPr>
+        <w:pStyle w:val="CommentText"/>
+      </w:pPr>
+      <w:r>
+        <w:t>3. PITcleanr_lite</w:t>
+      </w:r>
+    </w:p>
+    <w:p>
+      <w:pPr>
+        <w:pStyle w:val="CommentText"/>
+      </w:pPr>
+      <w:r>
+        <w:t>3a. Directionality</w:t>
+      </w:r>
+    </w:p>
+    <w:p>
+      <w:pPr>
+        <w:pStyle w:val="CommentText"/>
+      </w:pPr>
+      <w:r>
+        <w:t>3b. Processing mark and observation data</w:t>
+      </w:r>
+    </w:p>
+    <w:p>
+      <w:pPr>
+        <w:pStyle w:val="CommentText"/>
+      </w:pPr>
+    </w:p>
+    <w:p>
+      <w:pPr>
+        <w:pStyle w:val="CommentText"/>
+      </w:pPr>
+      <w:r>
+        <w:t xml:space="preserve">...or something like that. </w:t>
+      </w:r>
+    </w:p>
+    <w:p>
+      <w:pPr>
+        <w:pStyle w:val="CommentText"/>
+      </w:pPr>
+    </w:p>
+    <w:p>
+      <w:pPr>
+        <w:pStyle w:val="CommentText"/>
+      </w:pPr>
+      <w:r>
+        <w:t>In my mind, PITcleanr isn't really required, we just happened to leverage it bc it's a useful resource, but somebody with just access to BioLogic should be able to use it, too if they have a tag/mark list. It's even debatable whether a tag list is really necessary.</w:t>
+      </w:r>
+    </w:p>
+  </w:comment>
+  <w:comment w:id="109" w:author="Mike Ackerman" w:date="2022-09-28T16:18:00Z" w:initials="MA">
+    <w:p>
+      <w:pPr>
+        <w:pStyle w:val="CommentText"/>
+      </w:pPr>
+      <w:r>
+        <w:rPr>
+          <w:rStyle w:val="CommentReference"/>
+        </w:rPr>
+        <w:annotationRef/>
+      </w:r>
+      <w:r>
+        <w:t>Not necessarily a required item. Biomark would like to point PITcleanr_lite to clients that only have access to BioLogic e.g., in small systems outside the CRB.</w:t>
+      </w:r>
+    </w:p>
+  </w:comment>
+  <w:comment w:id="147" w:author="Mike Ackerman" w:date="2022-09-28T16:45:00Z" w:initials="MA">
+    <w:p>
+      <w:pPr>
+        <w:pStyle w:val="CommentText"/>
+      </w:pPr>
+      <w:r>
+        <w:rPr>
+          <w:rStyle w:val="CommentReference"/>
+        </w:rPr>
+        <w:annotationRef/>
+      </w:r>
+      <w:r>
+        <w:t>Bare bones, it would be nice if a user could just provide their own list of tags. In which case, we should provide the minimal amount of information that needs to be provided. Just one column of PIT tag IDs with no header? Or do we want a header? Are there additional optional columns to define mark groups?</w:t>
+      </w:r>
+    </w:p>
+    <w:p>
+      <w:pPr>
+        <w:pStyle w:val="CommentText"/>
+      </w:pPr>
+    </w:p>
+    <w:p>
+      <w:pPr>
+        <w:pStyle w:val="CommentText"/>
+      </w:pPr>
+      <w:r>
+        <w:t>We only used PTAGIS as our own means to identify unique tagged and released juveniles.</w:t>
+      </w:r>
+    </w:p>
+  </w:comment>
+  <w:comment w:id="212" w:author="Mike Ackerman" w:date="2022-09-28T16:57:00Z" w:initials="MA">
+    <w:p>
+      <w:pPr>
+        <w:pStyle w:val="CommentText"/>
+      </w:pPr>
+      <w:r>
+        <w:rPr>
+          <w:rStyle w:val="CommentReference"/>
+        </w:rPr>
+        <w:annotationRef/>
+      </w:r>
+      <w:r>
+        <w:t>Explain why</w:t>
+      </w:r>
+    </w:p>
+  </w:comment>
+  <w:comment w:id="229" w:author="Mike Ackerman" w:date="2022-09-28T14:04:00Z" w:initials="MA">
+    <w:p>
+      <w:pPr>
+        <w:pStyle w:val="CommentText"/>
+      </w:pPr>
+      <w:r>
+        <w:rPr>
+          <w:rStyle w:val="CommentReference"/>
+        </w:rPr>
+        <w:annotationRef/>
+      </w:r>
+      <w:r>
+        <w:t>Might a suggest a separate folder for the test tags and similar files?</w:t>
+      </w:r>
+    </w:p>
+    <w:p>
+      <w:pPr>
+        <w:pStyle w:val="CommentText"/>
+      </w:pPr>
+    </w:p>
+    <w:p>
+      <w:pPr>
+        <w:pStyle w:val="CommentText"/>
+      </w:pPr>
+      <w:r>
+        <w:t>1. I prefer more folders with fewer files each and 2. a list of tags to be filtered out doesn't seem like metadata.</w:t>
+      </w:r>
+    </w:p>
+  </w:comment>
+  <w:comment w:id="236" w:author="Bryce Oldemeyer" w:date="2022-09-15T15:40:00Z" w:initials="BO">
     <w:p>
       <w:pPr>
         <w:pStyle w:val="CommentText"/>
@@ -2918,18 +5220,39 @@
 
 <file path=word/commentsExtended.xml><?xml version="1.0" encoding="utf-8"?>
 <w15:commentsEx xmlns:wpc="http://schemas.microsoft.com/office/word/2010/wordprocessingCanvas" xmlns:cx="http://schemas.microsoft.com/office/drawing/2014/chartex" xmlns:cx1="http://schemas.microsoft.com/office/drawing/2015/9/8/chartex" xmlns:cx2="http://schemas.microsoft.com/office/drawing/2015/10/21/chartex" xmlns:cx3="http://schemas.microsoft.com/office/drawing/2016/5/9/chartex" xmlns:cx4="http://schemas.microsoft.com/office/drawing/2016/5/10/chartex" xmlns:cx5="http://schemas.microsoft.com/office/drawing/2016/5/11/chartex" xmlns:cx6="http://schemas.microsoft.com/office/drawing/2016/5/12/chartex" xmlns:cx7="http://schemas.microsoft.com/office/drawing/2016/5/13/chartex" xmlns:cx8="http://schemas.microsoft.com/office/drawing/2016/5/14/chartex" xmlns:mc="http://schemas.openxmlformats.org/markup-compatibility/2006" xmlns:aink="http://schemas.microsoft.com/office/drawing/2016/ink" xmlns:am3d="http://schemas.microsoft.com/office/drawing/2017/model3d" xmlns:o="urn:schemas-microsoft-com:office:office" xmlns:oel="http://schemas.microsoft.com/office/2019/extlst" xmlns:r="http://schemas.openxmlformats.org/officeDocument/2006/relationships" xmlns:m="http://schemas.openxmlformats.org/officeDocument/2006/math" xmlns:v="urn:schemas-microsoft-com:vml" xmlns:wp14="http://schemas.microsoft.com/office/word/2010/wordprocessingDrawing" xmlns:wp="http://schemas.openxmlformats.org/drawingml/2006/wordprocessingDrawing" xmlns:w10="urn:schemas-microsoft-com:office:word" xmlns:w="http://schemas.openxmlformats.org/wordprocessingml/2006/main" xmlns:w14="http://schemas.microsoft.com/office/word/2010/wordml" xmlns:w15="http://schemas.microsoft.com/office/word/2012/wordml" xmlns:w16cex="http://schemas.microsoft.com/office/word/2018/wordml/cex" xmlns:w16cid="http://schemas.microsoft.com/office/word/2016/wordml/cid" xmlns:w16="http://schemas.microsoft.com/office/word/2018/wordml" xmlns:w16sdtdh="http://schemas.microsoft.com/office/word/2020/wordml/sdtdatahash" xmlns:w16se="http://schemas.microsoft.com/office/word/2015/wordml/symex" xmlns:wpg="http://schemas.microsoft.com/office/word/2010/wordprocessingGroup" xmlns:wpi="http://schemas.microsoft.com/office/word/2010/wordprocessingInk" xmlns:wne="http://schemas.microsoft.com/office/word/2006/wordml" xmlns:wps="http://schemas.microsoft.com/office/word/2010/wordprocessingShape" mc:Ignorable="w14 w15 w16se w16cid w16 w16cex w16sdtdh wp14">
+  <w15:commentEx w15:paraId="3B903876" w15:done="0"/>
+  <w15:commentEx w15:paraId="5034FA4D" w15:done="0"/>
+  <w15:commentEx w15:paraId="7A203CC2" w15:done="0"/>
+  <w15:commentEx w15:paraId="35B24118" w15:done="0"/>
+  <w15:commentEx w15:paraId="06F37EF8" w15:done="0"/>
+  <w15:commentEx w15:paraId="4E1B3F6E" w15:done="0"/>
+  <w15:commentEx w15:paraId="59B88C4E" w15:done="0"/>
   <w15:commentEx w15:paraId="06689C65" w15:done="0"/>
 </w15:commentsEx>
 </file>
 
 <file path=word/commentsExtensible.xml><?xml version="1.0" encoding="utf-8"?>
 <w16cex:commentsExtensible xmlns:wpc="http://schemas.microsoft.com/office/word/2010/wordprocessingCanvas" xmlns:cx="http://schemas.microsoft.com/office/drawing/2014/chartex" xmlns:cx1="http://schemas.microsoft.com/office/drawing/2015/9/8/chartex" xmlns:cx2="http://schemas.microsoft.com/office/drawing/2015/10/21/chartex" xmlns:cx3="http://schemas.microsoft.com/office/drawing/2016/5/9/chartex" xmlns:cx4="http://schemas.microsoft.com/office/drawing/2016/5/10/chartex" xmlns:cx5="http://schemas.microsoft.com/office/drawing/2016/5/11/chartex" xmlns:cx6="http://schemas.microsoft.com/office/drawing/2016/5/12/chartex" xmlns:cx7="http://schemas.microsoft.com/office/drawing/2016/5/13/chartex" xmlns:cx8="http://schemas.microsoft.com/office/drawing/2016/5/14/chartex" xmlns:mc="http://schemas.openxmlformats.org/markup-compatibility/2006" xmlns:aink="http://schemas.microsoft.com/office/drawing/2016/ink" xmlns:am3d="http://schemas.microsoft.com/office/drawing/2017/model3d" xmlns:o="urn:schemas-microsoft-com:office:office" xmlns:oel="http://schemas.microsoft.com/office/2019/extlst" xmlns:r="http://schemas.openxmlformats.org/officeDocument/2006/relationships" xmlns:m="http://schemas.openxmlformats.org/officeDocument/2006/math" xmlns:v="urn:schemas-microsoft-com:vml" xmlns:wp14="http://schemas.microsoft.com/office/word/2010/wordprocessingDrawing" xmlns:wp="http://schemas.openxmlformats.org/drawingml/2006/wordprocessingDrawing" xmlns:w10="urn:schemas-microsoft-com:office:word" xmlns:w="http://schemas.openxmlformats.org/wordprocessingml/2006/main" xmlns:w14="http://schemas.microsoft.com/office/word/2010/wordml" xmlns:w15="http://schemas.microsoft.com/office/word/2012/wordml" xmlns:w16cex="http://schemas.microsoft.com/office/word/2018/wordml/cex" xmlns:w16cid="http://schemas.microsoft.com/office/word/2016/wordml/cid" xmlns:w16="http://schemas.microsoft.com/office/word/2018/wordml" xmlns:w16sdtdh="http://schemas.microsoft.com/office/word/2020/wordml/sdtdatahash" xmlns:w16se="http://schemas.microsoft.com/office/word/2015/wordml/symex" xmlns:wpg="http://schemas.microsoft.com/office/word/2010/wordprocessingGroup" xmlns:wpi="http://schemas.microsoft.com/office/word/2010/wordprocessingInk" xmlns:wne="http://schemas.microsoft.com/office/word/2006/wordml" xmlns:wps="http://schemas.microsoft.com/office/word/2010/wordprocessingShape" mc:Ignorable="w14 w15 w16se w16cid w16 w16cex w16sdtdh wp14">
+  <w16cex:commentExtensible w16cex:durableId="26DED782" w16cex:dateUtc="2022-09-28T20:24:00Z"/>
+  <w16cex:commentExtensible w16cex:durableId="26DEDC8D" w16cex:dateUtc="2022-09-28T20:45:00Z"/>
+  <w16cex:commentExtensible w16cex:durableId="26DEF1FD" w16cex:dateUtc="2022-09-28T22:17:00Z"/>
+  <w16cex:commentExtensible w16cex:durableId="26DEF6A8" w16cex:dateUtc="2022-09-28T22:18:00Z"/>
+  <w16cex:commentExtensible w16cex:durableId="26DEF898" w16cex:dateUtc="2022-09-28T22:45:00Z"/>
+  <w16cex:commentExtensible w16cex:durableId="26DEFB96" w16cex:dateUtc="2022-09-28T22:57:00Z"/>
+  <w16cex:commentExtensible w16cex:durableId="26DED2D5" w16cex:dateUtc="2022-09-28T20:04:00Z"/>
   <w16cex:commentExtensible w16cex:durableId="26CDC5D2" w16cex:dateUtc="2022-09-15T21:40:00Z"/>
 </w16cex:commentsExtensible>
 </file>
 
 <file path=word/commentsIds.xml><?xml version="1.0" encoding="utf-8"?>
 <w16cid:commentsIds xmlns:wpc="http://schemas.microsoft.com/office/word/2010/wordprocessingCanvas" xmlns:cx="http://schemas.microsoft.com/office/drawing/2014/chartex" xmlns:cx1="http://schemas.microsoft.com/office/drawing/2015/9/8/chartex" xmlns:cx2="http://schemas.microsoft.com/office/drawing/2015/10/21/chartex" xmlns:cx3="http://schemas.microsoft.com/office/drawing/2016/5/9/chartex" xmlns:cx4="http://schemas.microsoft.com/office/drawing/2016/5/10/chartex" xmlns:cx5="http://schemas.microsoft.com/office/drawing/2016/5/11/chartex" xmlns:cx6="http://schemas.microsoft.com/office/drawing/2016/5/12/chartex" xmlns:cx7="http://schemas.microsoft.com/office/drawing/2016/5/13/chartex" xmlns:cx8="http://schemas.microsoft.com/office/drawing/2016/5/14/chartex" xmlns:mc="http://schemas.openxmlformats.org/markup-compatibility/2006" xmlns:aink="http://schemas.microsoft.com/office/drawing/2016/ink" xmlns:am3d="http://schemas.microsoft.com/office/drawing/2017/model3d" xmlns:o="urn:schemas-microsoft-com:office:office" xmlns:oel="http://schemas.microsoft.com/office/2019/extlst" xmlns:r="http://schemas.openxmlformats.org/officeDocument/2006/relationships" xmlns:m="http://schemas.openxmlformats.org/officeDocument/2006/math" xmlns:v="urn:schemas-microsoft-com:vml" xmlns:wp14="http://schemas.microsoft.com/office/word/2010/wordprocessingDrawing" xmlns:wp="http://schemas.openxmlformats.org/drawingml/2006/wordprocessingDrawing" xmlns:w10="urn:schemas-microsoft-com:office:word" xmlns:w="http://schemas.openxmlformats.org/wordprocessingml/2006/main" xmlns:w14="http://schemas.microsoft.com/office/word/2010/wordml" xmlns:w15="http://schemas.microsoft.com/office/word/2012/wordml" xmlns:w16cex="http://schemas.microsoft.com/office/word/2018/wordml/cex" xmlns:w16cid="http://schemas.microsoft.com/office/word/2016/wordml/cid" xmlns:w16="http://schemas.microsoft.com/office/word/2018/wordml" xmlns:w16sdtdh="http://schemas.microsoft.com/office/word/2020/wordml/sdtdatahash" xmlns:w16se="http://schemas.microsoft.com/office/word/2015/wordml/symex" xmlns:wpg="http://schemas.microsoft.com/office/word/2010/wordprocessingGroup" xmlns:wpi="http://schemas.microsoft.com/office/word/2010/wordprocessingInk" xmlns:wne="http://schemas.microsoft.com/office/word/2006/wordml" xmlns:wps="http://schemas.microsoft.com/office/word/2010/wordprocessingShape" mc:Ignorable="w14 w15 w16se w16cid w16 w16cex w16sdtdh wp14">
+  <w16cid:commentId w16cid:paraId="3B903876" w16cid:durableId="26DED782"/>
+  <w16cid:commentId w16cid:paraId="5034FA4D" w16cid:durableId="26DEDC8D"/>
+  <w16cid:commentId w16cid:paraId="7A203CC2" w16cid:durableId="26DEF1FD"/>
+  <w16cid:commentId w16cid:paraId="35B24118" w16cid:durableId="26DEF6A8"/>
+  <w16cid:commentId w16cid:paraId="06F37EF8" w16cid:durableId="26DEF898"/>
+  <w16cid:commentId w16cid:paraId="4E1B3F6E" w16cid:durableId="26DEFB96"/>
+  <w16cid:commentId w16cid:paraId="59B88C4E" w16cid:durableId="26DED2D5"/>
   <w16cid:commentId w16cid:paraId="06689C65" w16cid:durableId="26CDC5D2"/>
 </w16cid:commentsIds>
 </file>
@@ -3284,7 +5607,7 @@
                       <a:effectLst/>
                       <a:extLst>
                         <a:ext uri="{C572A759-6A51-4108-AA02-DFA0A04FC94B}">
-                          <ma14:wrappingTextBoxFlag xmlns:arto="http://schemas.microsoft.com/office/word/2006/arto" xmlns:ma14="http://schemas.microsoft.com/office/mac/drawingml/2011/main" xmlns:w="http://schemas.openxmlformats.org/wordprocessingml/2006/main" xmlns:w10="urn:schemas-microsoft-com:office:word" xmlns:v="urn:schemas-microsoft-com:vml" xmlns:o="urn:schemas-microsoft-com:office:office" xmlns:mv="urn:schemas-microsoft-com:mac:vml" xmlns:mo="http://schemas.microsoft.com/office/mac/office/2008/main" xmlns="" xmlns:a14="http://schemas.microsoft.com/office/drawing/2010/main" xmlns:pic="http://schemas.openxmlformats.org/drawingml/2006/picture"/>
+                          <ma14:wrappingTextBoxFlag xmlns:pic="http://schemas.openxmlformats.org/drawingml/2006/picture" xmlns:a14="http://schemas.microsoft.com/office/drawing/2010/main" xmlns="" xmlns:mo="http://schemas.microsoft.com/office/mac/office/2008/main" xmlns:mv="urn:schemas-microsoft-com:mac:vml" xmlns:o="urn:schemas-microsoft-com:office:office" xmlns:v="urn:schemas-microsoft-com:vml" xmlns:w10="urn:schemas-microsoft-com:office:word" xmlns:w="http://schemas.openxmlformats.org/wordprocessingml/2006/main" xmlns:ma14="http://schemas.microsoft.com/office/mac/drawingml/2011/main" xmlns:arto="http://schemas.microsoft.com/office/word/2006/arto"/>
                         </a:ext>
                       </a:extLst>
                     </wps:spPr>
@@ -3890,6 +6213,95 @@
     </w:lvl>
   </w:abstractNum>
   <w:abstractNum w:abstractNumId="1" w15:restartNumberingAfterBreak="0">
+    <w:nsid w:val="06FC1FA5"/>
+    <w:multiLevelType w:val="hybridMultilevel"/>
+    <w:tmpl w:val="A0DA4516"/>
+    <w:lvl w:ilvl="0" w:tplc="4BC63F66">
+      <w:start w:val="1"/>
+      <w:numFmt w:val="decimal"/>
+      <w:lvlText w:val="%1."/>
+      <w:lvlJc w:val="left"/>
+      <w:pPr>
+        <w:ind w:left="720" w:hanging="360"/>
+      </w:pPr>
+      <w:rPr>
+        <w:rFonts w:hint="default"/>
+      </w:rPr>
+    </w:lvl>
+    <w:lvl w:ilvl="1" w:tplc="04090019" w:tentative="1">
+      <w:start w:val="1"/>
+      <w:numFmt w:val="lowerLetter"/>
+      <w:lvlText w:val="%2."/>
+      <w:lvlJc w:val="left"/>
+      <w:pPr>
+        <w:ind w:left="1440" w:hanging="360"/>
+      </w:pPr>
+    </w:lvl>
+    <w:lvl w:ilvl="2" w:tplc="0409001B" w:tentative="1">
+      <w:start w:val="1"/>
+      <w:numFmt w:val="lowerRoman"/>
+      <w:lvlText w:val="%3."/>
+      <w:lvlJc w:val="right"/>
+      <w:pPr>
+        <w:ind w:left="2160" w:hanging="180"/>
+      </w:pPr>
+    </w:lvl>
+    <w:lvl w:ilvl="3" w:tplc="0409000F" w:tentative="1">
+      <w:start w:val="1"/>
+      <w:numFmt w:val="decimal"/>
+      <w:lvlText w:val="%4."/>
+      <w:lvlJc w:val="left"/>
+      <w:pPr>
+        <w:ind w:left="2880" w:hanging="360"/>
+      </w:pPr>
+    </w:lvl>
+    <w:lvl w:ilvl="4" w:tplc="04090019" w:tentative="1">
+      <w:start w:val="1"/>
+      <w:numFmt w:val="lowerLetter"/>
+      <w:lvlText w:val="%5."/>
+      <w:lvlJc w:val="left"/>
+      <w:pPr>
+        <w:ind w:left="3600" w:hanging="360"/>
+      </w:pPr>
+    </w:lvl>
+    <w:lvl w:ilvl="5" w:tplc="0409001B" w:tentative="1">
+      <w:start w:val="1"/>
+      <w:numFmt w:val="lowerRoman"/>
+      <w:lvlText w:val="%6."/>
+      <w:lvlJc w:val="right"/>
+      <w:pPr>
+        <w:ind w:left="4320" w:hanging="180"/>
+      </w:pPr>
+    </w:lvl>
+    <w:lvl w:ilvl="6" w:tplc="0409000F" w:tentative="1">
+      <w:start w:val="1"/>
+      <w:numFmt w:val="decimal"/>
+      <w:lvlText w:val="%7."/>
+      <w:lvlJc w:val="left"/>
+      <w:pPr>
+        <w:ind w:left="5040" w:hanging="360"/>
+      </w:pPr>
+    </w:lvl>
+    <w:lvl w:ilvl="7" w:tplc="04090019" w:tentative="1">
+      <w:start w:val="1"/>
+      <w:numFmt w:val="lowerLetter"/>
+      <w:lvlText w:val="%8."/>
+      <w:lvlJc w:val="left"/>
+      <w:pPr>
+        <w:ind w:left="5760" w:hanging="360"/>
+      </w:pPr>
+    </w:lvl>
+    <w:lvl w:ilvl="8" w:tplc="0409001B" w:tentative="1">
+      <w:start w:val="1"/>
+      <w:numFmt w:val="lowerRoman"/>
+      <w:lvlText w:val="%9."/>
+      <w:lvlJc w:val="right"/>
+      <w:pPr>
+        <w:ind w:left="6480" w:hanging="180"/>
+      </w:pPr>
+    </w:lvl>
+  </w:abstractNum>
+  <w:abstractNum w:abstractNumId="2" w15:restartNumberingAfterBreak="0">
     <w:nsid w:val="077C505E"/>
     <w:multiLevelType w:val="hybridMultilevel"/>
     <w:tmpl w:val="901ABE2A"/>
@@ -3979,7 +6391,7 @@
       </w:pPr>
     </w:lvl>
   </w:abstractNum>
-  <w:abstractNum w:abstractNumId="2" w15:restartNumberingAfterBreak="0">
+  <w:abstractNum w:abstractNumId="3" w15:restartNumberingAfterBreak="0">
     <w:nsid w:val="0A6B5A26"/>
     <w:multiLevelType w:val="hybridMultilevel"/>
     <w:tmpl w:val="4266A3C2"/>
@@ -4068,7 +6480,7 @@
       </w:pPr>
     </w:lvl>
   </w:abstractNum>
-  <w:abstractNum w:abstractNumId="3" w15:restartNumberingAfterBreak="0">
+  <w:abstractNum w:abstractNumId="4" w15:restartNumberingAfterBreak="0">
     <w:nsid w:val="11C31A72"/>
     <w:multiLevelType w:val="multilevel"/>
     <w:tmpl w:val="706C8280"/>
@@ -4209,7 +6621,7 @@
       </w:rPr>
     </w:lvl>
   </w:abstractNum>
-  <w:abstractNum w:abstractNumId="4" w15:restartNumberingAfterBreak="0">
+  <w:abstractNum w:abstractNumId="5" w15:restartNumberingAfterBreak="0">
     <w:nsid w:val="169333EB"/>
     <w:multiLevelType w:val="hybridMultilevel"/>
     <w:tmpl w:val="FAD088C0"/>
@@ -4295,7 +6707,7 @@
       </w:pPr>
     </w:lvl>
   </w:abstractNum>
-  <w:abstractNum w:abstractNumId="5" w15:restartNumberingAfterBreak="0">
+  <w:abstractNum w:abstractNumId="6" w15:restartNumberingAfterBreak="0">
     <w:nsid w:val="179B4371"/>
     <w:multiLevelType w:val="hybridMultilevel"/>
     <w:tmpl w:val="F59CE716"/>
@@ -4381,7 +6793,7 @@
       </w:pPr>
     </w:lvl>
   </w:abstractNum>
-  <w:abstractNum w:abstractNumId="6" w15:restartNumberingAfterBreak="0">
+  <w:abstractNum w:abstractNumId="7" w15:restartNumberingAfterBreak="0">
     <w:nsid w:val="19742370"/>
     <w:multiLevelType w:val="hybridMultilevel"/>
     <w:tmpl w:val="5686C608"/>
@@ -4470,7 +6882,7 @@
       </w:pPr>
     </w:lvl>
   </w:abstractNum>
-  <w:abstractNum w:abstractNumId="7" w15:restartNumberingAfterBreak="0">
+  <w:abstractNum w:abstractNumId="8" w15:restartNumberingAfterBreak="0">
     <w:nsid w:val="1B414AA2"/>
     <w:multiLevelType w:val="hybridMultilevel"/>
     <w:tmpl w:val="C72EBDB2"/>
@@ -4559,7 +6971,7 @@
       </w:pPr>
     </w:lvl>
   </w:abstractNum>
-  <w:abstractNum w:abstractNumId="8" w15:restartNumberingAfterBreak="0">
+  <w:abstractNum w:abstractNumId="9" w15:restartNumberingAfterBreak="0">
     <w:nsid w:val="20C6773D"/>
     <w:multiLevelType w:val="hybridMultilevel"/>
     <w:tmpl w:val="F59CE716"/>
@@ -4645,7 +7057,7 @@
       </w:pPr>
     </w:lvl>
   </w:abstractNum>
-  <w:abstractNum w:abstractNumId="9" w15:restartNumberingAfterBreak="0">
+  <w:abstractNum w:abstractNumId="10" w15:restartNumberingAfterBreak="0">
     <w:nsid w:val="2A1824C5"/>
     <w:multiLevelType w:val="hybridMultilevel"/>
     <w:tmpl w:val="8668B5CA"/>
@@ -4731,7 +7143,7 @@
       </w:pPr>
     </w:lvl>
   </w:abstractNum>
-  <w:abstractNum w:abstractNumId="10" w15:restartNumberingAfterBreak="0">
+  <w:abstractNum w:abstractNumId="11" w15:restartNumberingAfterBreak="0">
     <w:nsid w:val="2A577DA4"/>
     <w:multiLevelType w:val="hybridMultilevel"/>
     <w:tmpl w:val="82A2252C"/>
@@ -4820,7 +7232,7 @@
       </w:pPr>
     </w:lvl>
   </w:abstractNum>
-  <w:abstractNum w:abstractNumId="11" w15:restartNumberingAfterBreak="0">
+  <w:abstractNum w:abstractNumId="12" w15:restartNumberingAfterBreak="0">
     <w:nsid w:val="3063081D"/>
     <w:multiLevelType w:val="hybridMultilevel"/>
     <w:tmpl w:val="87D8E874"/>
@@ -4910,7 +7322,7 @@
       </w:pPr>
     </w:lvl>
   </w:abstractNum>
-  <w:abstractNum w:abstractNumId="12" w15:restartNumberingAfterBreak="0">
+  <w:abstractNum w:abstractNumId="13" w15:restartNumberingAfterBreak="0">
     <w:nsid w:val="337978B5"/>
     <w:multiLevelType w:val="hybridMultilevel"/>
     <w:tmpl w:val="29C00FD6"/>
@@ -5023,7 +7435,93 @@
       </w:rPr>
     </w:lvl>
   </w:abstractNum>
-  <w:abstractNum w:abstractNumId="13" w15:restartNumberingAfterBreak="0">
+  <w:abstractNum w:abstractNumId="14" w15:restartNumberingAfterBreak="0">
+    <w:nsid w:val="356A6056"/>
+    <w:multiLevelType w:val="hybridMultilevel"/>
+    <w:tmpl w:val="B7E2F50E"/>
+    <w:lvl w:ilvl="0" w:tplc="FFFFFFFF">
+      <w:start w:val="1"/>
+      <w:numFmt w:val="decimal"/>
+      <w:lvlText w:val="%1."/>
+      <w:lvlJc w:val="left"/>
+      <w:pPr>
+        <w:ind w:left="720" w:hanging="360"/>
+      </w:pPr>
+    </w:lvl>
+    <w:lvl w:ilvl="1" w:tplc="FFFFFFFF" w:tentative="1">
+      <w:start w:val="1"/>
+      <w:numFmt w:val="lowerLetter"/>
+      <w:lvlText w:val="%2."/>
+      <w:lvlJc w:val="left"/>
+      <w:pPr>
+        <w:ind w:left="1440" w:hanging="360"/>
+      </w:pPr>
+    </w:lvl>
+    <w:lvl w:ilvl="2" w:tplc="FFFFFFFF" w:tentative="1">
+      <w:start w:val="1"/>
+      <w:numFmt w:val="lowerRoman"/>
+      <w:lvlText w:val="%3."/>
+      <w:lvlJc w:val="right"/>
+      <w:pPr>
+        <w:ind w:left="2160" w:hanging="180"/>
+      </w:pPr>
+    </w:lvl>
+    <w:lvl w:ilvl="3" w:tplc="FFFFFFFF" w:tentative="1">
+      <w:start w:val="1"/>
+      <w:numFmt w:val="decimal"/>
+      <w:lvlText w:val="%4."/>
+      <w:lvlJc w:val="left"/>
+      <w:pPr>
+        <w:ind w:left="2880" w:hanging="360"/>
+      </w:pPr>
+    </w:lvl>
+    <w:lvl w:ilvl="4" w:tplc="FFFFFFFF" w:tentative="1">
+      <w:start w:val="1"/>
+      <w:numFmt w:val="lowerLetter"/>
+      <w:lvlText w:val="%5."/>
+      <w:lvlJc w:val="left"/>
+      <w:pPr>
+        <w:ind w:left="3600" w:hanging="360"/>
+      </w:pPr>
+    </w:lvl>
+    <w:lvl w:ilvl="5" w:tplc="FFFFFFFF" w:tentative="1">
+      <w:start w:val="1"/>
+      <w:numFmt w:val="lowerRoman"/>
+      <w:lvlText w:val="%6."/>
+      <w:lvlJc w:val="right"/>
+      <w:pPr>
+        <w:ind w:left="4320" w:hanging="180"/>
+      </w:pPr>
+    </w:lvl>
+    <w:lvl w:ilvl="6" w:tplc="FFFFFFFF" w:tentative="1">
+      <w:start w:val="1"/>
+      <w:numFmt w:val="decimal"/>
+      <w:lvlText w:val="%7."/>
+      <w:lvlJc w:val="left"/>
+      <w:pPr>
+        <w:ind w:left="5040" w:hanging="360"/>
+      </w:pPr>
+    </w:lvl>
+    <w:lvl w:ilvl="7" w:tplc="FFFFFFFF" w:tentative="1">
+      <w:start w:val="1"/>
+      <w:numFmt w:val="lowerLetter"/>
+      <w:lvlText w:val="%8."/>
+      <w:lvlJc w:val="left"/>
+      <w:pPr>
+        <w:ind w:left="5760" w:hanging="360"/>
+      </w:pPr>
+    </w:lvl>
+    <w:lvl w:ilvl="8" w:tplc="FFFFFFFF" w:tentative="1">
+      <w:start w:val="1"/>
+      <w:numFmt w:val="lowerRoman"/>
+      <w:lvlText w:val="%9."/>
+      <w:lvlJc w:val="right"/>
+      <w:pPr>
+        <w:ind w:left="6480" w:hanging="180"/>
+      </w:pPr>
+    </w:lvl>
+  </w:abstractNum>
+  <w:abstractNum w:abstractNumId="15" w15:restartNumberingAfterBreak="0">
     <w:nsid w:val="36B75815"/>
     <w:multiLevelType w:val="hybridMultilevel"/>
     <w:tmpl w:val="BB949CB8"/>
@@ -5136,7 +7634,96 @@
       </w:rPr>
     </w:lvl>
   </w:abstractNum>
-  <w:abstractNum w:abstractNumId="14" w15:restartNumberingAfterBreak="0">
+  <w:abstractNum w:abstractNumId="16" w15:restartNumberingAfterBreak="0">
+    <w:nsid w:val="375A2A3D"/>
+    <w:multiLevelType w:val="hybridMultilevel"/>
+    <w:tmpl w:val="AAF4D95A"/>
+    <w:lvl w:ilvl="0" w:tplc="D098F3F6">
+      <w:start w:val="1"/>
+      <w:numFmt w:val="decimal"/>
+      <w:lvlText w:val="%1."/>
+      <w:lvlJc w:val="left"/>
+      <w:pPr>
+        <w:ind w:left="720" w:hanging="360"/>
+      </w:pPr>
+      <w:rPr>
+        <w:rFonts w:hint="default"/>
+      </w:rPr>
+    </w:lvl>
+    <w:lvl w:ilvl="1" w:tplc="04090019" w:tentative="1">
+      <w:start w:val="1"/>
+      <w:numFmt w:val="lowerLetter"/>
+      <w:lvlText w:val="%2."/>
+      <w:lvlJc w:val="left"/>
+      <w:pPr>
+        <w:ind w:left="1440" w:hanging="360"/>
+      </w:pPr>
+    </w:lvl>
+    <w:lvl w:ilvl="2" w:tplc="0409001B" w:tentative="1">
+      <w:start w:val="1"/>
+      <w:numFmt w:val="lowerRoman"/>
+      <w:lvlText w:val="%3."/>
+      <w:lvlJc w:val="right"/>
+      <w:pPr>
+        <w:ind w:left="2160" w:hanging="180"/>
+      </w:pPr>
+    </w:lvl>
+    <w:lvl w:ilvl="3" w:tplc="0409000F" w:tentative="1">
+      <w:start w:val="1"/>
+      <w:numFmt w:val="decimal"/>
+      <w:lvlText w:val="%4."/>
+      <w:lvlJc w:val="left"/>
+      <w:pPr>
+        <w:ind w:left="2880" w:hanging="360"/>
+      </w:pPr>
+    </w:lvl>
+    <w:lvl w:ilvl="4" w:tplc="04090019" w:tentative="1">
+      <w:start w:val="1"/>
+      <w:numFmt w:val="lowerLetter"/>
+      <w:lvlText w:val="%5."/>
+      <w:lvlJc w:val="left"/>
+      <w:pPr>
+        <w:ind w:left="3600" w:hanging="360"/>
+      </w:pPr>
+    </w:lvl>
+    <w:lvl w:ilvl="5" w:tplc="0409001B" w:tentative="1">
+      <w:start w:val="1"/>
+      <w:numFmt w:val="lowerRoman"/>
+      <w:lvlText w:val="%6."/>
+      <w:lvlJc w:val="right"/>
+      <w:pPr>
+        <w:ind w:left="4320" w:hanging="180"/>
+      </w:pPr>
+    </w:lvl>
+    <w:lvl w:ilvl="6" w:tplc="0409000F" w:tentative="1">
+      <w:start w:val="1"/>
+      <w:numFmt w:val="decimal"/>
+      <w:lvlText w:val="%7."/>
+      <w:lvlJc w:val="left"/>
+      <w:pPr>
+        <w:ind w:left="5040" w:hanging="360"/>
+      </w:pPr>
+    </w:lvl>
+    <w:lvl w:ilvl="7" w:tplc="04090019" w:tentative="1">
+      <w:start w:val="1"/>
+      <w:numFmt w:val="lowerLetter"/>
+      <w:lvlText w:val="%8."/>
+      <w:lvlJc w:val="left"/>
+      <w:pPr>
+        <w:ind w:left="5760" w:hanging="360"/>
+      </w:pPr>
+    </w:lvl>
+    <w:lvl w:ilvl="8" w:tplc="0409001B" w:tentative="1">
+      <w:start w:val="1"/>
+      <w:numFmt w:val="lowerRoman"/>
+      <w:lvlText w:val="%9."/>
+      <w:lvlJc w:val="right"/>
+      <w:pPr>
+        <w:ind w:left="6480" w:hanging="180"/>
+      </w:pPr>
+    </w:lvl>
+  </w:abstractNum>
+  <w:abstractNum w:abstractNumId="17" w15:restartNumberingAfterBreak="0">
     <w:nsid w:val="3A602DA6"/>
     <w:multiLevelType w:val="hybridMultilevel"/>
     <w:tmpl w:val="F59CE716"/>
@@ -5222,7 +7809,7 @@
       </w:pPr>
     </w:lvl>
   </w:abstractNum>
-  <w:abstractNum w:abstractNumId="15" w15:restartNumberingAfterBreak="0">
+  <w:abstractNum w:abstractNumId="18" w15:restartNumberingAfterBreak="0">
     <w:nsid w:val="3DCE428C"/>
     <w:multiLevelType w:val="hybridMultilevel"/>
     <w:tmpl w:val="6B4A6374"/>
@@ -5335,7 +7922,7 @@
       </w:rPr>
     </w:lvl>
   </w:abstractNum>
-  <w:abstractNum w:abstractNumId="16" w15:restartNumberingAfterBreak="0">
+  <w:abstractNum w:abstractNumId="19" w15:restartNumberingAfterBreak="0">
     <w:nsid w:val="440E05B4"/>
     <w:multiLevelType w:val="hybridMultilevel"/>
     <w:tmpl w:val="CBFE7E9A"/>
@@ -5448,7 +8035,7 @@
       </w:rPr>
     </w:lvl>
   </w:abstractNum>
-  <w:abstractNum w:abstractNumId="17" w15:restartNumberingAfterBreak="0">
+  <w:abstractNum w:abstractNumId="20" w15:restartNumberingAfterBreak="0">
     <w:nsid w:val="458658EE"/>
     <w:multiLevelType w:val="hybridMultilevel"/>
     <w:tmpl w:val="B7E2F50E"/>
@@ -5534,7 +8121,7 @@
       </w:pPr>
     </w:lvl>
   </w:abstractNum>
-  <w:abstractNum w:abstractNumId="18" w15:restartNumberingAfterBreak="0">
+  <w:abstractNum w:abstractNumId="21" w15:restartNumberingAfterBreak="0">
     <w:nsid w:val="49AB5753"/>
     <w:multiLevelType w:val="multilevel"/>
     <w:tmpl w:val="C48CE64A"/>
@@ -5675,7 +8262,7 @@
       </w:rPr>
     </w:lvl>
   </w:abstractNum>
-  <w:abstractNum w:abstractNumId="19" w15:restartNumberingAfterBreak="0">
+  <w:abstractNum w:abstractNumId="22" w15:restartNumberingAfterBreak="0">
     <w:nsid w:val="4E611E4B"/>
     <w:multiLevelType w:val="hybridMultilevel"/>
     <w:tmpl w:val="B8F408B2"/>
@@ -5788,7 +8375,7 @@
       </w:rPr>
     </w:lvl>
   </w:abstractNum>
-  <w:abstractNum w:abstractNumId="20" w15:restartNumberingAfterBreak="0">
+  <w:abstractNum w:abstractNumId="23" w15:restartNumberingAfterBreak="0">
     <w:nsid w:val="52B51F77"/>
     <w:multiLevelType w:val="hybridMultilevel"/>
     <w:tmpl w:val="17101A66"/>
@@ -5877,7 +8464,7 @@
       </w:pPr>
     </w:lvl>
   </w:abstractNum>
-  <w:abstractNum w:abstractNumId="21" w15:restartNumberingAfterBreak="0">
+  <w:abstractNum w:abstractNumId="24" w15:restartNumberingAfterBreak="0">
     <w:nsid w:val="535C2F20"/>
     <w:multiLevelType w:val="hybridMultilevel"/>
     <w:tmpl w:val="255ED672"/>
@@ -5990,7 +8577,7 @@
       </w:rPr>
     </w:lvl>
   </w:abstractNum>
-  <w:abstractNum w:abstractNumId="22" w15:restartNumberingAfterBreak="0">
+  <w:abstractNum w:abstractNumId="25" w15:restartNumberingAfterBreak="0">
     <w:nsid w:val="551F3D52"/>
     <w:multiLevelType w:val="hybridMultilevel"/>
     <w:tmpl w:val="3A900EFE"/>
@@ -6079,7 +8666,7 @@
       </w:pPr>
     </w:lvl>
   </w:abstractNum>
-  <w:abstractNum w:abstractNumId="23" w15:restartNumberingAfterBreak="0">
+  <w:abstractNum w:abstractNumId="26" w15:restartNumberingAfterBreak="0">
     <w:nsid w:val="63394DB3"/>
     <w:multiLevelType w:val="hybridMultilevel"/>
     <w:tmpl w:val="2D744646"/>
@@ -6168,7 +8755,7 @@
       </w:pPr>
     </w:lvl>
   </w:abstractNum>
-  <w:abstractNum w:abstractNumId="24" w15:restartNumberingAfterBreak="0">
+  <w:abstractNum w:abstractNumId="27" w15:restartNumberingAfterBreak="0">
     <w:nsid w:val="6B4923AC"/>
     <w:multiLevelType w:val="hybridMultilevel"/>
     <w:tmpl w:val="81F898C4"/>
@@ -6254,7 +8841,7 @@
       </w:pPr>
     </w:lvl>
   </w:abstractNum>
-  <w:abstractNum w:abstractNumId="25" w15:restartNumberingAfterBreak="0">
+  <w:abstractNum w:abstractNumId="28" w15:restartNumberingAfterBreak="0">
     <w:nsid w:val="6E6022C1"/>
     <w:multiLevelType w:val="multilevel"/>
     <w:tmpl w:val="14A45CAA"/>
@@ -6395,7 +8982,7 @@
       </w:rPr>
     </w:lvl>
   </w:abstractNum>
-  <w:abstractNum w:abstractNumId="26" w15:restartNumberingAfterBreak="0">
+  <w:abstractNum w:abstractNumId="29" w15:restartNumberingAfterBreak="0">
     <w:nsid w:val="71F921B2"/>
     <w:multiLevelType w:val="hybridMultilevel"/>
     <w:tmpl w:val="DB56FC06"/>
@@ -6508,7 +9095,7 @@
       </w:rPr>
     </w:lvl>
   </w:abstractNum>
-  <w:abstractNum w:abstractNumId="27" w15:restartNumberingAfterBreak="0">
+  <w:abstractNum w:abstractNumId="30" w15:restartNumberingAfterBreak="0">
     <w:nsid w:val="7322251D"/>
     <w:multiLevelType w:val="multilevel"/>
     <w:tmpl w:val="F1AA8CF4"/>
@@ -6649,7 +9236,93 @@
       </w:rPr>
     </w:lvl>
   </w:abstractNum>
-  <w:abstractNum w:abstractNumId="28" w15:restartNumberingAfterBreak="0">
+  <w:abstractNum w:abstractNumId="31" w15:restartNumberingAfterBreak="0">
+    <w:nsid w:val="771C3EA3"/>
+    <w:multiLevelType w:val="hybridMultilevel"/>
+    <w:tmpl w:val="B7E2F50E"/>
+    <w:lvl w:ilvl="0" w:tplc="FFFFFFFF">
+      <w:start w:val="1"/>
+      <w:numFmt w:val="decimal"/>
+      <w:lvlText w:val="%1."/>
+      <w:lvlJc w:val="left"/>
+      <w:pPr>
+        <w:ind w:left="720" w:hanging="360"/>
+      </w:pPr>
+    </w:lvl>
+    <w:lvl w:ilvl="1" w:tplc="FFFFFFFF" w:tentative="1">
+      <w:start w:val="1"/>
+      <w:numFmt w:val="lowerLetter"/>
+      <w:lvlText w:val="%2."/>
+      <w:lvlJc w:val="left"/>
+      <w:pPr>
+        <w:ind w:left="1440" w:hanging="360"/>
+      </w:pPr>
+    </w:lvl>
+    <w:lvl w:ilvl="2" w:tplc="FFFFFFFF" w:tentative="1">
+      <w:start w:val="1"/>
+      <w:numFmt w:val="lowerRoman"/>
+      <w:lvlText w:val="%3."/>
+      <w:lvlJc w:val="right"/>
+      <w:pPr>
+        <w:ind w:left="2160" w:hanging="180"/>
+      </w:pPr>
+    </w:lvl>
+    <w:lvl w:ilvl="3" w:tplc="FFFFFFFF" w:tentative="1">
+      <w:start w:val="1"/>
+      <w:numFmt w:val="decimal"/>
+      <w:lvlText w:val="%4."/>
+      <w:lvlJc w:val="left"/>
+      <w:pPr>
+        <w:ind w:left="2880" w:hanging="360"/>
+      </w:pPr>
+    </w:lvl>
+    <w:lvl w:ilvl="4" w:tplc="FFFFFFFF" w:tentative="1">
+      <w:start w:val="1"/>
+      <w:numFmt w:val="lowerLetter"/>
+      <w:lvlText w:val="%5."/>
+      <w:lvlJc w:val="left"/>
+      <w:pPr>
+        <w:ind w:left="3600" w:hanging="360"/>
+      </w:pPr>
+    </w:lvl>
+    <w:lvl w:ilvl="5" w:tplc="FFFFFFFF" w:tentative="1">
+      <w:start w:val="1"/>
+      <w:numFmt w:val="lowerRoman"/>
+      <w:lvlText w:val="%6."/>
+      <w:lvlJc w:val="right"/>
+      <w:pPr>
+        <w:ind w:left="4320" w:hanging="180"/>
+      </w:pPr>
+    </w:lvl>
+    <w:lvl w:ilvl="6" w:tplc="FFFFFFFF" w:tentative="1">
+      <w:start w:val="1"/>
+      <w:numFmt w:val="decimal"/>
+      <w:lvlText w:val="%7."/>
+      <w:lvlJc w:val="left"/>
+      <w:pPr>
+        <w:ind w:left="5040" w:hanging="360"/>
+      </w:pPr>
+    </w:lvl>
+    <w:lvl w:ilvl="7" w:tplc="FFFFFFFF" w:tentative="1">
+      <w:start w:val="1"/>
+      <w:numFmt w:val="lowerLetter"/>
+      <w:lvlText w:val="%8."/>
+      <w:lvlJc w:val="left"/>
+      <w:pPr>
+        <w:ind w:left="5760" w:hanging="360"/>
+      </w:pPr>
+    </w:lvl>
+    <w:lvl w:ilvl="8" w:tplc="FFFFFFFF" w:tentative="1">
+      <w:start w:val="1"/>
+      <w:numFmt w:val="lowerRoman"/>
+      <w:lvlText w:val="%9."/>
+      <w:lvlJc w:val="right"/>
+      <w:pPr>
+        <w:ind w:left="6480" w:hanging="180"/>
+      </w:pPr>
+    </w:lvl>
+  </w:abstractNum>
+  <w:abstractNum w:abstractNumId="32" w15:restartNumberingAfterBreak="0">
     <w:nsid w:val="78646C04"/>
     <w:multiLevelType w:val="hybridMultilevel"/>
     <w:tmpl w:val="40463DF2"/>
@@ -6762,7 +9435,96 @@
       </w:rPr>
     </w:lvl>
   </w:abstractNum>
-  <w:abstractNum w:abstractNumId="29" w15:restartNumberingAfterBreak="0">
+  <w:abstractNum w:abstractNumId="33" w15:restartNumberingAfterBreak="0">
+    <w:nsid w:val="7FA41554"/>
+    <w:multiLevelType w:val="hybridMultilevel"/>
+    <w:tmpl w:val="4A1EEF16"/>
+    <w:lvl w:ilvl="0" w:tplc="BE741F0A">
+      <w:start w:val="1"/>
+      <w:numFmt w:val="decimal"/>
+      <w:lvlText w:val="%1."/>
+      <w:lvlJc w:val="left"/>
+      <w:pPr>
+        <w:ind w:left="720" w:hanging="360"/>
+      </w:pPr>
+      <w:rPr>
+        <w:rFonts w:hint="default"/>
+      </w:rPr>
+    </w:lvl>
+    <w:lvl w:ilvl="1" w:tplc="04090019" w:tentative="1">
+      <w:start w:val="1"/>
+      <w:numFmt w:val="lowerLetter"/>
+      <w:lvlText w:val="%2."/>
+      <w:lvlJc w:val="left"/>
+      <w:pPr>
+        <w:ind w:left="1440" w:hanging="360"/>
+      </w:pPr>
+    </w:lvl>
+    <w:lvl w:ilvl="2" w:tplc="0409001B" w:tentative="1">
+      <w:start w:val="1"/>
+      <w:numFmt w:val="lowerRoman"/>
+      <w:lvlText w:val="%3."/>
+      <w:lvlJc w:val="right"/>
+      <w:pPr>
+        <w:ind w:left="2160" w:hanging="180"/>
+      </w:pPr>
+    </w:lvl>
+    <w:lvl w:ilvl="3" w:tplc="0409000F" w:tentative="1">
+      <w:start w:val="1"/>
+      <w:numFmt w:val="decimal"/>
+      <w:lvlText w:val="%4."/>
+      <w:lvlJc w:val="left"/>
+      <w:pPr>
+        <w:ind w:left="2880" w:hanging="360"/>
+      </w:pPr>
+    </w:lvl>
+    <w:lvl w:ilvl="4" w:tplc="04090019" w:tentative="1">
+      <w:start w:val="1"/>
+      <w:numFmt w:val="lowerLetter"/>
+      <w:lvlText w:val="%5."/>
+      <w:lvlJc w:val="left"/>
+      <w:pPr>
+        <w:ind w:left="3600" w:hanging="360"/>
+      </w:pPr>
+    </w:lvl>
+    <w:lvl w:ilvl="5" w:tplc="0409001B" w:tentative="1">
+      <w:start w:val="1"/>
+      <w:numFmt w:val="lowerRoman"/>
+      <w:lvlText w:val="%6."/>
+      <w:lvlJc w:val="right"/>
+      <w:pPr>
+        <w:ind w:left="4320" w:hanging="180"/>
+      </w:pPr>
+    </w:lvl>
+    <w:lvl w:ilvl="6" w:tplc="0409000F" w:tentative="1">
+      <w:start w:val="1"/>
+      <w:numFmt w:val="decimal"/>
+      <w:lvlText w:val="%7."/>
+      <w:lvlJc w:val="left"/>
+      <w:pPr>
+        <w:ind w:left="5040" w:hanging="360"/>
+      </w:pPr>
+    </w:lvl>
+    <w:lvl w:ilvl="7" w:tplc="04090019" w:tentative="1">
+      <w:start w:val="1"/>
+      <w:numFmt w:val="lowerLetter"/>
+      <w:lvlText w:val="%8."/>
+      <w:lvlJc w:val="left"/>
+      <w:pPr>
+        <w:ind w:left="5760" w:hanging="360"/>
+      </w:pPr>
+    </w:lvl>
+    <w:lvl w:ilvl="8" w:tplc="0409001B" w:tentative="1">
+      <w:start w:val="1"/>
+      <w:numFmt w:val="lowerRoman"/>
+      <w:lvlText w:val="%9."/>
+      <w:lvlJc w:val="right"/>
+      <w:pPr>
+        <w:ind w:left="6480" w:hanging="180"/>
+      </w:pPr>
+    </w:lvl>
+  </w:abstractNum>
+  <w:abstractNum w:abstractNumId="34" w15:restartNumberingAfterBreak="0">
     <w:nsid w:val="7FE71459"/>
     <w:multiLevelType w:val="hybridMultilevel"/>
     <w:tmpl w:val="BFAA6280"/>
@@ -6876,100 +9638,118 @@
     </w:lvl>
   </w:abstractNum>
   <w:num w:numId="1" w16cid:durableId="203565883">
+    <w:abstractNumId w:val="26"/>
+  </w:num>
+  <w:num w:numId="2" w16cid:durableId="493842288">
     <w:abstractNumId w:val="23"/>
   </w:num>
-  <w:num w:numId="2" w16cid:durableId="493842288">
-    <w:abstractNumId w:val="20"/>
+  <w:num w:numId="3" w16cid:durableId="2097242599">
+    <w:abstractNumId w:val="12"/>
   </w:num>
-  <w:num w:numId="3" w16cid:durableId="2097242599">
+  <w:num w:numId="4" w16cid:durableId="1425111214">
+    <w:abstractNumId w:val="19"/>
+  </w:num>
+  <w:num w:numId="5" w16cid:durableId="113914548">
+    <w:abstractNumId w:val="32"/>
+  </w:num>
+  <w:num w:numId="6" w16cid:durableId="909312947">
+    <w:abstractNumId w:val="7"/>
+  </w:num>
+  <w:num w:numId="7" w16cid:durableId="1379161553">
     <w:abstractNumId w:val="11"/>
   </w:num>
-  <w:num w:numId="4" w16cid:durableId="1425111214">
-    <w:abstractNumId w:val="16"/>
-  </w:num>
-  <w:num w:numId="5" w16cid:durableId="113914548">
-    <w:abstractNumId w:val="28"/>
-  </w:num>
-  <w:num w:numId="6" w16cid:durableId="909312947">
-    <w:abstractNumId w:val="6"/>
-  </w:num>
-  <w:num w:numId="7" w16cid:durableId="1379161553">
-    <w:abstractNumId w:val="10"/>
-  </w:num>
   <w:num w:numId="8" w16cid:durableId="1960912435">
-    <w:abstractNumId w:val="1"/>
+    <w:abstractNumId w:val="2"/>
   </w:num>
   <w:num w:numId="9" w16cid:durableId="103884602">
-    <w:abstractNumId w:val="7"/>
+    <w:abstractNumId w:val="8"/>
   </w:num>
   <w:num w:numId="10" w16cid:durableId="1264803584">
-    <w:abstractNumId w:val="4"/>
+    <w:abstractNumId w:val="5"/>
   </w:num>
   <w:num w:numId="11" w16cid:durableId="1927877810">
+    <w:abstractNumId w:val="25"/>
+  </w:num>
+  <w:num w:numId="12" w16cid:durableId="2109960101">
+    <w:abstractNumId w:val="24"/>
+  </w:num>
+  <w:num w:numId="13" w16cid:durableId="1221792006">
     <w:abstractNumId w:val="22"/>
   </w:num>
-  <w:num w:numId="12" w16cid:durableId="2109960101">
-    <w:abstractNumId w:val="21"/>
-  </w:num>
-  <w:num w:numId="13" w16cid:durableId="1221792006">
-    <w:abstractNumId w:val="19"/>
-  </w:num>
   <w:num w:numId="14" w16cid:durableId="2138990394">
-    <w:abstractNumId w:val="12"/>
+    <w:abstractNumId w:val="13"/>
   </w:num>
   <w:num w:numId="15" w16cid:durableId="1101995046">
     <w:abstractNumId w:val="0"/>
   </w:num>
   <w:num w:numId="16" w16cid:durableId="24058653">
-    <w:abstractNumId w:val="25"/>
+    <w:abstractNumId w:val="28"/>
   </w:num>
   <w:num w:numId="17" w16cid:durableId="1655331863">
+    <w:abstractNumId w:val="30"/>
+  </w:num>
+  <w:num w:numId="18" w16cid:durableId="350961571">
+    <w:abstractNumId w:val="21"/>
+  </w:num>
+  <w:num w:numId="19" w16cid:durableId="2011059453">
+    <w:abstractNumId w:val="4"/>
+  </w:num>
+  <w:num w:numId="20" w16cid:durableId="145173403">
+    <w:abstractNumId w:val="15"/>
+  </w:num>
+  <w:num w:numId="21" w16cid:durableId="1452284466">
+    <w:abstractNumId w:val="10"/>
+  </w:num>
+  <w:num w:numId="22" w16cid:durableId="1690331347">
+    <w:abstractNumId w:val="20"/>
+  </w:num>
+  <w:num w:numId="23" w16cid:durableId="997079644">
+    <w:abstractNumId w:val="9"/>
+  </w:num>
+  <w:num w:numId="24" w16cid:durableId="363212794">
+    <w:abstractNumId w:val="6"/>
+  </w:num>
+  <w:num w:numId="25" w16cid:durableId="747969839">
+    <w:abstractNumId w:val="3"/>
+  </w:num>
+  <w:num w:numId="26" w16cid:durableId="2136867448">
+    <w:abstractNumId w:val="29"/>
+  </w:num>
+  <w:num w:numId="27" w16cid:durableId="622075738">
     <w:abstractNumId w:val="27"/>
   </w:num>
-  <w:num w:numId="18" w16cid:durableId="350961571">
+  <w:num w:numId="28" w16cid:durableId="2125495996">
+    <w:abstractNumId w:val="17"/>
+  </w:num>
+  <w:num w:numId="29" w16cid:durableId="1821850851">
+    <w:abstractNumId w:val="34"/>
+  </w:num>
+  <w:num w:numId="30" w16cid:durableId="1174566007">
     <w:abstractNumId w:val="18"/>
   </w:num>
-  <w:num w:numId="19" w16cid:durableId="2011059453">
-    <w:abstractNumId w:val="3"/>
+  <w:num w:numId="31" w16cid:durableId="917059716">
+    <w:abstractNumId w:val="33"/>
   </w:num>
-  <w:num w:numId="20" w16cid:durableId="145173403">
-    <w:abstractNumId w:val="13"/>
+  <w:num w:numId="32" w16cid:durableId="1068042089">
+    <w:abstractNumId w:val="16"/>
   </w:num>
-  <w:num w:numId="21" w16cid:durableId="1452284466">
-    <w:abstractNumId w:val="9"/>
-  </w:num>
-  <w:num w:numId="22" w16cid:durableId="1690331347">
-    <w:abstractNumId w:val="17"/>
-  </w:num>
-  <w:num w:numId="23" w16cid:durableId="997079644">
-    <w:abstractNumId w:val="8"/>
-  </w:num>
-  <w:num w:numId="24" w16cid:durableId="363212794">
-    <w:abstractNumId w:val="5"/>
-  </w:num>
-  <w:num w:numId="25" w16cid:durableId="747969839">
-    <w:abstractNumId w:val="2"/>
-  </w:num>
-  <w:num w:numId="26" w16cid:durableId="2136867448">
-    <w:abstractNumId w:val="26"/>
-  </w:num>
-  <w:num w:numId="27" w16cid:durableId="622075738">
-    <w:abstractNumId w:val="24"/>
-  </w:num>
-  <w:num w:numId="28" w16cid:durableId="2125495996">
+  <w:num w:numId="33" w16cid:durableId="533034556">
     <w:abstractNumId w:val="14"/>
   </w:num>
-  <w:num w:numId="29" w16cid:durableId="1821850851">
-    <w:abstractNumId w:val="29"/>
+  <w:num w:numId="34" w16cid:durableId="1078483426">
+    <w:abstractNumId w:val="31"/>
   </w:num>
-  <w:num w:numId="30" w16cid:durableId="1174566007">
-    <w:abstractNumId w:val="15"/>
+  <w:num w:numId="35" w16cid:durableId="189730810">
+    <w:abstractNumId w:val="1"/>
   </w:num>
 </w:numbering>
 </file>
 
 <file path=word/people.xml><?xml version="1.0" encoding="utf-8"?>
 <w15:people xmlns:wpc="http://schemas.microsoft.com/office/word/2010/wordprocessingCanvas" xmlns:cx="http://schemas.microsoft.com/office/drawing/2014/chartex" xmlns:cx1="http://schemas.microsoft.com/office/drawing/2015/9/8/chartex" xmlns:cx2="http://schemas.microsoft.com/office/drawing/2015/10/21/chartex" xmlns:cx3="http://schemas.microsoft.com/office/drawing/2016/5/9/chartex" xmlns:cx4="http://schemas.microsoft.com/office/drawing/2016/5/10/chartex" xmlns:cx5="http://schemas.microsoft.com/office/drawing/2016/5/11/chartex" xmlns:cx6="http://schemas.microsoft.com/office/drawing/2016/5/12/chartex" xmlns:cx7="http://schemas.microsoft.com/office/drawing/2016/5/13/chartex" xmlns:cx8="http://schemas.microsoft.com/office/drawing/2016/5/14/chartex" xmlns:mc="http://schemas.openxmlformats.org/markup-compatibility/2006" xmlns:aink="http://schemas.microsoft.com/office/drawing/2016/ink" xmlns:am3d="http://schemas.microsoft.com/office/drawing/2017/model3d" xmlns:o="urn:schemas-microsoft-com:office:office" xmlns:oel="http://schemas.microsoft.com/office/2019/extlst" xmlns:r="http://schemas.openxmlformats.org/officeDocument/2006/relationships" xmlns:m="http://schemas.openxmlformats.org/officeDocument/2006/math" xmlns:v="urn:schemas-microsoft-com:vml" xmlns:wp14="http://schemas.microsoft.com/office/word/2010/wordprocessingDrawing" xmlns:wp="http://schemas.openxmlformats.org/drawingml/2006/wordprocessingDrawing" xmlns:w10="urn:schemas-microsoft-com:office:word" xmlns:w="http://schemas.openxmlformats.org/wordprocessingml/2006/main" xmlns:w14="http://schemas.microsoft.com/office/word/2010/wordml" xmlns:w15="http://schemas.microsoft.com/office/word/2012/wordml" xmlns:w16cex="http://schemas.microsoft.com/office/word/2018/wordml/cex" xmlns:w16cid="http://schemas.microsoft.com/office/word/2016/wordml/cid" xmlns:w16="http://schemas.microsoft.com/office/word/2018/wordml" xmlns:w16sdtdh="http://schemas.microsoft.com/office/word/2020/wordml/sdtdatahash" xmlns:w16se="http://schemas.microsoft.com/office/word/2015/wordml/symex" xmlns:wpg="http://schemas.microsoft.com/office/word/2010/wordprocessingGroup" xmlns:wpi="http://schemas.microsoft.com/office/word/2010/wordprocessingInk" xmlns:wne="http://schemas.microsoft.com/office/word/2006/wordml" xmlns:wps="http://schemas.microsoft.com/office/word/2010/wordprocessingShape" mc:Ignorable="w14 w15 w16se w16cid w16 w16cex w16sdtdh wp14">
+  <w15:person w15:author="Mike Ackerman">
+    <w15:presenceInfo w15:providerId="None" w15:userId="Mike Ackerman"/>
+  </w15:person>
   <w15:person w15:author="Bryce Oldemeyer">
     <w15:presenceInfo w15:providerId="None" w15:userId="Bryce Oldemeyer"/>
   </w15:person>
@@ -7951,9 +10731,14 @@
     <w:basedOn w:val="Normal"/>
     <w:autoRedefine/>
     <w:qFormat/>
-    <w:rsid w:val="004C2450"/>
+    <w:rsid w:val="000D7C9D"/>
     <w:pPr>
-      <w:spacing w:before="120" w:after="240"/>
+      <w:spacing w:after="0" w:line="276" w:lineRule="auto"/>
+      <w:pPrChange w:id="0" w:author="Mike Ackerman" w:date="2022-09-28T14:04:00Z">
+        <w:pPr>
+          <w:spacing w:before="120" w:after="240" w:line="259" w:lineRule="auto"/>
+        </w:pPr>
+      </w:pPrChange>
     </w:pPr>
     <w:rPr>
       <w:rFonts w:eastAsia="Times New Roman" w:cs="Times New Roman"/>
@@ -7961,6 +10746,15 @@
       <w:caps/>
       <w:sz w:val="28"/>
       <w:szCs w:val="28"/>
+      <w:rPrChange w:id="0" w:author="Mike Ackerman" w:date="2022-09-28T14:04:00Z">
+        <w:rPr>
+          <w:b/>
+          <w:caps/>
+          <w:sz w:val="28"/>
+          <w:szCs w:val="28"/>
+          <w:lang w:val="en-US" w:eastAsia="en-US" w:bidi="ar-SA"/>
+        </w:rPr>
+      </w:rPrChange>
     </w:rPr>
   </w:style>
   <w:style w:type="character" w:customStyle="1" w:styleId="Heading1Char">
@@ -8440,19 +11234,6 @@
 </file>
 
 <file path=customXml/item2.xml><?xml version="1.0" encoding="utf-8"?>
-<?mso-contentType ?>
-<FormTemplates xmlns="http://schemas.microsoft.com/sharepoint/v3/contenttype/forms">
-  <Display>DocumentLibraryForm</Display>
-  <Edit>DocumentLibraryForm</Edit>
-  <New>DocumentLibraryForm</New>
-</FormTemplates>
-</file>
-
-<file path=customXml/item3.xml><?xml version="1.0" encoding="utf-8"?>
-<b:Sources xmlns:b="http://schemas.openxmlformats.org/officeDocument/2006/bibliography" xmlns="http://schemas.openxmlformats.org/officeDocument/2006/bibliography" SelectedStyle="\APASixthEditionOfficeOnline.xsl" StyleName="APA" Version="6"/>
-</file>
-
-<file path=customXml/item4.xml><?xml version="1.0" encoding="utf-8"?>
 <ct:contentTypeSchema xmlns:ct="http://schemas.microsoft.com/office/2006/metadata/contentType" xmlns:ma="http://schemas.microsoft.com/office/2006/metadata/properties/metaAttributes" ct:_="" ma:_="" ma:contentTypeName="Document" ma:contentTypeID="0x0101001A4B73F353D9E0419E70A20A8B29BCCE" ma:contentTypeVersion="16" ma:contentTypeDescription="Create a new document." ma:contentTypeScope="" ma:versionID="e117d2ea771b215ea2a99ca4f0124104">
   <xsd:schema xmlns:xsd="http://www.w3.org/2001/XMLSchema" xmlns:xs="http://www.w3.org/2001/XMLSchema" xmlns:p="http://schemas.microsoft.com/office/2006/metadata/properties" xmlns:ns2="003878b6-6f18-4a06-86c0-ca169db0a417" xmlns:ns3="6fd61f6b-6857-40cd-9f77-bf387b3c9404" targetNamespace="http://schemas.microsoft.com/office/2006/metadata/properties" ma:root="true" ma:fieldsID="62aa5a2fc82dc471e2b1263828cf0352" ns2:_="" ns3:_="">
     <xsd:import namespace="003878b6-6f18-4a06-86c0-ca169db0a417"/>
@@ -8695,6 +11476,19 @@
 </ct:contentTypeSchema>
 </file>
 
+<file path=customXml/item3.xml><?xml version="1.0" encoding="utf-8"?>
+<b:Sources xmlns:b="http://schemas.openxmlformats.org/officeDocument/2006/bibliography" xmlns="http://schemas.openxmlformats.org/officeDocument/2006/bibliography" SelectedStyle="\APASixthEditionOfficeOnline.xsl" StyleName="APA" Version="6"/>
+</file>
+
+<file path=customXml/item4.xml><?xml version="1.0" encoding="utf-8"?>
+<?mso-contentType ?>
+<FormTemplates xmlns="http://schemas.microsoft.com/sharepoint/v3/contenttype/forms">
+  <Display>DocumentLibraryForm</Display>
+  <Edit>DocumentLibraryForm</Edit>
+  <New>DocumentLibraryForm</New>
+</FormTemplates>
+</file>
+
 <file path=customXml/itemProps1.xml><?xml version="1.0" encoding="utf-8"?>
 <ds:datastoreItem xmlns:ds="http://schemas.openxmlformats.org/officeDocument/2006/customXml" ds:itemID="{871B3A95-65EA-4130-B179-58E0E5CAAD70}">
   <ds:schemaRefs>
@@ -8707,22 +11501,6 @@
 </file>
 
 <file path=customXml/itemProps2.xml><?xml version="1.0" encoding="utf-8"?>
-<ds:datastoreItem xmlns:ds="http://schemas.openxmlformats.org/officeDocument/2006/customXml" ds:itemID="{698F133D-A307-4AA5-A5A4-9ECEA5F046ED}">
-  <ds:schemaRefs>
-    <ds:schemaRef ds:uri="http://schemas.microsoft.com/sharepoint/v3/contenttype/forms"/>
-  </ds:schemaRefs>
-</ds:datastoreItem>
-</file>
-
-<file path=customXml/itemProps3.xml><?xml version="1.0" encoding="utf-8"?>
-<ds:datastoreItem xmlns:ds="http://schemas.openxmlformats.org/officeDocument/2006/customXml" ds:itemID="{85DC78F2-BA1B-4F65-BDB0-FC4D8153BE8D}">
-  <ds:schemaRefs>
-    <ds:schemaRef ds:uri="http://schemas.openxmlformats.org/officeDocument/2006/bibliography"/>
-  </ds:schemaRefs>
-</ds:datastoreItem>
-</file>
-
-<file path=customXml/itemProps4.xml><?xml version="1.0" encoding="utf-8"?>
 <ds:datastoreItem xmlns:ds="http://schemas.openxmlformats.org/officeDocument/2006/customXml" ds:itemID="{BEFEDEA4-4CC1-4CE1-A160-F2D63C49A097}">
   <ds:schemaRefs>
     <ds:schemaRef ds:uri="http://schemas.microsoft.com/office/2006/metadata/contentType"/>
@@ -8739,4 +11517,20 @@
     <ds:schemaRef ds:uri="http://schemas.microsoft.com/internal/obd"/>
   </ds:schemaRefs>
 </ds:datastoreItem>
+</file>
+
+<file path=customXml/itemProps3.xml><?xml version="1.0" encoding="utf-8"?>
+<ds:datastoreItem xmlns:ds="http://schemas.openxmlformats.org/officeDocument/2006/customXml" ds:itemID="{85DC78F2-BA1B-4F65-BDB0-FC4D8153BE8D}">
+  <ds:schemaRefs>
+    <ds:schemaRef ds:uri="http://schemas.openxmlformats.org/officeDocument/2006/bibliography"/>
+  </ds:schemaRefs>
+</ds:datastoreItem>
+</file>
+
+<file path=customXml/itemProps4.xml><?xml version="1.0" encoding="utf-8"?>
+<ds:datastoreItem xmlns:ds="http://schemas.openxmlformats.org/officeDocument/2006/customXml" ds:itemID="{698F133D-A307-4AA5-A5A4-9ECEA5F046ED}">
+  <ds:schemaRefs>
+    <ds:schemaRef ds:uri="http://schemas.microsoft.com/sharepoint/v3/contenttype/forms"/>
+  </ds:schemaRefs>
+</ds:datastoreItem>
 </file>
</xml_diff>

<commit_message>
Re-ran data through 9_13_2023. Minor updates and cleaning
</commit_message>
<xml_diff>
--- a/WorkflowGuide_README.docx
+++ b/WorkflowGuide_README.docx
@@ -80,6 +80,7 @@
         <w:t xml:space="preserve"> draft version of the GitHub repository </w:t>
       </w:r>
       <w:hyperlink r:id="rId11" w:history="1">
+        <w:proofErr w:type="spellStart"/>
         <w:r>
           <w:rPr>
             <w:rStyle w:val="Hyperlink"/>
@@ -87,6 +88,7 @@
           </w:rPr>
           <w:t>PITcleanr_lite</w:t>
         </w:r>
+        <w:proofErr w:type="spellEnd"/>
       </w:hyperlink>
       <w:r>
         <w:t xml:space="preserve"> which is intended to be a user-friendly, stand-alone group of R functions and scripts </w:t>
@@ -98,19 +100,26 @@
         <w:t xml:space="preserve"> leverages functionality and is a companion to the previously developed </w:t>
       </w:r>
       <w:hyperlink r:id="rId12" w:history="1">
+        <w:proofErr w:type="spellStart"/>
         <w:r>
           <w:rPr>
             <w:rStyle w:val="Hyperlink"/>
           </w:rPr>
           <w:t>PITcleanr</w:t>
         </w:r>
+        <w:proofErr w:type="spellEnd"/>
       </w:hyperlink>
       <w:r>
         <w:t xml:space="preserve"> R package.</w:t>
       </w:r>
       <w:r>
-        <w:t xml:space="preserve"> PITcleanr_lite</w:t>
-      </w:r>
+        <w:t xml:space="preserve"> </w:t>
+      </w:r>
+      <w:proofErr w:type="spellStart"/>
+      <w:r>
+        <w:t>PITcleanr_lite</w:t>
+      </w:r>
+      <w:proofErr w:type="spellEnd"/>
       <w:r>
         <w:t xml:space="preserve"> is designed</w:t>
       </w:r>
@@ -123,8 +132,13 @@
       <w:r>
         <w:t xml:space="preserve"> for a given list of PIT-tagged fish into observation records and capture histories that are more manageable to aid in fisheries analyses. </w:t>
       </w:r>
-      <w:r>
-        <w:t>PITcleanr_lite accommodate</w:t>
+      <w:proofErr w:type="spellStart"/>
+      <w:r>
+        <w:t>PITcleanr_lite</w:t>
+      </w:r>
+      <w:proofErr w:type="spellEnd"/>
+      <w:r>
+        <w:t xml:space="preserve"> accommodate</w:t>
       </w:r>
       <w:r>
         <w:t>s</w:t>
@@ -153,15 +167,25 @@
         <w:t xml:space="preserve">, </w:t>
       </w:r>
       <w:r>
-        <w:t xml:space="preserve">the Biomark, Inc. </w:t>
+        <w:t xml:space="preserve">the </w:t>
+      </w:r>
+      <w:proofErr w:type="spellStart"/>
+      <w:r>
+        <w:t>Biomark</w:t>
+      </w:r>
+      <w:proofErr w:type="spellEnd"/>
+      <w:r>
+        <w:t xml:space="preserve">, Inc. </w:t>
       </w:r>
       <w:hyperlink r:id="rId14" w:history="1">
+        <w:proofErr w:type="spellStart"/>
         <w:r>
           <w:rPr>
             <w:rStyle w:val="Hyperlink"/>
           </w:rPr>
           <w:t>BioLogic</w:t>
         </w:r>
+        <w:proofErr w:type="spellEnd"/>
       </w:hyperlink>
       <w:r>
         <w:t xml:space="preserve"> web portal</w:t>
@@ -182,7 +206,23 @@
         <w:t>asin and houses observation data for many of the more permanent PIT-tag arrays located throughout the</w:t>
       </w:r>
       <w:r>
-        <w:t xml:space="preserve"> region. However, PTAGIS does not contain most observation data from either 1) observation sites outside of the Columbia River basin or 2) temporary or project-specific detection sites (e.g., litz cords). These observations can instead be found in BioLogic™ </w:t>
+        <w:t xml:space="preserve"> region. However, PTAGIS does not contain most observation data from either 1) observation sites outside of the Columbia River basin or 2) temporary or project-specific detection sites (e.g., </w:t>
+      </w:r>
+      <w:proofErr w:type="spellStart"/>
+      <w:r>
+        <w:t>litz</w:t>
+      </w:r>
+      <w:proofErr w:type="spellEnd"/>
+      <w:r>
+        <w:t xml:space="preserve"> cords). These observations can instead be found in </w:t>
+      </w:r>
+      <w:proofErr w:type="spellStart"/>
+      <w:r>
+        <w:t>BioLogic</w:t>
+      </w:r>
+      <w:proofErr w:type="spellEnd"/>
+      <w:r>
+        <w:t xml:space="preserve">™ </w:t>
       </w:r>
       <w:r>
         <w:t xml:space="preserve">database and web portal, </w:t>
@@ -196,8 +236,13 @@
       <w:r>
         <w:t xml:space="preserve"> </w:t>
       </w:r>
-      <w:r>
-        <w:t>Biomark, Inc.</w:t>
+      <w:proofErr w:type="spellStart"/>
+      <w:r>
+        <w:t>Biomark</w:t>
+      </w:r>
+      <w:proofErr w:type="spellEnd"/>
+      <w:r>
+        <w:t>, Inc.</w:t>
       </w:r>
     </w:p>
     <w:p>
@@ -215,7 +260,15 @@
         <w:t xml:space="preserve">In this document we </w:t>
       </w:r>
       <w:r>
-        <w:t>describe the PITcleanr_lite (2022) workflow, using an</w:t>
+        <w:t xml:space="preserve">describe the </w:t>
+      </w:r>
+      <w:proofErr w:type="spellStart"/>
+      <w:r>
+        <w:t>PITcleanr_lite</w:t>
+      </w:r>
+      <w:proofErr w:type="spellEnd"/>
+      <w:r>
+        <w:t xml:space="preserve"> (2022) workflow, using an</w:t>
       </w:r>
       <w:r>
         <w:t xml:space="preserve"> example</w:t>
@@ -255,7 +308,23 @@
           <w:i/>
           <w:iCs/>
         </w:rPr>
-        <w:t xml:space="preserve">Oncorhynchus tshawystscha </w:t>
+        <w:t xml:space="preserve">Oncorhynchus </w:t>
+      </w:r>
+      <w:proofErr w:type="spellStart"/>
+      <w:r>
+        <w:rPr>
+          <w:i/>
+          <w:iCs/>
+        </w:rPr>
+        <w:t>tshawystscha</w:t>
+      </w:r>
+      <w:proofErr w:type="spellEnd"/>
+      <w:r>
+        <w:rPr>
+          <w:i/>
+          <w:iCs/>
+        </w:rPr>
+        <w:t xml:space="preserve"> </w:t>
       </w:r>
       <w:r>
         <w:t xml:space="preserve">and steelhead </w:t>
@@ -277,10 +346,26 @@
         <w:t>to</w:t>
       </w:r>
       <w:r>
-        <w:t xml:space="preserve"> the confluence with the Salmon River) including through multiple stream habitat rehabilitation projects that are “wired” with litz cords</w:t>
-      </w:r>
-      <w:r>
-        <w:t xml:space="preserve"> to monitor use of e.g., newly created or restored side channels. Juveniles can also be interrogated or tagged and released at the Lower Lemhi River RST (LLRTP) located below ma</w:t>
+        <w:t xml:space="preserve"> the confluence with the Salmon River) including through multiple stream habitat rehabilitation projects that are “wired” with </w:t>
+      </w:r>
+      <w:proofErr w:type="spellStart"/>
+      <w:r>
+        <w:t>litz</w:t>
+      </w:r>
+      <w:proofErr w:type="spellEnd"/>
+      <w:r>
+        <w:t xml:space="preserve"> cords</w:t>
+      </w:r>
+      <w:r>
+        <w:t xml:space="preserve"> to monitor use of e.g., newly </w:t>
+      </w:r>
+      <w:proofErr w:type="gramStart"/>
+      <w:r>
+        <w:t>created</w:t>
+      </w:r>
+      <w:proofErr w:type="gramEnd"/>
+      <w:r>
+        <w:t xml:space="preserve"> or restored side channels. Juveniles can also be interrogated or tagged and released at the Lower Lemhi River RST (LLRTP) located below ma</w:t>
       </w:r>
       <w:r>
         <w:t>n</w:t>
@@ -374,7 +459,15 @@
         <w:jc w:val="both"/>
       </w:pPr>
       <w:r>
-        <w:t>A local copy of the PITcleanr_lite GitHub repo (</w:t>
+        <w:t xml:space="preserve">A local copy of the </w:t>
+      </w:r>
+      <w:proofErr w:type="spellStart"/>
+      <w:r>
+        <w:t>PITcleanr_lite</w:t>
+      </w:r>
+      <w:proofErr w:type="spellEnd"/>
+      <w:r>
+        <w:t xml:space="preserve"> GitHub repo (</w:t>
       </w:r>
       <w:hyperlink r:id="rId16" w:history="1">
         <w:r>
@@ -422,7 +515,23 @@
         <w:jc w:val="both"/>
       </w:pPr>
       <w:r>
-        <w:t>Access to Biomark’s BioLogic™ web portal (</w:t>
+        <w:t xml:space="preserve">Access to </w:t>
+      </w:r>
+      <w:proofErr w:type="spellStart"/>
+      <w:r>
+        <w:t>Biomark’s</w:t>
+      </w:r>
+      <w:proofErr w:type="spellEnd"/>
+      <w:r>
+        <w:t xml:space="preserve"> </w:t>
+      </w:r>
+      <w:proofErr w:type="spellStart"/>
+      <w:r>
+        <w:t>BioLogic</w:t>
+      </w:r>
+      <w:proofErr w:type="spellEnd"/>
+      <w:r>
+        <w:t>™ web portal (</w:t>
       </w:r>
       <w:hyperlink r:id="rId18" w:history="1">
         <w:r>
@@ -519,6 +628,7 @@
       <w:pPr>
         <w:pStyle w:val="MHEHeading3"/>
       </w:pPr>
+      <w:proofErr w:type="spellStart"/>
       <w:r>
         <w:t>PITcleanr_</w:t>
       </w:r>
@@ -528,30 +638,27 @@
       <w:r>
         <w:t>ite</w:t>
       </w:r>
+      <w:proofErr w:type="spellEnd"/>
     </w:p>
     <w:p/>
     <w:p>
       <w:r>
-        <w:t>Download the PITclear_lite repository from GitHub (</w:t>
+        <w:t xml:space="preserve">Download the </w:t>
+      </w:r>
+      <w:proofErr w:type="spellStart"/>
+      <w:r>
+        <w:t>PITclear_lite</w:t>
+      </w:r>
+      <w:proofErr w:type="spellEnd"/>
+      <w:r>
+        <w:t xml:space="preserve"> repository from GitHub (</w:t>
       </w:r>
       <w:hyperlink r:id="rId21" w:history="1">
         <w:r>
           <w:rPr>
             <w:rStyle w:val="Hyperlink"/>
           </w:rPr>
-          <w:t>li</w:t>
-        </w:r>
-        <w:r>
-          <w:rPr>
-            <w:rStyle w:val="Hyperlink"/>
-          </w:rPr>
-          <w:t>n</w:t>
-        </w:r>
-        <w:r>
-          <w:rPr>
-            <w:rStyle w:val="Hyperlink"/>
-          </w:rPr>
-          <w:t>k</w:t>
+          <w:t>link</w:t>
         </w:r>
       </w:hyperlink>
       <w:r>
@@ -588,14 +695,24 @@
       <w:r>
         <w:t xml:space="preserve"> compatible with </w:t>
       </w:r>
+      <w:proofErr w:type="spellStart"/>
       <w:r>
         <w:t>PITcleanr_lite</w:t>
       </w:r>
+      <w:proofErr w:type="spellEnd"/>
       <w:r>
         <w:t xml:space="preserve"> can be transformed using the workflow</w:t>
       </w:r>
       <w:r>
-        <w:t>. By default, importing data from a PTAGIS “complete tag history” query will form a master list of tags, such that tag observation data from other sources will only be included for tags listed within the PTAGIS data. Details about changing defaults are located in the “Script Configuration” section</w:t>
+        <w:t xml:space="preserve">. By default, importing data from a PTAGIS “complete tag history” query will form a master list of tags, such that tag observation data from other sources will only be included for tags listed within the PTAGIS data. Details about changing defaults </w:t>
+      </w:r>
+      <w:proofErr w:type="gramStart"/>
+      <w:r>
+        <w:t>are located in</w:t>
+      </w:r>
+      <w:proofErr w:type="gramEnd"/>
+      <w:r>
+        <w:t xml:space="preserve"> the “Script Configuration” section</w:t>
       </w:r>
       <w:r>
         <w:t xml:space="preserve"> of this document</w:t>
@@ -777,7 +894,15 @@
         <w:t>.</w:t>
       </w:r>
       <w:r>
-        <w:t xml:space="preserve"> For the purposes of this exercise, let’s focus on fish marked starting in 2020 to present.</w:t>
+        <w:t xml:space="preserve"> For the purposes of this exercise, let’s focus on fish </w:t>
+      </w:r>
+      <w:proofErr w:type="gramStart"/>
+      <w:r>
+        <w:t>marked</w:t>
+      </w:r>
+      <w:proofErr w:type="gramEnd"/>
+      <w:r>
+        <w:t xml:space="preserve"> starting in 2020 to present.</w:t>
       </w:r>
       <w:r>
         <w:t xml:space="preserve"> In the left panel of the Tagging Detail Query page, the user will see a series of indices that allows one to choose which attributes to include in their export, while also allowing filtering on select attributes. </w:t>
@@ -944,8 +1069,13 @@
         <w:t xml:space="preserve">9 </w:t>
       </w:r>
       <w:r>
-        <w:t>Mark Site Subbasin = 17060204:Lemhi</w:t>
-      </w:r>
+        <w:t xml:space="preserve">Mark Site Subbasin = </w:t>
+      </w:r>
+      <w:proofErr w:type="gramStart"/>
+      <w:r>
+        <w:t>17060204:Lemhi</w:t>
+      </w:r>
+      <w:proofErr w:type="gramEnd"/>
     </w:p>
     <w:p>
       <w:pPr>
@@ -1016,8 +1146,21 @@
         <w:jc w:val="both"/>
       </w:pPr>
       <w:r>
-        <w:t>Give the query a descriptive name, such as “MarkDat_Lemhi”</w:t>
-      </w:r>
+        <w:t>Give the query a descriptive name, such as “</w:t>
+      </w:r>
+      <w:proofErr w:type="spellStart"/>
+      <w:r>
+        <w:t>MarkDat_</w:t>
+      </w:r>
+      <w:proofErr w:type="gramStart"/>
+      <w:r>
+        <w:t>Lemhi</w:t>
+      </w:r>
+      <w:proofErr w:type="spellEnd"/>
+      <w:r>
+        <w:t>”</w:t>
+      </w:r>
+      <w:proofErr w:type="gramEnd"/>
     </w:p>
     <w:p>
       <w:pPr>
@@ -1052,8 +1195,13 @@
         <w:t>.</w:t>
       </w:r>
       <w:r>
-        <w:t xml:space="preserve"> Be sure to check the box as in the highlighted image below</w:t>
-      </w:r>
+        <w:t xml:space="preserve"> Be sure to check the box as in the highlighted image </w:t>
+      </w:r>
+      <w:proofErr w:type="gramStart"/>
+      <w:r>
+        <w:t>below</w:t>
+      </w:r>
+      <w:proofErr w:type="gramEnd"/>
     </w:p>
     <w:p>
       <w:pPr>
@@ -1160,7 +1308,15 @@
         <w:jc w:val="both"/>
       </w:pPr>
       <w:r>
-        <w:t xml:space="preserve">The above query provides us a list of all </w:t>
+        <w:t xml:space="preserve">The above query provides </w:t>
+      </w:r>
+      <w:proofErr w:type="gramStart"/>
+      <w:r>
+        <w:t>us</w:t>
+      </w:r>
+      <w:proofErr w:type="gramEnd"/>
+      <w:r>
+        <w:t xml:space="preserve"> a list of all </w:t>
       </w:r>
       <w:r>
         <w:rPr>
@@ -1339,8 +1495,13 @@
         <w:t xml:space="preserve">10 </w:t>
       </w:r>
       <w:r>
-        <w:t>Mark Site Subbasin = 17060204:Lemhi</w:t>
-      </w:r>
+        <w:t xml:space="preserve">Mark Site Subbasin = </w:t>
+      </w:r>
+      <w:proofErr w:type="gramStart"/>
+      <w:r>
+        <w:t>17060204:Lemhi</w:t>
+      </w:r>
+      <w:proofErr w:type="gramEnd"/>
     </w:p>
     <w:p>
       <w:pPr>
@@ -1434,8 +1595,21 @@
         <w:jc w:val="both"/>
       </w:pPr>
       <w:r>
-        <w:t>Give the query a descriptive name, such as “RecapDat_Lemhi”</w:t>
-      </w:r>
+        <w:t>Give the query a descriptive name, such as “</w:t>
+      </w:r>
+      <w:proofErr w:type="spellStart"/>
+      <w:r>
+        <w:t>RecapDat_</w:t>
+      </w:r>
+      <w:proofErr w:type="gramStart"/>
+      <w:r>
+        <w:t>Lemhi</w:t>
+      </w:r>
+      <w:proofErr w:type="spellEnd"/>
+      <w:r>
+        <w:t>”</w:t>
+      </w:r>
+      <w:proofErr w:type="gramEnd"/>
     </w:p>
     <w:p>
       <w:pPr>
@@ -1461,8 +1635,13 @@
         <w:t xml:space="preserve">: </w:t>
       </w:r>
       <w:r>
-        <w:t>The query must be saved as “static”. Be sure to check the box as in the highlighted image below</w:t>
-      </w:r>
+        <w:t xml:space="preserve">The query must be saved as “static”. Be sure to check the box as in the highlighted image </w:t>
+      </w:r>
+      <w:proofErr w:type="gramStart"/>
+      <w:r>
+        <w:t>below</w:t>
+      </w:r>
+      <w:proofErr w:type="gramEnd"/>
     </w:p>
     <w:p>
       <w:pPr>
@@ -1525,8 +1704,13 @@
         </w:numPr>
         <w:jc w:val="both"/>
       </w:pPr>
-      <w:r>
-        <w:t>To can organize your queries in folders, if desired.</w:t>
+      <w:proofErr w:type="gramStart"/>
+      <w:r>
+        <w:t>To can</w:t>
+      </w:r>
+      <w:proofErr w:type="gramEnd"/>
+      <w:r>
+        <w:t xml:space="preserve"> organize your queries in folders, if desired.</w:t>
       </w:r>
     </w:p>
     <w:p>
@@ -1599,13 +1783,37 @@
         <w:t xml:space="preserve">Complete Tag History Query </w:t>
       </w:r>
       <w:r>
-        <w:t>in PTAGIS to query observations of those fish at interrogation sites (e.g., PIT-tag arrays) that are registered in PTAGIS. Note: This query only provides observations at site registered in PTAGIS, which are generally more permanent sites. To get observations at additional sites not registered in PTAGIS (e.g</w:t>
+        <w:t xml:space="preserve">in PTAGIS to query observations of those fish at interrogation sites (e.g., PIT-tag arrays) that are registered in PTAGIS. Note: This query only provides observations at </w:t>
+      </w:r>
+      <w:proofErr w:type="gramStart"/>
+      <w:r>
+        <w:t>site</w:t>
+      </w:r>
+      <w:proofErr w:type="gramEnd"/>
+      <w:r>
+        <w:t xml:space="preserve"> registered in PTAGIS, which are generally more permanent sites. To get observations at additional sites not registered in PTAGIS (e.g</w:t>
       </w:r>
       <w:r>
         <w:t>.</w:t>
       </w:r>
       <w:r>
-        <w:t xml:space="preserve">, at litz cords), we will need to download those separately from BioLogic™. </w:t>
+        <w:t xml:space="preserve">, at </w:t>
+      </w:r>
+      <w:proofErr w:type="spellStart"/>
+      <w:r>
+        <w:t>litz</w:t>
+      </w:r>
+      <w:proofErr w:type="spellEnd"/>
+      <w:r>
+        <w:t xml:space="preserve"> cords), we will need to download those separately from </w:t>
+      </w:r>
+      <w:proofErr w:type="spellStart"/>
+      <w:r>
+        <w:t>BioLogic</w:t>
+      </w:r>
+      <w:proofErr w:type="spellEnd"/>
+      <w:r>
+        <w:t xml:space="preserve">™. </w:t>
       </w:r>
     </w:p>
     <w:p>
@@ -1677,14 +1885,11 @@
         <w:jc w:val="both"/>
       </w:pPr>
       <w:r>
-        <w:rPr>
-          <w:noProof/>
-        </w:rPr>
         <w:drawing>
-          <wp:inline distT="0" distB="0" distL="0" distR="0" wp14:anchorId="3E7FEC22" wp14:editId="248B6A02">
-            <wp:extent cx="2190750" cy="2876550"/>
-            <wp:effectExtent l="19050" t="19050" r="19050" b="19050"/>
-            <wp:docPr id="7" name="Picture 7"/>
+          <wp:inline distT="0" distB="0" distL="0" distR="0" wp14:anchorId="7CCBCAAF" wp14:editId="6A52BAAA">
+            <wp:extent cx="1546860" cy="3415551"/>
+            <wp:effectExtent l="0" t="0" r="0" b="0"/>
+            <wp:docPr id="304254109" name="Picture 1" descr="A screenshot of a computer&#10;&#10;Description automatically generated"/>
             <wp:cNvGraphicFramePr>
               <a:graphicFrameLocks xmlns:a="http://schemas.openxmlformats.org/drawingml/2006/main" noChangeAspect="1"/>
             </wp:cNvGraphicFramePr>
@@ -1692,7 +1897,7 @@
               <a:graphicData uri="http://schemas.openxmlformats.org/drawingml/2006/picture">
                 <pic:pic xmlns:pic="http://schemas.openxmlformats.org/drawingml/2006/picture">
                   <pic:nvPicPr>
-                    <pic:cNvPr id="1" name=""/>
+                    <pic:cNvPr id="304254109" name="Picture 1" descr="A screenshot of a computer&#10;&#10;Description automatically generated"/>
                     <pic:cNvPicPr/>
                   </pic:nvPicPr>
                   <pic:blipFill>
@@ -1704,16 +1909,11 @@
                   <pic:spPr>
                     <a:xfrm>
                       <a:off x="0" y="0"/>
-                      <a:ext cx="2190750" cy="2876550"/>
+                      <a:ext cx="1563662" cy="3452652"/>
                     </a:xfrm>
                     <a:prstGeom prst="rect">
                       <a:avLst/>
                     </a:prstGeom>
-                    <a:ln>
-                      <a:solidFill>
-                        <a:schemeClr val="tx1"/>
-                      </a:solidFill>
-                    </a:ln>
                   </pic:spPr>
                 </pic:pic>
               </a:graphicData>
@@ -1749,6 +1949,7 @@
           <w:b/>
           <w:bCs/>
         </w:rPr>
+        <w:lastRenderedPageBreak/>
         <w:t>6</w:t>
       </w:r>
       <w:r>
@@ -1794,7 +1995,6 @@
           <w:b/>
           <w:bCs/>
         </w:rPr>
-        <w:lastRenderedPageBreak/>
         <w:t>31</w:t>
       </w:r>
       <w:r>
@@ -2102,8 +2302,13 @@
         <w:t>input</w:t>
       </w:r>
       <w:r>
-        <w:t>” folder in PITcleanr_lite</w:t>
-      </w:r>
+        <w:t xml:space="preserve">” folder in </w:t>
+      </w:r>
+      <w:proofErr w:type="spellStart"/>
+      <w:r>
+        <w:t>PITcleanr_lite</w:t>
+      </w:r>
+      <w:proofErr w:type="spellEnd"/>
       <w:r>
         <w:t xml:space="preserve"> and include the string “PTAGIS” in the file name (e.g., “PTAGIS_lemhi_20202022.csv”</w:t>
       </w:r>
@@ -2125,8 +2330,13 @@
         <w:pStyle w:val="MHEHeading2"/>
         <w:jc w:val="both"/>
       </w:pPr>
-      <w:r>
-        <w:t>BioLogic™</w:t>
+      <w:proofErr w:type="spellStart"/>
+      <w:r>
+        <w:t>BioLogic</w:t>
+      </w:r>
+      <w:proofErr w:type="spellEnd"/>
+      <w:r>
+        <w:t>™</w:t>
       </w:r>
       <w:r>
         <w:t xml:space="preserve"> Data</w:t>
@@ -2138,14 +2348,46 @@
         <w:jc w:val="both"/>
       </w:pPr>
       <w:r>
-        <w:t xml:space="preserve">PTAGIS only provides the user with PIT-tag interrogations at sites registered with PTAGIS; however, many interrogations may also occur at sites not registered with PTAGIS e.g., at temporary, project-specific sites like the litz cords installed at stream rehabilitation projects in the Lemhi River to monitor the use of side channels and off-channel habitats, particularly by juveniles. In this case, much of those sites are installed and managed by Biomark, Inc. and so the data are available in the BioLogic™ database. </w:t>
-      </w:r>
-      <w:r>
-        <w:t xml:space="preserve">Here, we provide an example of how to download </w:t>
+        <w:t xml:space="preserve">PTAGIS only provides the user with PIT-tag interrogations at sites registered with PTAGIS; however, many interrogations may also occur at sites not registered with PTAGIS e.g., at </w:t>
       </w:r>
       <w:r>
         <w:lastRenderedPageBreak/>
-        <w:t>observation data from BioLogic™ managed sites in the Lemhi River.</w:t>
+        <w:t xml:space="preserve">temporary, project-specific sites like the </w:t>
+      </w:r>
+      <w:proofErr w:type="spellStart"/>
+      <w:r>
+        <w:t>litz</w:t>
+      </w:r>
+      <w:proofErr w:type="spellEnd"/>
+      <w:r>
+        <w:t xml:space="preserve"> cords installed at stream rehabilitation projects in the Lemhi River to monitor the use of side channels and off-channel habitats, particularly by juveniles. In this case, much of those sites are installed and managed by </w:t>
+      </w:r>
+      <w:proofErr w:type="spellStart"/>
+      <w:r>
+        <w:t>Biomark</w:t>
+      </w:r>
+      <w:proofErr w:type="spellEnd"/>
+      <w:r>
+        <w:t xml:space="preserve">, Inc. and so the data are available in the </w:t>
+      </w:r>
+      <w:proofErr w:type="spellStart"/>
+      <w:r>
+        <w:t>BioLogic</w:t>
+      </w:r>
+      <w:proofErr w:type="spellEnd"/>
+      <w:r>
+        <w:t xml:space="preserve">™ database. </w:t>
+      </w:r>
+      <w:r>
+        <w:t xml:space="preserve">Here, we provide an example of how to download observation data from </w:t>
+      </w:r>
+      <w:proofErr w:type="spellStart"/>
+      <w:r>
+        <w:t>BioLogic</w:t>
+      </w:r>
+      <w:proofErr w:type="spellEnd"/>
+      <w:r>
+        <w:t>™ managed sites in the Lemhi River.</w:t>
       </w:r>
       <w:r>
         <w:t xml:space="preserve"> </w:t>
@@ -2157,19 +2399,44 @@
         </w:rPr>
         <w:t xml:space="preserve">Note: </w:t>
       </w:r>
+      <w:proofErr w:type="spellStart"/>
       <w:r>
         <w:rPr>
           <w:b/>
           <w:bCs/>
         </w:rPr>
-        <w:t>BioLogic™</w:t>
-      </w:r>
+        <w:t>BioLogic</w:t>
+      </w:r>
+      <w:proofErr w:type="spellEnd"/>
       <w:r>
         <w:rPr>
           <w:b/>
           <w:bCs/>
         </w:rPr>
-        <w:t xml:space="preserve"> data is not required for PITcleanr_lite to function. </w:t>
+        <w:t>™</w:t>
+      </w:r>
+      <w:r>
+        <w:rPr>
+          <w:b/>
+          <w:bCs/>
+        </w:rPr>
+        <w:t xml:space="preserve"> data is not required for </w:t>
+      </w:r>
+      <w:proofErr w:type="spellStart"/>
+      <w:r>
+        <w:rPr>
+          <w:b/>
+          <w:bCs/>
+        </w:rPr>
+        <w:t>PITcleanr_lite</w:t>
+      </w:r>
+      <w:proofErr w:type="spellEnd"/>
+      <w:r>
+        <w:rPr>
+          <w:b/>
+          <w:bCs/>
+        </w:rPr>
+        <w:t xml:space="preserve"> to function. </w:t>
       </w:r>
       <w:r>
         <w:t>The workflow can function with any assemblage of accepted data types</w:t>
@@ -2188,7 +2455,23 @@
         <w:jc w:val="both"/>
       </w:pPr>
       <w:r>
-        <w:t>After logging in to BioLogic™, the Site Module should show each Site Name that the user’s account has access to. We’ll need to download data from each site, individually. Note: some sites may have multiple or several readers, in which case, one download for the site will contain the observation data for each of its readers. In this example, we will download data for one site (0HR) with one reader and one site (0LL) with several readers. 0HR is an instream array located just upstream of the Henry’s Reach project in the Lemhi River designed to provide juvenile rearing habitat in multiple restored side channels. 0LL contains several readers, each a litz cord, laid across several side channels within the Henry’s Reach project.</w:t>
+        <w:t xml:space="preserve">After logging in to </w:t>
+      </w:r>
+      <w:proofErr w:type="spellStart"/>
+      <w:r>
+        <w:t>BioLogic</w:t>
+      </w:r>
+      <w:proofErr w:type="spellEnd"/>
+      <w:r>
+        <w:t xml:space="preserve">™, the Site Module should show each Site Name that the user’s account has access to. We’ll need to download data from each site, individually. Note: some sites may have multiple or several readers, in which case, one download for the site will contain the observation data for each of its readers. In this example, we will download data for one site (0HR) with one reader and one site (0LL) with several readers. 0HR is an instream array located just upstream of the Henry’s Reach project in the Lemhi River designed to provide juvenile rearing habitat in multiple restored side channels. 0LL contains several readers, each a </w:t>
+      </w:r>
+      <w:proofErr w:type="spellStart"/>
+      <w:r>
+        <w:t>litz</w:t>
+      </w:r>
+      <w:proofErr w:type="spellEnd"/>
+      <w:r>
+        <w:t xml:space="preserve"> cord, laid across several side channels within the Henry’s Reach project.</w:t>
       </w:r>
     </w:p>
     <w:p>
@@ -2206,7 +2489,15 @@
         <w:jc w:val="both"/>
       </w:pPr>
       <w:r>
-        <w:t>Navigate to the BioLogic™ web portal (</w:t>
+        <w:t xml:space="preserve">Navigate to the </w:t>
+      </w:r>
+      <w:proofErr w:type="spellStart"/>
+      <w:r>
+        <w:t>BioLogic</w:t>
+      </w:r>
+      <w:proofErr w:type="spellEnd"/>
+      <w:r>
+        <w:t>™ web portal (</w:t>
       </w:r>
       <w:hyperlink r:id="rId27" w:history="1">
         <w:r>
@@ -2376,8 +2667,13 @@
       <w:r>
         <w:t xml:space="preserve">Save </w:t>
       </w:r>
-      <w:r>
-        <w:t>BioLogic™ data downloads to the “input” folder</w:t>
+      <w:proofErr w:type="spellStart"/>
+      <w:r>
+        <w:t>BioLogic</w:t>
+      </w:r>
+      <w:proofErr w:type="spellEnd"/>
+      <w:r>
+        <w:t>™ data downloads to the “input” folder</w:t>
       </w:r>
       <w:r>
         <w:t>, with the file name beginning with the site (e.g., 0HR, 0LL)</w:t>
@@ -2425,7 +2721,15 @@
     </w:p>
     <w:p>
       <w:r>
-        <w:t>Observation data obtained from submersible downloads is also compatible with PITcleanr_lite. To incorporate these data, the input file must adhere to the following:</w:t>
+        <w:t xml:space="preserve">Observation data obtained from submersible downloads is also compatible with </w:t>
+      </w:r>
+      <w:proofErr w:type="spellStart"/>
+      <w:r>
+        <w:t>PITcleanr_lite</w:t>
+      </w:r>
+      <w:proofErr w:type="spellEnd"/>
+      <w:r>
+        <w:t>. To incorporate these data, the input file must adhere to the following:</w:t>
       </w:r>
     </w:p>
     <w:p>
@@ -2437,7 +2741,15 @@
         </w:numPr>
       </w:pPr>
       <w:r>
-        <w:t>Standard submersible download format (see example data in the “input/data_examples/” folder)</w:t>
+        <w:t>Standard submersible download format (see example data in the “input/</w:t>
+      </w:r>
+      <w:proofErr w:type="spellStart"/>
+      <w:r>
+        <w:t>data_examples</w:t>
+      </w:r>
+      <w:proofErr w:type="spellEnd"/>
+      <w:r>
+        <w:t>/” folder)</w:t>
       </w:r>
     </w:p>
     <w:p>
@@ -2449,8 +2761,14 @@
         </w:numPr>
       </w:pPr>
       <w:r>
-        <w:t>Located within the “input/” folder</w:t>
-      </w:r>
+        <w:lastRenderedPageBreak/>
+        <w:t xml:space="preserve">Located within the “input/” </w:t>
+      </w:r>
+      <w:proofErr w:type="gramStart"/>
+      <w:r>
+        <w:t>folder</w:t>
+      </w:r>
+      <w:proofErr w:type="gramEnd"/>
     </w:p>
     <w:p>
       <w:pPr>
@@ -2473,20 +2791,32 @@
         </w:numPr>
       </w:pPr>
       <w:r>
-        <w:lastRenderedPageBreak/>
         <w:t xml:space="preserve">The file name must begin with the name of the </w:t>
       </w:r>
       <w:r>
         <w:t>reader/</w:t>
       </w:r>
-      <w:r>
-        <w:t xml:space="preserve">node, and include “SUB” in the file name. E.g., “nodename_SUB_mmddyyyy.xlsx” for a </w:t>
+      <w:proofErr w:type="gramStart"/>
+      <w:r>
+        <w:t>node, and</w:t>
+      </w:r>
+      <w:proofErr w:type="gramEnd"/>
+      <w:r>
+        <w:t xml:space="preserve"> include “SUB” in the file name. E.g., “nodename_SUB_mmddyyyy.xlsx” for a </w:t>
       </w:r>
       <w:r>
         <w:t>reader/</w:t>
       </w:r>
       <w:r>
-        <w:t>node named “nodename”, or “SUB2_mmddyyy.xlsx” for a submersible named “SUB2”</w:t>
+        <w:t>node named “</w:t>
+      </w:r>
+      <w:proofErr w:type="spellStart"/>
+      <w:r>
+        <w:t>nodename</w:t>
+      </w:r>
+      <w:proofErr w:type="spellEnd"/>
+      <w:r>
+        <w:t>”, or “SUB2_mmddyyy.xlsx” for a submersible named “SUB2”</w:t>
       </w:r>
       <w:r>
         <w:t>.</w:t>
@@ -2503,8 +2833,13 @@
       </w:r>
     </w:p>
     <w:p>
-      <w:r>
-        <w:t xml:space="preserve">PITcleanr_lite is also compatible with raw “.log” file downloads. </w:t>
+      <w:proofErr w:type="spellStart"/>
+      <w:r>
+        <w:t>PITcleanr_lite</w:t>
+      </w:r>
+      <w:proofErr w:type="spellEnd"/>
+      <w:r>
+        <w:t xml:space="preserve"> is also compatible with raw “.log” file downloads. </w:t>
       </w:r>
       <w:r>
         <w:t>These will be included in observation data when they adhere to the following:</w:t>
@@ -2519,7 +2854,15 @@
         </w:numPr>
       </w:pPr>
       <w:r>
-        <w:t xml:space="preserve">In standard .log file format (see example data in the “input/example_data” folder) </w:t>
+        <w:t>In standard .log file format (see example data in the “input/</w:t>
+      </w:r>
+      <w:proofErr w:type="spellStart"/>
+      <w:r>
+        <w:t>example_data</w:t>
+      </w:r>
+      <w:proofErr w:type="spellEnd"/>
+      <w:r>
+        <w:t xml:space="preserve">” folder) </w:t>
       </w:r>
     </w:p>
     <w:p>
@@ -2531,8 +2874,13 @@
         </w:numPr>
       </w:pPr>
       <w:r>
-        <w:t>Located within the “input/” folder</w:t>
-      </w:r>
+        <w:t xml:space="preserve">Located within the “input/” </w:t>
+      </w:r>
+      <w:proofErr w:type="gramStart"/>
+      <w:r>
+        <w:t>folder</w:t>
+      </w:r>
+      <w:proofErr w:type="gramEnd"/>
     </w:p>
     <w:p>
       <w:pPr>
@@ -2756,8 +3104,13 @@
         <w:jc w:val="both"/>
       </w:pPr>
       <w:r>
-        <w:t>Latitude in decimal degrees – required when generating maps</w:t>
-      </w:r>
+        <w:t xml:space="preserve">Latitude in decimal degrees – required when generating </w:t>
+      </w:r>
+      <w:proofErr w:type="gramStart"/>
+      <w:r>
+        <w:t>maps</w:t>
+      </w:r>
+      <w:proofErr w:type="gramEnd"/>
     </w:p>
     <w:p>
       <w:pPr>
@@ -2769,8 +3122,13 @@
         <w:jc w:val="both"/>
       </w:pPr>
       <w:r>
-        <w:t>Longitude in decimal degrees – required when generating maps</w:t>
-      </w:r>
+        <w:t xml:space="preserve">Longitude in decimal degrees – required when generating </w:t>
+      </w:r>
+      <w:proofErr w:type="gramStart"/>
+      <w:r>
+        <w:t>maps</w:t>
+      </w:r>
+      <w:proofErr w:type="gramEnd"/>
     </w:p>
     <w:p>
       <w:pPr>
@@ -2831,7 +3189,19 @@
         <w:t>eligible</w:t>
       </w:r>
       <w:r>
-        <w:t xml:space="preserve"> to use a restoration area, not necessarily that they have entered one. In the Lemhi example, the reader “HRIA” is not directly within a restoration area, but </w:t>
+        <w:t xml:space="preserve"> to use a restoration area, not necessarily that they have entered one. In the Lemhi example, the reader “HRIA” is not directly within a </w:t>
+      </w:r>
+      <w:r>
+        <w:lastRenderedPageBreak/>
+        <w:t xml:space="preserve">restoration </w:t>
+      </w:r>
+      <w:proofErr w:type="gramStart"/>
+      <w:r>
+        <w:t>area, but</w:t>
+      </w:r>
+      <w:proofErr w:type="gramEnd"/>
+      <w:r>
+        <w:t xml:space="preserve"> </w:t>
       </w:r>
       <w:r>
         <w:t>is located at the mainstem directly above the restoration area,</w:t>
@@ -2850,7 +3220,6 @@
         <w:jc w:val="both"/>
       </w:pPr>
       <w:r>
-        <w:lastRenderedPageBreak/>
         <w:t xml:space="preserve">Restoration entrance or exit (Yes/No): Indicates whether an observation site marks the entrance or exit of a restoration use area. In the Lemhi example, some observation sites (e.g., HRSC1, HRSC2) are located on the edge of a restoration use area, so fish detections at these locations do not necessarily indicate direct use or entrance into the restoration area. </w:t>
       </w:r>
     </w:p>
@@ -2900,7 +3269,15 @@
         <w:t>config</w:t>
       </w:r>
       <w:r>
-        <w:t>/filter_tags.csv” file. List all the tags to be filtered out in the “tag_num” column.</w:t>
+        <w:t>/filter_tags.csv” file. List all the tags to be filtered out in the “</w:t>
+      </w:r>
+      <w:proofErr w:type="spellStart"/>
+      <w:r>
+        <w:t>tag_num</w:t>
+      </w:r>
+      <w:proofErr w:type="spellEnd"/>
+      <w:r>
+        <w:t>” column.</w:t>
       </w:r>
     </w:p>
     <w:p>
@@ -2928,7 +3305,31 @@
         <w:jc w:val="both"/>
       </w:pPr>
       <w:r>
-        <w:t>In the PITcleanr_lite parent folder, open the “PITcleanr_lite” R project file using R or Rstudio.</w:t>
+        <w:t xml:space="preserve">In the </w:t>
+      </w:r>
+      <w:proofErr w:type="spellStart"/>
+      <w:r>
+        <w:t>PITcleanr_lite</w:t>
+      </w:r>
+      <w:proofErr w:type="spellEnd"/>
+      <w:r>
+        <w:t xml:space="preserve"> parent folder, open the “</w:t>
+      </w:r>
+      <w:proofErr w:type="spellStart"/>
+      <w:r>
+        <w:t>PITcleanr_lite</w:t>
+      </w:r>
+      <w:proofErr w:type="spellEnd"/>
+      <w:r>
+        <w:t xml:space="preserve">” R project file using R or </w:t>
+      </w:r>
+      <w:proofErr w:type="spellStart"/>
+      <w:r>
+        <w:t>Rstudio</w:t>
+      </w:r>
+      <w:proofErr w:type="spellEnd"/>
+      <w:r>
+        <w:t>.</w:t>
       </w:r>
     </w:p>
     <w:p>
@@ -2944,7 +3345,15 @@
         <w:t>Within R, o</w:t>
       </w:r>
       <w:r>
-        <w:t xml:space="preserve">pen the “Workflow.r” script located </w:t>
+        <w:t>pen the “</w:t>
+      </w:r>
+      <w:proofErr w:type="spellStart"/>
+      <w:r>
+        <w:t>Workflow.r</w:t>
+      </w:r>
+      <w:proofErr w:type="spellEnd"/>
+      <w:r>
+        <w:t xml:space="preserve">” script located </w:t>
       </w:r>
       <w:r>
         <w:t>with</w:t>
@@ -2956,7 +3365,15 @@
         <w:t xml:space="preserve"> This can be </w:t>
       </w:r>
       <w:r>
-        <w:t xml:space="preserve">done by navigating to “File → Open File”, ctrl+o, or using the “Files” tab </w:t>
+        <w:t xml:space="preserve">done by navigating to “File → Open File”, </w:t>
+      </w:r>
+      <w:proofErr w:type="spellStart"/>
+      <w:r>
+        <w:t>ctrl+o</w:t>
+      </w:r>
+      <w:proofErr w:type="spellEnd"/>
+      <w:r>
+        <w:t xml:space="preserve">, or using the “Files” tab </w:t>
       </w:r>
       <w:r>
         <w:t>in</w:t>
@@ -3039,13 +3456,15 @@
         <w:jc w:val="both"/>
       </w:pPr>
       <w:r>
-        <w:t>This will output three .csv files with cleaned tag observation data, and a fourth</w:t>
-      </w:r>
-      <w:r>
-        <w:t xml:space="preserve"> </w:t>
-      </w:r>
-      <w:r>
-        <w:t>.csv with the final paths for all detected fish. These are located in the “output” folder.</w:t>
+        <w:t xml:space="preserve">This will output three .csv files with cleaned tag observation data, and a fourth .csv with the final paths for all detected fish. These </w:t>
+      </w:r>
+      <w:proofErr w:type="gramStart"/>
+      <w:r>
+        <w:t>are located in</w:t>
+      </w:r>
+      <w:proofErr w:type="gramEnd"/>
+      <w:r>
+        <w:t xml:space="preserve"> the “output” folder.</w:t>
       </w:r>
     </w:p>
     <w:p>
@@ -3084,10 +3503,7 @@
         <w:jc w:val="both"/>
       </w:pPr>
       <w:r>
-        <w:t>“TagObs_Directionality_YY-MM-DD.csv” contains tag records with associated movement direction</w:t>
-      </w:r>
-      <w:r>
-        <w:t>, based on observation location RKMs.</w:t>
+        <w:t>“TagObs_Directionality_YY-MM-DD.csv” contains tag records with associated movement direction, based on observation location RKMs.</w:t>
       </w:r>
     </w:p>
     <w:p>
@@ -3100,20 +3516,8 @@
         <w:jc w:val="both"/>
       </w:pPr>
       <w:r>
-        <w:t xml:space="preserve"> “TagObs_FinalPaths_YY-MM-DD.csv</w:t>
-      </w:r>
-      <w:r>
-        <w:t>”</w:t>
-      </w:r>
-      <w:r>
-        <w:t xml:space="preserve"> provides the </w:t>
-      </w:r>
-      <w:r>
-        <w:t xml:space="preserve">first and last observation for each unique PIT tag, along with an ordered list of all locations where the fish was </w:t>
-      </w:r>
-      <w:r>
         <w:lastRenderedPageBreak/>
-        <w:t xml:space="preserve">detected. Restoration use information is also included when configured (see </w:t>
+        <w:t xml:space="preserve"> “TagObs_FinalPaths_YY-MM-DD.csv” provides the first and last observation for each unique PIT tag, along with an ordered list of all locations where the fish was detected. Restoration use information is also included when configured (see </w:t>
       </w:r>
       <w:r>
         <w:rPr>
@@ -3173,12 +3577,30 @@
           <w:bCs/>
         </w:rPr>
       </w:pPr>
+      <w:proofErr w:type="spellStart"/>
+      <w:proofErr w:type="gramStart"/>
       <w:r>
         <w:rPr>
           <w:b/>
           <w:bCs/>
         </w:rPr>
-        <w:t>readTagData()</w:t>
+        <w:t>readTagData</w:t>
+      </w:r>
+      <w:proofErr w:type="spellEnd"/>
+      <w:r>
+        <w:rPr>
+          <w:b/>
+          <w:bCs/>
+        </w:rPr>
+        <w:t>(</w:t>
+      </w:r>
+      <w:proofErr w:type="gramEnd"/>
+      <w:r>
+        <w:rPr>
+          <w:b/>
+          <w:bCs/>
+        </w:rPr>
+        <w:t>)</w:t>
       </w:r>
     </w:p>
     <w:p>
@@ -3186,8 +3608,13 @@
         <w:pStyle w:val="MHEBody"/>
       </w:pPr>
       <w:r>
-        <w:t>This function has two primary arguments that can be modified</w:t>
-      </w:r>
+        <w:t xml:space="preserve">This function has two primary arguments that can be </w:t>
+      </w:r>
+      <w:proofErr w:type="gramStart"/>
+      <w:r>
+        <w:t>modified</w:t>
+      </w:r>
+      <w:proofErr w:type="gramEnd"/>
     </w:p>
     <w:p>
       <w:pPr>
@@ -3197,11 +3624,24 @@
           <w:numId w:val="42"/>
         </w:numPr>
       </w:pPr>
-      <w:r>
-        <w:t xml:space="preserve">filter_test_tags: If </w:t>
-      </w:r>
-      <w:r>
-        <w:t>there is a desire to filter out certain PIT tags, this argument should be set = TRUE, with a list of these tags in the filter_tags spreadsheet located in the “config” folder. Else, set = FALSE</w:t>
+      <w:proofErr w:type="spellStart"/>
+      <w:r>
+        <w:t>filter_test_tags</w:t>
+      </w:r>
+      <w:proofErr w:type="spellEnd"/>
+      <w:r>
+        <w:t xml:space="preserve">: If </w:t>
+      </w:r>
+      <w:r>
+        <w:t xml:space="preserve">there is a desire to filter out certain PIT tags, this argument should be set = TRUE, with a list of these tags in the </w:t>
+      </w:r>
+      <w:proofErr w:type="spellStart"/>
+      <w:r>
+        <w:t>filter_tags</w:t>
+      </w:r>
+      <w:proofErr w:type="spellEnd"/>
+      <w:r>
+        <w:t xml:space="preserve"> spreadsheet located in the “config” folder. Else, set = FALSE</w:t>
       </w:r>
     </w:p>
     <w:p>
@@ -3212,8 +3652,13 @@
           <w:numId w:val="42"/>
         </w:numPr>
       </w:pPr>
-      <w:r>
-        <w:t>filter_to_ptagis: When set =TRUE, input data from PTAGIS will act as the primary tag list, and observational data from outside of PTAGIS will only be included for tags that also exist within PTAGIS. When set =FALSE, tags are not filtered out.</w:t>
+      <w:proofErr w:type="spellStart"/>
+      <w:r>
+        <w:t>filter_to_ptagis</w:t>
+      </w:r>
+      <w:proofErr w:type="spellEnd"/>
+      <w:r>
+        <w:t>: When set =TRUE, input data from PTAGIS will act as the primary tag list, and observational data from outside of PTAGIS will only be included for tags that also exist within PTAGIS. When set =FALSE, tags are not filtered out.</w:t>
       </w:r>
     </w:p>
     <w:p>
@@ -3229,12 +3674,30 @@
           <w:bCs/>
         </w:rPr>
       </w:pPr>
+      <w:proofErr w:type="spellStart"/>
+      <w:proofErr w:type="gramStart"/>
       <w:r>
         <w:rPr>
           <w:b/>
           <w:bCs/>
         </w:rPr>
-        <w:t>compressWrap()</w:t>
+        <w:t>compressWrap</w:t>
+      </w:r>
+      <w:proofErr w:type="spellEnd"/>
+      <w:r>
+        <w:rPr>
+          <w:b/>
+          <w:bCs/>
+        </w:rPr>
+        <w:t>(</w:t>
+      </w:r>
+      <w:proofErr w:type="gramEnd"/>
+      <w:r>
+        <w:rPr>
+          <w:b/>
+          <w:bCs/>
+        </w:rPr>
+        <w:t>)</w:t>
       </w:r>
     </w:p>
     <w:p>
@@ -3242,7 +3705,55 @@
         <w:pStyle w:val="MHEBody"/>
       </w:pPr>
       <w:r>
-        <w:t>In this function that compresses and cleans PIT tag observation data, we can include any additional attributes or columns through the workflow as desired. For example, if fish lengths and weights from PTAGIS are desired to be paired with observations, then this argument will do so. First, the columns must be present within at least one of the data sources. Then, list these columns by name within the argument. For example, PTAGIS lengths and weights are named “event_length_mm” and “event_weight_g”, respectively. To include them through the workflow, include attributes_list = c(“event_length_mm”, “event_weight_g”)</w:t>
+        <w:t>In this function that compresses and cleans PIT tag observation data, we can include any additional attributes or columns through the workflow as desired. For example, if fish lengths and weights from PTAGIS are desired to be paired with observations, then this argument will do so. First, the columns must be present within at least one of the data sources. Then, list these columns by name within the argument. For example, PTAGIS lengths and weights are named “</w:t>
+      </w:r>
+      <w:proofErr w:type="spellStart"/>
+      <w:r>
+        <w:t>event_length_mm</w:t>
+      </w:r>
+      <w:proofErr w:type="spellEnd"/>
+      <w:r>
+        <w:t>” and “</w:t>
+      </w:r>
+      <w:proofErr w:type="spellStart"/>
+      <w:r>
+        <w:t>event_weight_g</w:t>
+      </w:r>
+      <w:proofErr w:type="spellEnd"/>
+      <w:r>
+        <w:t xml:space="preserve">”, respectively. To include them through the workflow, include </w:t>
+      </w:r>
+      <w:proofErr w:type="spellStart"/>
+      <w:r>
+        <w:t>attributes_list</w:t>
+      </w:r>
+      <w:proofErr w:type="spellEnd"/>
+      <w:r>
+        <w:t xml:space="preserve"> = </w:t>
+      </w:r>
+      <w:proofErr w:type="gramStart"/>
+      <w:r>
+        <w:t>c(</w:t>
+      </w:r>
+      <w:proofErr w:type="gramEnd"/>
+      <w:r>
+        <w:t>“</w:t>
+      </w:r>
+      <w:proofErr w:type="spellStart"/>
+      <w:r>
+        <w:t>event_length_mm</w:t>
+      </w:r>
+      <w:proofErr w:type="spellEnd"/>
+      <w:r>
+        <w:t>”, “</w:t>
+      </w:r>
+      <w:proofErr w:type="spellStart"/>
+      <w:r>
+        <w:t>event_weight_g</w:t>
+      </w:r>
+      <w:proofErr w:type="spellEnd"/>
+      <w:r>
+        <w:t>”)</w:t>
       </w:r>
       <w:r>
         <w:t>.</w:t>
@@ -3261,12 +3772,30 @@
           <w:bCs/>
         </w:rPr>
       </w:pPr>
+      <w:proofErr w:type="spellStart"/>
+      <w:proofErr w:type="gramStart"/>
       <w:r>
         <w:rPr>
           <w:b/>
           <w:bCs/>
         </w:rPr>
-        <w:t>addDirectionWrap()</w:t>
+        <w:t>addDirectionWrap</w:t>
+      </w:r>
+      <w:proofErr w:type="spellEnd"/>
+      <w:r>
+        <w:rPr>
+          <w:b/>
+          <w:bCs/>
+        </w:rPr>
+        <w:t>(</w:t>
+      </w:r>
+      <w:proofErr w:type="gramEnd"/>
+      <w:r>
+        <w:rPr>
+          <w:b/>
+          <w:bCs/>
+        </w:rPr>
+        <w:t>)</w:t>
       </w:r>
     </w:p>
     <w:p>
@@ -3280,7 +3809,15 @@
         <w:t xml:space="preserve">estimates the directionality component for </w:t>
       </w:r>
       <w:r>
-        <w:t>compressed tag data and can generate a flowline map with observation locations if desired. Both of the arguments listed below must be configured to generate a map.</w:t>
+        <w:t xml:space="preserve">compressed tag data and can generate a flowline map with observation locations if desired. </w:t>
+      </w:r>
+      <w:proofErr w:type="gramStart"/>
+      <w:r>
+        <w:t>Both of the arguments</w:t>
+      </w:r>
+      <w:proofErr w:type="gramEnd"/>
+      <w:r>
+        <w:t xml:space="preserve"> listed below must be configured to generate a map.</w:t>
       </w:r>
     </w:p>
     <w:p>
@@ -3291,8 +3828,13 @@
           <w:numId w:val="43"/>
         </w:numPr>
       </w:pPr>
-      <w:r>
-        <w:t>generate_map: If set =TRUE, then the function will attempt to create a map of all observation locations</w:t>
+      <w:proofErr w:type="spellStart"/>
+      <w:r>
+        <w:t>generate_map</w:t>
+      </w:r>
+      <w:proofErr w:type="spellEnd"/>
+      <w:r>
+        <w:t>: If set =TRUE, then the function will attempt to create a map of all observation locations</w:t>
       </w:r>
       <w:r>
         <w:t xml:space="preserve"> using NHD flowlines. An internet connection is required to download the appropriate flowlines.</w:t>
@@ -3306,8 +3848,37 @@
           <w:numId w:val="43"/>
         </w:numPr>
       </w:pPr>
-      <w:r>
-        <w:t>downstream_site: This defines the furthest downstream site for the map, and is only used if generate_map = TRUE. To use this argument, set downstream_site = “site code” (e.g., “HYC”).</w:t>
+      <w:proofErr w:type="spellStart"/>
+      <w:r>
+        <w:t>downstream_site</w:t>
+      </w:r>
+      <w:proofErr w:type="spellEnd"/>
+      <w:r>
+        <w:t xml:space="preserve">: This defines the furthest downstream site for the </w:t>
+      </w:r>
+      <w:proofErr w:type="gramStart"/>
+      <w:r>
+        <w:t>map, and</w:t>
+      </w:r>
+      <w:proofErr w:type="gramEnd"/>
+      <w:r>
+        <w:t xml:space="preserve"> is only used if </w:t>
+      </w:r>
+      <w:proofErr w:type="spellStart"/>
+      <w:r>
+        <w:t>generate_map</w:t>
+      </w:r>
+      <w:proofErr w:type="spellEnd"/>
+      <w:r>
+        <w:t xml:space="preserve"> = TRUE. To use this argument, set </w:t>
+      </w:r>
+      <w:proofErr w:type="spellStart"/>
+      <w:r>
+        <w:t>downstream_site</w:t>
+      </w:r>
+      <w:proofErr w:type="spellEnd"/>
+      <w:r>
+        <w:t xml:space="preserve"> = “site code” (e.g., “HYC”).</w:t>
       </w:r>
     </w:p>
     <w:p>
@@ -3323,12 +3894,31 @@
           <w:bCs/>
         </w:rPr>
       </w:pPr>
+      <w:proofErr w:type="spellStart"/>
+      <w:proofErr w:type="gramStart"/>
       <w:r>
         <w:rPr>
           <w:b/>
           <w:bCs/>
         </w:rPr>
-        <w:t>finalPaths()</w:t>
+        <w:lastRenderedPageBreak/>
+        <w:t>finalPaths</w:t>
+      </w:r>
+      <w:proofErr w:type="spellEnd"/>
+      <w:r>
+        <w:rPr>
+          <w:b/>
+          <w:bCs/>
+        </w:rPr>
+        <w:t>(</w:t>
+      </w:r>
+      <w:proofErr w:type="gramEnd"/>
+      <w:r>
+        <w:rPr>
+          <w:b/>
+          <w:bCs/>
+        </w:rPr>
+        <w:t>)</w:t>
       </w:r>
     </w:p>
     <w:p>
@@ -3336,8 +3926,28 @@
         <w:pStyle w:val="MHEBody"/>
       </w:pPr>
       <w:r>
-        <w:lastRenderedPageBreak/>
-        <w:t>This function subsets observation data from the “addDirectionWrap()” function to the last observation of each fish, and can calculate restoration use when the correct information is supplied in the “site_metadata” configuration file.</w:t>
+        <w:t>This function subsets observation data from the “</w:t>
+      </w:r>
+      <w:proofErr w:type="spellStart"/>
+      <w:proofErr w:type="gramStart"/>
+      <w:r>
+        <w:t>addDirectionWrap</w:t>
+      </w:r>
+      <w:proofErr w:type="spellEnd"/>
+      <w:r>
+        <w:t>(</w:t>
+      </w:r>
+      <w:proofErr w:type="gramEnd"/>
+      <w:r>
+        <w:t>)” function to the last observation of each fish, and can calculate restoration use when the correct information is supplied in the “</w:t>
+      </w:r>
+      <w:proofErr w:type="spellStart"/>
+      <w:r>
+        <w:t>site_metadata</w:t>
+      </w:r>
+      <w:proofErr w:type="spellEnd"/>
+      <w:r>
+        <w:t>” configuration file.</w:t>
       </w:r>
     </w:p>
     <w:p>
@@ -3348,8 +3958,13 @@
           <w:numId w:val="44"/>
         </w:numPr>
       </w:pPr>
-      <w:r>
-        <w:t>calculate_restoration_use: Set “=TRUE” if restoration use time should be calculated, and site metadata is properly configured to do so. Else, set “=FALSE”.</w:t>
+      <w:proofErr w:type="spellStart"/>
+      <w:r>
+        <w:t>calculate_restoration_use</w:t>
+      </w:r>
+      <w:proofErr w:type="spellEnd"/>
+      <w:r>
+        <w:t>: Set “=TRUE” if restoration use time should be calculated, and site metadata is properly configured to do so. Else, set “=FALSE”.</w:t>
       </w:r>
     </w:p>
     <w:p>
@@ -4002,11 +4617,16 @@
       <w:r>
         <w:t xml:space="preserve"> “</w:t>
       </w:r>
+      <w:proofErr w:type="spellStart"/>
       <w:r>
         <w:t>final_</w:t>
       </w:r>
       <w:r>
-        <w:t xml:space="preserve">path” column </w:t>
+        <w:t>path</w:t>
+      </w:r>
+      <w:proofErr w:type="spellEnd"/>
+      <w:r>
+        <w:t xml:space="preserve">” column </w:t>
       </w:r>
       <w:r>
         <w:t>is an ordered list of</w:t>
@@ -4036,47 +4656,67 @@
           <w:bCs/>
         </w:rPr>
       </w:pPr>
+      <w:proofErr w:type="spellStart"/>
       <w:r>
         <w:rPr>
           <w:b/>
           <w:bCs/>
         </w:rPr>
-        <w:t>entered_restoration_site</w:t>
-      </w:r>
-    </w:p>
-    <w:p>
-      <w:pPr>
-        <w:pStyle w:val="MHEBody"/>
-        <w:jc w:val="both"/>
-      </w:pPr>
-      <w:r>
-        <w:t xml:space="preserve">This column is a Yes/No value that is intended to </w:t>
-      </w:r>
-      <w:r>
-        <w:t>provide information if a fish was</w:t>
-      </w:r>
-      <w:r>
-        <w:t xml:space="preserve"> observed to be eligible to use a restoration area.</w:t>
-      </w:r>
-      <w:r>
-        <w:t xml:space="preserve"> If a fish was ever observed at a restoration site as indicated by the “site_metadata” file, then the value is “Yes”. The proportion of fish that were eligible to use a restoration area can be estimated by dividing the number of “Yes” values by the total number of unique tags.</w:t>
-      </w:r>
-    </w:p>
-    <w:p>
-      <w:pPr>
-        <w:pStyle w:val="MHEBody"/>
-        <w:jc w:val="both"/>
-      </w:pPr>
-    </w:p>
-    <w:p>
-      <w:pPr>
-        <w:pStyle w:val="MHEBody"/>
-        <w:jc w:val="both"/>
+        <w:t>entered_restoration_</w:t>
+      </w:r>
+      <w:proofErr w:type="gramStart"/>
+      <w:r>
         <w:rPr>
           <w:b/>
           <w:bCs/>
         </w:rPr>
-      </w:pPr>
+        <w:t>site</w:t>
+      </w:r>
+      <w:proofErr w:type="spellEnd"/>
+      <w:proofErr w:type="gramEnd"/>
+    </w:p>
+    <w:p>
+      <w:pPr>
+        <w:pStyle w:val="MHEBody"/>
+        <w:jc w:val="both"/>
+      </w:pPr>
+      <w:r>
+        <w:t xml:space="preserve">This column is a Yes/No value that is intended to </w:t>
+      </w:r>
+      <w:r>
+        <w:t>provide information if a fish was</w:t>
+      </w:r>
+      <w:r>
+        <w:t xml:space="preserve"> observed to be eligible to use a restoration area.</w:t>
+      </w:r>
+      <w:r>
+        <w:t xml:space="preserve"> If a fish was ever observed at a restoration site as indicated by the “</w:t>
+      </w:r>
+      <w:proofErr w:type="spellStart"/>
+      <w:r>
+        <w:t>site_metadata</w:t>
+      </w:r>
+      <w:proofErr w:type="spellEnd"/>
+      <w:r>
+        <w:t>” file, then the value is “Yes”. The proportion of fish that were eligible to use a restoration area can be estimated by dividing the number of “Yes” values by the total number of unique tags.</w:t>
+      </w:r>
+    </w:p>
+    <w:p>
+      <w:pPr>
+        <w:pStyle w:val="MHEBody"/>
+        <w:jc w:val="both"/>
+      </w:pPr>
+    </w:p>
+    <w:p>
+      <w:pPr>
+        <w:pStyle w:val="MHEBody"/>
+        <w:jc w:val="both"/>
+        <w:rPr>
+          <w:b/>
+          <w:bCs/>
+        </w:rPr>
+      </w:pPr>
+      <w:proofErr w:type="spellStart"/>
       <w:r>
         <w:rPr>
           <w:b/>
@@ -4084,6 +4724,7 @@
         </w:rPr>
         <w:t>total_restoration_use_hr</w:t>
       </w:r>
+      <w:proofErr w:type="spellEnd"/>
     </w:p>
     <w:p>
       <w:pPr>
@@ -4094,7 +4735,15 @@
         <w:t>This column</w:t>
       </w:r>
       <w:r>
-        <w:t xml:space="preserve"> is the sum total hours that a fish is assumed to have used a restoration area, calculated with the following logic:</w:t>
+        <w:t xml:space="preserve"> is the </w:t>
+      </w:r>
+      <w:proofErr w:type="gramStart"/>
+      <w:r>
+        <w:t>sum total</w:t>
+      </w:r>
+      <w:proofErr w:type="gramEnd"/>
+      <w:r>
+        <w:t xml:space="preserve"> hours that a fish is assumed to have used a restoration area, calculated with the following logic:</w:t>
       </w:r>
     </w:p>
     <w:p>
@@ -4107,7 +4756,15 @@
         <w:jc w:val="both"/>
       </w:pPr>
       <w:r>
-        <w:t>If a fish is repeatedly observed at a location that is listed as “Restoration interior” (see site_metadata), then include the total time from the first to the last detection at the location.</w:t>
+        <w:t xml:space="preserve">If a fish is repeatedly observed at a location that is listed as “Restoration interior” (see </w:t>
+      </w:r>
+      <w:proofErr w:type="spellStart"/>
+      <w:r>
+        <w:t>site_metadata</w:t>
+      </w:r>
+      <w:proofErr w:type="spellEnd"/>
+      <w:r>
+        <w:t>), then include the total time from the first to the last detection at the location.</w:t>
       </w:r>
     </w:p>
     <w:p>
@@ -4170,7 +4827,23 @@
         <w:t xml:space="preserve"> of eligible</w:t>
       </w:r>
       <w:r>
-        <w:t xml:space="preserve"> fish that used the restoration area can be calculated by dividing the number of rows with “total_restoration_use_hr &gt; 0” by “entered_restoration_site = Yes”.</w:t>
+        <w:t xml:space="preserve"> fish that used the restoration area can be calculated by dividing the number of rows with “</w:t>
+      </w:r>
+      <w:proofErr w:type="spellStart"/>
+      <w:r>
+        <w:t>total_restoration_use_hr</w:t>
+      </w:r>
+      <w:proofErr w:type="spellEnd"/>
+      <w:r>
+        <w:t xml:space="preserve"> &gt; 0” by “</w:t>
+      </w:r>
+      <w:proofErr w:type="spellStart"/>
+      <w:r>
+        <w:t>entered_restoration_site</w:t>
+      </w:r>
+      <w:proofErr w:type="spellEnd"/>
+      <w:r>
+        <w:t xml:space="preserve"> = Yes”.</w:t>
       </w:r>
     </w:p>
     <w:p>
@@ -4547,7 +5220,7 @@
                       <a:effectLst/>
                       <a:extLst>
                         <a:ext uri="{C572A759-6A51-4108-AA02-DFA0A04FC94B}">
-                          <ma14:wrappingTextBoxFlag xmlns:arto="http://schemas.microsoft.com/office/word/2006/arto" xmlns:ma14="http://schemas.microsoft.com/office/mac/drawingml/2011/main" xmlns:w="http://schemas.openxmlformats.org/wordprocessingml/2006/main" xmlns:w10="urn:schemas-microsoft-com:office:word" xmlns:v="urn:schemas-microsoft-com:vml" xmlns:o="urn:schemas-microsoft-com:office:office" xmlns:mv="urn:schemas-microsoft-com:mac:vml" xmlns:mo="http://schemas.microsoft.com/office/mac/office/2008/main" xmlns="" xmlns:a14="http://schemas.microsoft.com/office/drawing/2010/main" xmlns:pic="http://schemas.openxmlformats.org/drawingml/2006/picture"/>
+                          <ma14:wrappingTextBoxFlag xmlns:pic="http://schemas.openxmlformats.org/drawingml/2006/picture" xmlns:a14="http://schemas.microsoft.com/office/drawing/2010/main" xmlns="" xmlns:mo="http://schemas.microsoft.com/office/mac/office/2008/main" xmlns:mv="urn:schemas-microsoft-com:mac:vml" xmlns:o="urn:schemas-microsoft-com:office:office" xmlns:v="urn:schemas-microsoft-com:vml" xmlns:w10="urn:schemas-microsoft-com:office:word" xmlns:w="http://schemas.openxmlformats.org/wordprocessingml/2006/main" xmlns:ma14="http://schemas.microsoft.com/office/mac/drawingml/2011/main" xmlns:arto="http://schemas.microsoft.com/office/word/2006/arto"/>
                         </a:ext>
                       </a:extLst>
                     </wps:spPr>
@@ -10358,6 +11031,7 @@
   <w:style w:type="character" w:default="1" w:styleId="DefaultParagraphFont">
     <w:name w:val="Default Paragraph Font"/>
     <w:uiPriority w:val="1"/>
+    <w:semiHidden/>
     <w:unhideWhenUsed/>
   </w:style>
   <w:style w:type="table" w:default="1" w:styleId="TableNormal">
@@ -11587,14 +12261,7 @@
 </file>
 
 <file path=customXml/item2.xml><?xml version="1.0" encoding="utf-8"?>
-<p:properties xmlns:p="http://schemas.microsoft.com/office/2006/metadata/properties" xmlns:xsi="http://www.w3.org/2001/XMLSchema-instance" xmlns:pc="http://schemas.microsoft.com/office/infopath/2007/PartnerControls">
-  <documentManagement>
-    <TaxCatchAll xmlns="6fd61f6b-6857-40cd-9f77-bf387b3c9404" xsi:nil="true"/>
-    <lcf76f155ced4ddcb4097134ff3c332f xmlns="003878b6-6f18-4a06-86c0-ca169db0a417">
-      <Terms xmlns="http://schemas.microsoft.com/office/infopath/2007/PartnerControls"/>
-    </lcf76f155ced4ddcb4097134ff3c332f>
-  </documentManagement>
-</p:properties>
+<b:Sources xmlns:b="http://schemas.openxmlformats.org/officeDocument/2006/bibliography" xmlns="http://schemas.openxmlformats.org/officeDocument/2006/bibliography" SelectedStyle="\APASixthEditionOfficeOnline.xsl" StyleName="APA" Version="6"/>
 </file>
 
 <file path=customXml/item3.xml><?xml version="1.0" encoding="utf-8"?>
@@ -11607,7 +12274,14 @@
 </file>
 
 <file path=customXml/item4.xml><?xml version="1.0" encoding="utf-8"?>
-<b:Sources xmlns:b="http://schemas.openxmlformats.org/officeDocument/2006/bibliography" xmlns="http://schemas.openxmlformats.org/officeDocument/2006/bibliography" SelectedStyle="\APASixthEditionOfficeOnline.xsl" StyleName="APA" Version="6"/>
+<p:properties xmlns:p="http://schemas.microsoft.com/office/2006/metadata/properties" xmlns:xsi="http://www.w3.org/2001/XMLSchema-instance" xmlns:pc="http://schemas.microsoft.com/office/infopath/2007/PartnerControls">
+  <documentManagement>
+    <TaxCatchAll xmlns="6fd61f6b-6857-40cd-9f77-bf387b3c9404" xsi:nil="true"/>
+    <lcf76f155ced4ddcb4097134ff3c332f xmlns="003878b6-6f18-4a06-86c0-ca169db0a417">
+      <Terms xmlns="http://schemas.microsoft.com/office/infopath/2007/PartnerControls"/>
+    </lcf76f155ced4ddcb4097134ff3c332f>
+  </documentManagement>
+</p:properties>
 </file>
 
 <file path=customXml/itemProps1.xml><?xml version="1.0" encoding="utf-8"?>
@@ -11630,12 +12304,9 @@
 </file>
 
 <file path=customXml/itemProps2.xml><?xml version="1.0" encoding="utf-8"?>
-<ds:datastoreItem xmlns:ds="http://schemas.openxmlformats.org/officeDocument/2006/customXml" ds:itemID="{871B3A95-65EA-4130-B179-58E0E5CAAD70}">
+<ds:datastoreItem xmlns:ds="http://schemas.openxmlformats.org/officeDocument/2006/customXml" ds:itemID="{85DC78F2-BA1B-4F65-BDB0-FC4D8153BE8D}">
   <ds:schemaRefs>
-    <ds:schemaRef ds:uri="http://schemas.microsoft.com/office/2006/metadata/properties"/>
-    <ds:schemaRef ds:uri="http://schemas.microsoft.com/office/infopath/2007/PartnerControls"/>
-    <ds:schemaRef ds:uri="6fd61f6b-6857-40cd-9f77-bf387b3c9404"/>
-    <ds:schemaRef ds:uri="003878b6-6f18-4a06-86c0-ca169db0a417"/>
+    <ds:schemaRef ds:uri="http://schemas.openxmlformats.org/officeDocument/2006/bibliography"/>
   </ds:schemaRefs>
 </ds:datastoreItem>
 </file>
@@ -11649,9 +12320,12 @@
 </file>
 
 <file path=customXml/itemProps4.xml><?xml version="1.0" encoding="utf-8"?>
-<ds:datastoreItem xmlns:ds="http://schemas.openxmlformats.org/officeDocument/2006/customXml" ds:itemID="{85DC78F2-BA1B-4F65-BDB0-FC4D8153BE8D}">
+<ds:datastoreItem xmlns:ds="http://schemas.openxmlformats.org/officeDocument/2006/customXml" ds:itemID="{871B3A95-65EA-4130-B179-58E0E5CAAD70}">
   <ds:schemaRefs>
-    <ds:schemaRef ds:uri="http://schemas.openxmlformats.org/officeDocument/2006/bibliography"/>
+    <ds:schemaRef ds:uri="http://schemas.microsoft.com/office/2006/metadata/properties"/>
+    <ds:schemaRef ds:uri="http://schemas.microsoft.com/office/infopath/2007/PartnerControls"/>
+    <ds:schemaRef ds:uri="6fd61f6b-6857-40cd-9f77-bf387b3c9404"/>
+    <ds:schemaRef ds:uri="003878b6-6f18-4a06-86c0-ca169db0a417"/>
   </ds:schemaRefs>
 </ds:datastoreItem>
 </file>
</xml_diff>